<commit_message>
poslední úpravy před prezentací
</commit_message>
<xml_diff>
--- a/dokumentace.docx
+++ b/dokumentace.docx
@@ -312,6 +312,7 @@
           <w:rStyle w:val="Formul"/>
         </w:rPr>
       </w:pPr>
+      <w:proofErr w:type="gramStart"/>
       <w:r>
         <w:t>Třída:</w:t>
       </w:r>
@@ -336,6 +337,7 @@
         </w:rPr>
         <w:t>3.A</w:t>
       </w:r>
+      <w:proofErr w:type="gramEnd"/>
     </w:p>
     <w:p>
       <w:pPr>
@@ -494,7 +496,15 @@
         <w:jc w:val="both"/>
       </w:pPr>
       <w:r>
-        <w:t xml:space="preserve">Žák vytvoří aplikaci pro prostředí OS Android. </w:t>
+        <w:t xml:space="preserve">Žák </w:t>
+      </w:r>
+      <w:proofErr w:type="gramStart"/>
+      <w:r>
+        <w:t>vytvoří</w:t>
+      </w:r>
+      <w:proofErr w:type="gramEnd"/>
+      <w:r>
+        <w:t xml:space="preserve"> aplikaci pro prostředí OS Android. </w:t>
       </w:r>
     </w:p>
     <w:p>
@@ -930,13 +940,31 @@
         </w:rPr>
         <w:t xml:space="preserve">; Java; Google Mapy; XML; </w:t>
       </w:r>
-      <w:r>
-        <w:rPr>
-          <w:sz w:val="24"/>
-          <w:szCs w:val="32"/>
-        </w:rPr>
-        <w:t>RoomDB; Gradle</w:t>
-      </w:r>
+      <w:proofErr w:type="spellStart"/>
+      <w:r>
+        <w:rPr>
+          <w:sz w:val="24"/>
+          <w:szCs w:val="32"/>
+        </w:rPr>
+        <w:t>RoomDB</w:t>
+      </w:r>
+      <w:proofErr w:type="spellEnd"/>
+      <w:r>
+        <w:rPr>
+          <w:sz w:val="24"/>
+          <w:szCs w:val="32"/>
+        </w:rPr>
+        <w:t xml:space="preserve">; </w:t>
+      </w:r>
+      <w:proofErr w:type="spellStart"/>
+      <w:r>
+        <w:rPr>
+          <w:sz w:val="24"/>
+          <w:szCs w:val="32"/>
+        </w:rPr>
+        <w:t>Gradle</w:t>
+      </w:r>
+      <w:proofErr w:type="spellEnd"/>
       <w:r>
         <w:rPr>
           <w:sz w:val="24"/>
@@ -953,61 +981,298 @@
           <w:szCs w:val="48"/>
         </w:rPr>
       </w:pPr>
+      <w:proofErr w:type="spellStart"/>
       <w:r>
         <w:rPr>
           <w:sz w:val="40"/>
           <w:szCs w:val="48"/>
         </w:rPr>
-        <w:t xml:space="preserve">Annotation </w:t>
-      </w:r>
-    </w:p>
-    <w:p>
-      <w:pPr>
-        <w:jc w:val="both"/>
-        <w:rPr>
-          <w:sz w:val="24"/>
-          <w:szCs w:val="32"/>
-        </w:rPr>
-      </w:pPr>
-      <w:r>
-        <w:rPr>
-          <w:sz w:val="24"/>
-          <w:szCs w:val="32"/>
-        </w:rPr>
-        <w:t>This thesis is about problems and shortages smothing of tracking apps and their solution by creating new app with minimum of these problems.</w:t>
-      </w:r>
-    </w:p>
-    <w:p>
-      <w:pPr>
-        <w:jc w:val="both"/>
+        <w:t>Annotation</w:t>
+      </w:r>
+      <w:proofErr w:type="spellEnd"/>
+      <w:r>
         <w:rPr>
           <w:sz w:val="40"/>
           <w:szCs w:val="48"/>
         </w:rPr>
-      </w:pPr>
-      <w:r>
+        <w:t xml:space="preserve"> </w:t>
+      </w:r>
+    </w:p>
+    <w:p>
+      <w:pPr>
+        <w:jc w:val="both"/>
+        <w:rPr>
+          <w:sz w:val="24"/>
+          <w:szCs w:val="32"/>
+        </w:rPr>
+      </w:pPr>
+      <w:proofErr w:type="spellStart"/>
+      <w:r>
+        <w:rPr>
+          <w:sz w:val="24"/>
+          <w:szCs w:val="32"/>
+        </w:rPr>
+        <w:t>This</w:t>
+      </w:r>
+      <w:proofErr w:type="spellEnd"/>
+      <w:r>
+        <w:rPr>
+          <w:sz w:val="24"/>
+          <w:szCs w:val="32"/>
+        </w:rPr>
+        <w:t xml:space="preserve"> thesis is </w:t>
+      </w:r>
+      <w:proofErr w:type="spellStart"/>
+      <w:r>
+        <w:rPr>
+          <w:sz w:val="24"/>
+          <w:szCs w:val="32"/>
+        </w:rPr>
+        <w:t>about</w:t>
+      </w:r>
+      <w:proofErr w:type="spellEnd"/>
+      <w:r>
+        <w:rPr>
+          <w:sz w:val="24"/>
+          <w:szCs w:val="32"/>
+        </w:rPr>
+        <w:t xml:space="preserve"> </w:t>
+      </w:r>
+      <w:proofErr w:type="spellStart"/>
+      <w:r>
+        <w:rPr>
+          <w:sz w:val="24"/>
+          <w:szCs w:val="32"/>
+        </w:rPr>
+        <w:t>problems</w:t>
+      </w:r>
+      <w:proofErr w:type="spellEnd"/>
+      <w:r>
+        <w:rPr>
+          <w:sz w:val="24"/>
+          <w:szCs w:val="32"/>
+        </w:rPr>
+        <w:t xml:space="preserve"> and </w:t>
+      </w:r>
+      <w:proofErr w:type="spellStart"/>
+      <w:r>
+        <w:rPr>
+          <w:sz w:val="24"/>
+          <w:szCs w:val="32"/>
+        </w:rPr>
+        <w:t>shortages</w:t>
+      </w:r>
+      <w:proofErr w:type="spellEnd"/>
+      <w:r>
+        <w:rPr>
+          <w:sz w:val="24"/>
+          <w:szCs w:val="32"/>
+        </w:rPr>
+        <w:t xml:space="preserve"> </w:t>
+      </w:r>
+      <w:proofErr w:type="spellStart"/>
+      <w:r>
+        <w:rPr>
+          <w:sz w:val="24"/>
+          <w:szCs w:val="32"/>
+        </w:rPr>
+        <w:t>smothing</w:t>
+      </w:r>
+      <w:proofErr w:type="spellEnd"/>
+      <w:r>
+        <w:rPr>
+          <w:sz w:val="24"/>
+          <w:szCs w:val="32"/>
+        </w:rPr>
+        <w:t xml:space="preserve"> of </w:t>
+      </w:r>
+      <w:proofErr w:type="spellStart"/>
+      <w:r>
+        <w:rPr>
+          <w:sz w:val="24"/>
+          <w:szCs w:val="32"/>
+        </w:rPr>
+        <w:t>tracking</w:t>
+      </w:r>
+      <w:proofErr w:type="spellEnd"/>
+      <w:r>
+        <w:rPr>
+          <w:sz w:val="24"/>
+          <w:szCs w:val="32"/>
+        </w:rPr>
+        <w:t xml:space="preserve"> </w:t>
+      </w:r>
+      <w:proofErr w:type="spellStart"/>
+      <w:r>
+        <w:rPr>
+          <w:sz w:val="24"/>
+          <w:szCs w:val="32"/>
+        </w:rPr>
+        <w:t>apps</w:t>
+      </w:r>
+      <w:proofErr w:type="spellEnd"/>
+      <w:r>
+        <w:rPr>
+          <w:sz w:val="24"/>
+          <w:szCs w:val="32"/>
+        </w:rPr>
+        <w:t xml:space="preserve"> and </w:t>
+      </w:r>
+      <w:proofErr w:type="spellStart"/>
+      <w:r>
+        <w:rPr>
+          <w:sz w:val="24"/>
+          <w:szCs w:val="32"/>
+        </w:rPr>
+        <w:t>their</w:t>
+      </w:r>
+      <w:proofErr w:type="spellEnd"/>
+      <w:r>
+        <w:rPr>
+          <w:sz w:val="24"/>
+          <w:szCs w:val="32"/>
+        </w:rPr>
+        <w:t xml:space="preserve"> </w:t>
+      </w:r>
+      <w:proofErr w:type="spellStart"/>
+      <w:r>
+        <w:rPr>
+          <w:sz w:val="24"/>
+          <w:szCs w:val="32"/>
+        </w:rPr>
+        <w:t>solution</w:t>
+      </w:r>
+      <w:proofErr w:type="spellEnd"/>
+      <w:r>
+        <w:rPr>
+          <w:sz w:val="24"/>
+          <w:szCs w:val="32"/>
+        </w:rPr>
+        <w:t xml:space="preserve"> by </w:t>
+      </w:r>
+      <w:proofErr w:type="spellStart"/>
+      <w:r>
+        <w:rPr>
+          <w:sz w:val="24"/>
+          <w:szCs w:val="32"/>
+        </w:rPr>
+        <w:t>creating</w:t>
+      </w:r>
+      <w:proofErr w:type="spellEnd"/>
+      <w:r>
+        <w:rPr>
+          <w:sz w:val="24"/>
+          <w:szCs w:val="32"/>
+        </w:rPr>
+        <w:t xml:space="preserve"> </w:t>
+      </w:r>
+      <w:proofErr w:type="spellStart"/>
+      <w:r>
+        <w:rPr>
+          <w:sz w:val="24"/>
+          <w:szCs w:val="32"/>
+        </w:rPr>
+        <w:t>new</w:t>
+      </w:r>
+      <w:proofErr w:type="spellEnd"/>
+      <w:r>
+        <w:rPr>
+          <w:sz w:val="24"/>
+          <w:szCs w:val="32"/>
+        </w:rPr>
+        <w:t xml:space="preserve"> </w:t>
+      </w:r>
+      <w:proofErr w:type="spellStart"/>
+      <w:r>
+        <w:rPr>
+          <w:sz w:val="24"/>
+          <w:szCs w:val="32"/>
+        </w:rPr>
+        <w:t>app</w:t>
+      </w:r>
+      <w:proofErr w:type="spellEnd"/>
+      <w:r>
+        <w:rPr>
+          <w:sz w:val="24"/>
+          <w:szCs w:val="32"/>
+        </w:rPr>
+        <w:t xml:space="preserve"> </w:t>
+      </w:r>
+      <w:proofErr w:type="spellStart"/>
+      <w:r>
+        <w:rPr>
+          <w:sz w:val="24"/>
+          <w:szCs w:val="32"/>
+        </w:rPr>
+        <w:t>with</w:t>
+      </w:r>
+      <w:proofErr w:type="spellEnd"/>
+      <w:r>
+        <w:rPr>
+          <w:sz w:val="24"/>
+          <w:szCs w:val="32"/>
+        </w:rPr>
+        <w:t xml:space="preserve"> minimum of these </w:t>
+      </w:r>
+      <w:proofErr w:type="spellStart"/>
+      <w:r>
+        <w:rPr>
+          <w:sz w:val="24"/>
+          <w:szCs w:val="32"/>
+        </w:rPr>
+        <w:t>problems</w:t>
+      </w:r>
+      <w:proofErr w:type="spellEnd"/>
+      <w:r>
+        <w:rPr>
+          <w:sz w:val="24"/>
+          <w:szCs w:val="32"/>
+        </w:rPr>
+        <w:t>.</w:t>
+      </w:r>
+    </w:p>
+    <w:p>
+      <w:pPr>
+        <w:jc w:val="both"/>
         <w:rPr>
           <w:sz w:val="40"/>
           <w:szCs w:val="48"/>
         </w:rPr>
+      </w:pPr>
+      <w:proofErr w:type="spellStart"/>
+      <w:r>
+        <w:rPr>
+          <w:sz w:val="40"/>
+          <w:szCs w:val="48"/>
+        </w:rPr>
         <w:t>Keywords</w:t>
       </w:r>
-    </w:p>
-    <w:p>
-      <w:pPr>
-        <w:jc w:val="both"/>
-        <w:rPr>
-          <w:sz w:val="24"/>
-          <w:szCs w:val="32"/>
-        </w:rPr>
-      </w:pPr>
-      <w:r>
-        <w:rPr>
-          <w:sz w:val="24"/>
-          <w:szCs w:val="32"/>
-        </w:rPr>
-        <w:t>Android application</w:t>
-      </w:r>
+      <w:proofErr w:type="spellEnd"/>
+    </w:p>
+    <w:p>
+      <w:pPr>
+        <w:jc w:val="both"/>
+        <w:rPr>
+          <w:sz w:val="24"/>
+          <w:szCs w:val="32"/>
+        </w:rPr>
+      </w:pPr>
+      <w:r>
+        <w:rPr>
+          <w:sz w:val="24"/>
+          <w:szCs w:val="32"/>
+        </w:rPr>
+        <w:t xml:space="preserve">Android </w:t>
+      </w:r>
+      <w:proofErr w:type="spellStart"/>
+      <w:r>
+        <w:rPr>
+          <w:sz w:val="24"/>
+          <w:szCs w:val="32"/>
+        </w:rPr>
+        <w:t>application</w:t>
+      </w:r>
+      <w:proofErr w:type="spellEnd"/>
       <w:r>
         <w:rPr>
           <w:sz w:val="24"/>
@@ -1020,8 +1285,49 @@
           <w:sz w:val="24"/>
           <w:szCs w:val="32"/>
         </w:rPr>
-        <w:t>Java; Google Maps; XML; RoomDB; Gradle</w:t>
-      </w:r>
+        <w:t xml:space="preserve">Java; Google </w:t>
+      </w:r>
+      <w:proofErr w:type="spellStart"/>
+      <w:r>
+        <w:rPr>
+          <w:sz w:val="24"/>
+          <w:szCs w:val="32"/>
+        </w:rPr>
+        <w:t>Maps</w:t>
+      </w:r>
+      <w:proofErr w:type="spellEnd"/>
+      <w:r>
+        <w:rPr>
+          <w:sz w:val="24"/>
+          <w:szCs w:val="32"/>
+        </w:rPr>
+        <w:t xml:space="preserve">; XML; </w:t>
+      </w:r>
+      <w:proofErr w:type="spellStart"/>
+      <w:r>
+        <w:rPr>
+          <w:sz w:val="24"/>
+          <w:szCs w:val="32"/>
+        </w:rPr>
+        <w:t>RoomDB</w:t>
+      </w:r>
+      <w:proofErr w:type="spellEnd"/>
+      <w:r>
+        <w:rPr>
+          <w:sz w:val="24"/>
+          <w:szCs w:val="32"/>
+        </w:rPr>
+        <w:t xml:space="preserve">; </w:t>
+      </w:r>
+      <w:proofErr w:type="spellStart"/>
+      <w:r>
+        <w:rPr>
+          <w:sz w:val="24"/>
+          <w:szCs w:val="32"/>
+        </w:rPr>
+        <w:t>Gradle</w:t>
+      </w:r>
+      <w:proofErr w:type="spellEnd"/>
     </w:p>
     <w:p>
       <w:pPr>
@@ -1085,7 +1391,6 @@
             <w:tabs>
               <w:tab w:val="right" w:leader="dot" w:pos="9062"/>
             </w:tabs>
-            <w:jc w:val="both"/>
             <w:rPr>
               <w:rFonts w:eastAsiaTheme="minorEastAsia"/>
               <w:noProof/>
@@ -1102,7 +1407,78 @@
           <w:r>
             <w:fldChar w:fldCharType="separate"/>
           </w:r>
-          <w:hyperlink w:anchor="_Toc93244513" w:history="1">
+          <w:hyperlink w:anchor="_Toc93347376" w:history="1">
+            <w:r>
+              <w:rPr>
+                <w:rStyle w:val="Hypertextovodkaz"/>
+                <w:noProof/>
+              </w:rPr>
+              <w:t>Osnova</w:t>
+            </w:r>
+            <w:r>
+              <w:rPr>
+                <w:noProof/>
+                <w:webHidden/>
+              </w:rPr>
+              <w:tab/>
+            </w:r>
+            <w:r>
+              <w:rPr>
+                <w:noProof/>
+                <w:webHidden/>
+              </w:rPr>
+              <w:fldChar w:fldCharType="begin"/>
+            </w:r>
+            <w:r>
+              <w:rPr>
+                <w:noProof/>
+                <w:webHidden/>
+              </w:rPr>
+              <w:instrText xml:space="preserve"> PAGEREF _Toc93347376 \h </w:instrText>
+            </w:r>
+            <w:r>
+              <w:rPr>
+                <w:noProof/>
+                <w:webHidden/>
+              </w:rPr>
+            </w:r>
+            <w:r>
+              <w:rPr>
+                <w:noProof/>
+                <w:webHidden/>
+              </w:rPr>
+              <w:fldChar w:fldCharType="separate"/>
+            </w:r>
+            <w:r>
+              <w:rPr>
+                <w:noProof/>
+                <w:webHidden/>
+              </w:rPr>
+              <w:t>6</w:t>
+            </w:r>
+            <w:r>
+              <w:rPr>
+                <w:noProof/>
+                <w:webHidden/>
+              </w:rPr>
+              <w:fldChar w:fldCharType="end"/>
+            </w:r>
+          </w:hyperlink>
+        </w:p>
+        <w:p>
+          <w:pPr>
+            <w:pStyle w:val="Obsah1"/>
+            <w:tabs>
+              <w:tab w:val="right" w:leader="dot" w:pos="9062"/>
+            </w:tabs>
+            <w:rPr>
+              <w:rFonts w:eastAsiaTheme="minorEastAsia"/>
+              <w:noProof/>
+              <w:szCs w:val="22"/>
+              <w:lang w:eastAsia="cs-CZ" w:bidi="ar-SA"/>
+            </w:rPr>
+          </w:pPr>
+          <w:hyperlink w:anchor="_Toc93347377" w:history="1">
             <w:r>
               <w:rPr>
                 <w:rStyle w:val="Hypertextovodkaz"/>
@@ -1129,7 +1505,7 @@
                 <w:noProof/>
                 <w:webHidden/>
               </w:rPr>
-              <w:instrText xml:space="preserve"> PAGEREF _Toc93244513 \h </w:instrText>
+              <w:instrText xml:space="preserve"> PAGEREF _Toc93347377 \h </w:instrText>
             </w:r>
             <w:r>
               <w:rPr>
@@ -1176,26 +1552,15 @@
     </w:sdt>
     <w:p>
       <w:pPr>
-        <w:jc w:val="both"/>
-        <w:rPr>
-          <w:sz w:val="24"/>
-          <w:szCs w:val="32"/>
-        </w:rPr>
-      </w:pPr>
-    </w:p>
-    <w:p>
-      <w:pPr>
-        <w:jc w:val="both"/>
-        <w:rPr>
-          <w:sz w:val="24"/>
-          <w:szCs w:val="32"/>
-        </w:rPr>
-      </w:pPr>
-      <w:r>
-        <w:rPr>
-          <w:sz w:val="24"/>
-          <w:szCs w:val="32"/>
-        </w:rPr>
+        <w:rPr>
+          <w:rFonts w:asciiTheme="majorHAnsi" w:eastAsiaTheme="majorEastAsia" w:hAnsiTheme="majorHAnsi" w:cstheme="majorBidi"/>
+          <w:b/>
+          <w:sz w:val="40"/>
+          <w:szCs w:val="32"/>
+          <w:lang w:bidi="ar-SA"/>
+        </w:rPr>
+      </w:pPr>
+      <w:r>
         <w:br w:type="page"/>
       </w:r>
     </w:p>
@@ -1204,12 +1569,657 @@
         <w:pStyle w:val="Nadpis1"/>
         <w:jc w:val="both"/>
       </w:pPr>
-      <w:bookmarkStart w:id="3" w:name="_Toc93244513"/>
+      <w:bookmarkStart w:id="3" w:name="_Toc93347376"/>
+      <w:r>
+        <w:lastRenderedPageBreak/>
+        <w:t>Osnova</w:t>
+      </w:r>
+      <w:bookmarkEnd w:id="3"/>
+    </w:p>
+    <w:p>
+      <w:pPr>
+        <w:pStyle w:val="Odstavecseseznamem"/>
+        <w:numPr>
+          <w:ilvl w:val="0"/>
+          <w:numId w:val="3"/>
+        </w:numPr>
+        <w:rPr>
+          <w:rFonts w:asciiTheme="minorHAnsi" w:hAnsiTheme="minorHAnsi" w:cstheme="minorHAnsi"/>
+        </w:rPr>
+      </w:pPr>
+      <w:r>
+        <w:rPr>
+          <w:rFonts w:asciiTheme="minorHAnsi" w:hAnsiTheme="minorHAnsi" w:cstheme="minorHAnsi"/>
+        </w:rPr>
+        <w:t>Úvod</w:t>
+      </w:r>
+    </w:p>
+    <w:p>
+      <w:pPr>
+        <w:pStyle w:val="Odstavecseseznamem"/>
+        <w:numPr>
+          <w:ilvl w:val="0"/>
+          <w:numId w:val="3"/>
+        </w:numPr>
+        <w:rPr>
+          <w:rFonts w:asciiTheme="minorHAnsi" w:hAnsiTheme="minorHAnsi" w:cstheme="minorHAnsi"/>
+        </w:rPr>
+      </w:pPr>
+      <w:r>
+        <w:rPr>
+          <w:rFonts w:asciiTheme="minorHAnsi" w:hAnsiTheme="minorHAnsi" w:cstheme="minorHAnsi"/>
+        </w:rPr>
+        <w:t>Výhody nevýhody současných aplikací</w:t>
+      </w:r>
+    </w:p>
+    <w:p>
+      <w:pPr>
+        <w:pStyle w:val="Odstavecseseznamem"/>
+        <w:numPr>
+          <w:ilvl w:val="1"/>
+          <w:numId w:val="3"/>
+        </w:numPr>
+        <w:rPr>
+          <w:rFonts w:asciiTheme="minorHAnsi" w:hAnsiTheme="minorHAnsi" w:cstheme="minorHAnsi"/>
+        </w:rPr>
+      </w:pPr>
+      <w:r>
+        <w:rPr>
+          <w:rFonts w:asciiTheme="minorHAnsi" w:hAnsiTheme="minorHAnsi" w:cstheme="minorHAnsi"/>
+        </w:rPr>
+        <w:t>Výhody</w:t>
+      </w:r>
+    </w:p>
+    <w:p>
+      <w:pPr>
+        <w:pStyle w:val="Odstavecseseznamem"/>
+        <w:numPr>
+          <w:ilvl w:val="2"/>
+          <w:numId w:val="3"/>
+        </w:numPr>
+        <w:rPr>
+          <w:rFonts w:asciiTheme="minorHAnsi" w:hAnsiTheme="minorHAnsi" w:cstheme="minorHAnsi"/>
+        </w:rPr>
+      </w:pPr>
+      <w:r>
+        <w:rPr>
+          <w:rFonts w:asciiTheme="minorHAnsi" w:hAnsiTheme="minorHAnsi" w:cstheme="minorHAnsi"/>
+        </w:rPr>
+        <w:t>Google Mapy</w:t>
+      </w:r>
+    </w:p>
+    <w:p>
+      <w:pPr>
+        <w:pStyle w:val="Odstavecseseznamem"/>
+        <w:numPr>
+          <w:ilvl w:val="2"/>
+          <w:numId w:val="3"/>
+        </w:numPr>
+        <w:rPr>
+          <w:rFonts w:asciiTheme="minorHAnsi" w:hAnsiTheme="minorHAnsi" w:cstheme="minorHAnsi"/>
+        </w:rPr>
+      </w:pPr>
+      <w:r>
+        <w:rPr>
+          <w:rFonts w:asciiTheme="minorHAnsi" w:hAnsiTheme="minorHAnsi" w:cstheme="minorHAnsi"/>
+        </w:rPr>
+        <w:t>Apple Mapy</w:t>
+      </w:r>
+    </w:p>
+    <w:p>
+      <w:pPr>
+        <w:pStyle w:val="Odstavecseseznamem"/>
+        <w:numPr>
+          <w:ilvl w:val="2"/>
+          <w:numId w:val="3"/>
+        </w:numPr>
+        <w:rPr>
+          <w:rFonts w:asciiTheme="minorHAnsi" w:hAnsiTheme="minorHAnsi" w:cstheme="minorHAnsi"/>
+        </w:rPr>
+      </w:pPr>
+      <w:r>
+        <w:rPr>
+          <w:rFonts w:asciiTheme="minorHAnsi" w:hAnsiTheme="minorHAnsi" w:cstheme="minorHAnsi"/>
+        </w:rPr>
+        <w:t>Mapy.cz</w:t>
+      </w:r>
+    </w:p>
+    <w:p>
+      <w:pPr>
+        <w:pStyle w:val="Odstavecseseznamem"/>
+        <w:numPr>
+          <w:ilvl w:val="1"/>
+          <w:numId w:val="3"/>
+        </w:numPr>
+        <w:rPr>
+          <w:rFonts w:asciiTheme="minorHAnsi" w:hAnsiTheme="minorHAnsi" w:cstheme="minorHAnsi"/>
+        </w:rPr>
+      </w:pPr>
+      <w:r>
+        <w:rPr>
+          <w:rFonts w:asciiTheme="minorHAnsi" w:hAnsiTheme="minorHAnsi" w:cstheme="minorHAnsi"/>
+        </w:rPr>
+        <w:t>Nevýhody</w:t>
+      </w:r>
+    </w:p>
+    <w:p>
+      <w:pPr>
+        <w:pStyle w:val="Odstavecseseznamem"/>
+        <w:numPr>
+          <w:ilvl w:val="2"/>
+          <w:numId w:val="3"/>
+        </w:numPr>
+        <w:rPr>
+          <w:rFonts w:asciiTheme="minorHAnsi" w:hAnsiTheme="minorHAnsi" w:cstheme="minorHAnsi"/>
+        </w:rPr>
+      </w:pPr>
+      <w:r>
+        <w:rPr>
+          <w:rFonts w:asciiTheme="minorHAnsi" w:hAnsiTheme="minorHAnsi" w:cstheme="minorHAnsi"/>
+        </w:rPr>
+        <w:t>Google Mapy</w:t>
+      </w:r>
+    </w:p>
+    <w:p>
+      <w:pPr>
+        <w:pStyle w:val="Odstavecseseznamem"/>
+        <w:numPr>
+          <w:ilvl w:val="2"/>
+          <w:numId w:val="3"/>
+        </w:numPr>
+        <w:rPr>
+          <w:rFonts w:asciiTheme="minorHAnsi" w:hAnsiTheme="minorHAnsi" w:cstheme="minorHAnsi"/>
+        </w:rPr>
+      </w:pPr>
+      <w:r>
+        <w:rPr>
+          <w:rFonts w:asciiTheme="minorHAnsi" w:hAnsiTheme="minorHAnsi" w:cstheme="minorHAnsi"/>
+        </w:rPr>
+        <w:t>Apple Mapy</w:t>
+      </w:r>
+    </w:p>
+    <w:p>
+      <w:pPr>
+        <w:pStyle w:val="Odstavecseseznamem"/>
+        <w:numPr>
+          <w:ilvl w:val="2"/>
+          <w:numId w:val="3"/>
+        </w:numPr>
+        <w:rPr>
+          <w:rFonts w:asciiTheme="minorHAnsi" w:hAnsiTheme="minorHAnsi" w:cstheme="minorHAnsi"/>
+        </w:rPr>
+      </w:pPr>
+      <w:r>
+        <w:rPr>
+          <w:rFonts w:asciiTheme="minorHAnsi" w:hAnsiTheme="minorHAnsi" w:cstheme="minorHAnsi"/>
+        </w:rPr>
+        <w:t>Mapy.cz</w:t>
+      </w:r>
+    </w:p>
+    <w:p>
+      <w:pPr>
+        <w:pStyle w:val="Odstavecseseznamem"/>
+        <w:numPr>
+          <w:ilvl w:val="0"/>
+          <w:numId w:val="3"/>
+        </w:numPr>
+        <w:rPr>
+          <w:rFonts w:asciiTheme="minorHAnsi" w:hAnsiTheme="minorHAnsi" w:cstheme="minorHAnsi"/>
+        </w:rPr>
+      </w:pPr>
+      <w:r>
+        <w:rPr>
+          <w:rFonts w:asciiTheme="minorHAnsi" w:hAnsiTheme="minorHAnsi" w:cstheme="minorHAnsi"/>
+        </w:rPr>
+        <w:t>Funkce aplikace</w:t>
+      </w:r>
+    </w:p>
+    <w:p>
+      <w:pPr>
+        <w:pStyle w:val="Odstavecseseznamem"/>
+        <w:numPr>
+          <w:ilvl w:val="1"/>
+          <w:numId w:val="3"/>
+        </w:numPr>
+        <w:rPr>
+          <w:rFonts w:asciiTheme="minorHAnsi" w:hAnsiTheme="minorHAnsi" w:cstheme="minorHAnsi"/>
+        </w:rPr>
+      </w:pPr>
+      <w:r>
+        <w:rPr>
+          <w:rFonts w:asciiTheme="minorHAnsi" w:hAnsiTheme="minorHAnsi" w:cstheme="minorHAnsi"/>
+        </w:rPr>
+        <w:t xml:space="preserve">Okno </w:t>
+      </w:r>
+      <w:r>
+        <w:rPr>
+          <w:rFonts w:asciiTheme="minorHAnsi" w:hAnsiTheme="minorHAnsi" w:cstheme="minorHAnsi"/>
+        </w:rPr>
+        <w:t>Tr</w:t>
+      </w:r>
+      <w:r>
+        <w:rPr>
+          <w:rFonts w:asciiTheme="minorHAnsi" w:hAnsiTheme="minorHAnsi" w:cstheme="minorHAnsi"/>
+        </w:rPr>
+        <w:t>a</w:t>
+      </w:r>
+      <w:r>
+        <w:rPr>
+          <w:rFonts w:asciiTheme="minorHAnsi" w:hAnsiTheme="minorHAnsi" w:cstheme="minorHAnsi"/>
+        </w:rPr>
+        <w:t>sování</w:t>
+      </w:r>
+    </w:p>
+    <w:p>
+      <w:pPr>
+        <w:pStyle w:val="Odstavecseseznamem"/>
+        <w:numPr>
+          <w:ilvl w:val="2"/>
+          <w:numId w:val="3"/>
+        </w:numPr>
+        <w:rPr>
+          <w:rFonts w:asciiTheme="minorHAnsi" w:hAnsiTheme="minorHAnsi" w:cstheme="minorHAnsi"/>
+        </w:rPr>
+      </w:pPr>
+      <w:r>
+        <w:rPr>
+          <w:rFonts w:asciiTheme="minorHAnsi" w:hAnsiTheme="minorHAnsi" w:cstheme="minorHAnsi"/>
+        </w:rPr>
+        <w:t>Funkce 1</w:t>
+      </w:r>
+    </w:p>
+    <w:p>
+      <w:pPr>
+        <w:pStyle w:val="Odstavecseseznamem"/>
+        <w:numPr>
+          <w:ilvl w:val="2"/>
+          <w:numId w:val="3"/>
+        </w:numPr>
+        <w:rPr>
+          <w:rFonts w:asciiTheme="minorHAnsi" w:hAnsiTheme="minorHAnsi" w:cstheme="minorHAnsi"/>
+        </w:rPr>
+      </w:pPr>
+      <w:r>
+        <w:rPr>
+          <w:rFonts w:asciiTheme="minorHAnsi" w:hAnsiTheme="minorHAnsi" w:cstheme="minorHAnsi"/>
+        </w:rPr>
+        <w:t>Funkce 2</w:t>
+      </w:r>
+    </w:p>
+    <w:p>
+      <w:pPr>
+        <w:pStyle w:val="Odstavecseseznamem"/>
+        <w:numPr>
+          <w:ilvl w:val="2"/>
+          <w:numId w:val="3"/>
+        </w:numPr>
+        <w:rPr>
+          <w:rFonts w:asciiTheme="minorHAnsi" w:hAnsiTheme="minorHAnsi" w:cstheme="minorHAnsi"/>
+        </w:rPr>
+      </w:pPr>
+      <w:r>
+        <w:rPr>
+          <w:rFonts w:asciiTheme="minorHAnsi" w:hAnsiTheme="minorHAnsi" w:cstheme="minorHAnsi"/>
+        </w:rPr>
+        <w:t>Funkce 3, 4, …</w:t>
+      </w:r>
+    </w:p>
+    <w:p>
+      <w:pPr>
+        <w:pStyle w:val="Odstavecseseznamem"/>
+        <w:numPr>
+          <w:ilvl w:val="1"/>
+          <w:numId w:val="3"/>
+        </w:numPr>
+        <w:rPr>
+          <w:rFonts w:asciiTheme="minorHAnsi" w:hAnsiTheme="minorHAnsi" w:cstheme="minorHAnsi"/>
+        </w:rPr>
+      </w:pPr>
+      <w:r>
+        <w:rPr>
+          <w:rFonts w:asciiTheme="minorHAnsi" w:hAnsiTheme="minorHAnsi" w:cstheme="minorHAnsi"/>
+        </w:rPr>
+        <w:t>Okno Mé uložené trasy</w:t>
+      </w:r>
+    </w:p>
+    <w:p>
+      <w:pPr>
+        <w:pStyle w:val="Odstavecseseznamem"/>
+        <w:numPr>
+          <w:ilvl w:val="2"/>
+          <w:numId w:val="3"/>
+        </w:numPr>
+        <w:rPr>
+          <w:rFonts w:asciiTheme="minorHAnsi" w:hAnsiTheme="minorHAnsi" w:cstheme="minorHAnsi"/>
+        </w:rPr>
+      </w:pPr>
+      <w:r>
+        <w:rPr>
+          <w:rFonts w:asciiTheme="minorHAnsi" w:hAnsiTheme="minorHAnsi" w:cstheme="minorHAnsi"/>
+        </w:rPr>
+        <w:t>Funkce 1</w:t>
+      </w:r>
+    </w:p>
+    <w:p>
+      <w:pPr>
+        <w:pStyle w:val="Odstavecseseznamem"/>
+        <w:numPr>
+          <w:ilvl w:val="2"/>
+          <w:numId w:val="3"/>
+        </w:numPr>
+        <w:rPr>
+          <w:rFonts w:asciiTheme="minorHAnsi" w:hAnsiTheme="minorHAnsi" w:cstheme="minorHAnsi"/>
+        </w:rPr>
+      </w:pPr>
+      <w:r>
+        <w:rPr>
+          <w:rFonts w:asciiTheme="minorHAnsi" w:hAnsiTheme="minorHAnsi" w:cstheme="minorHAnsi"/>
+        </w:rPr>
+        <w:t>Funkce 2</w:t>
+      </w:r>
+    </w:p>
+    <w:p>
+      <w:pPr>
+        <w:pStyle w:val="Odstavecseseznamem"/>
+        <w:numPr>
+          <w:ilvl w:val="2"/>
+          <w:numId w:val="3"/>
+        </w:numPr>
+        <w:rPr>
+          <w:rFonts w:asciiTheme="minorHAnsi" w:hAnsiTheme="minorHAnsi" w:cstheme="minorHAnsi"/>
+        </w:rPr>
+      </w:pPr>
+      <w:r>
+        <w:rPr>
+          <w:rFonts w:asciiTheme="minorHAnsi" w:hAnsiTheme="minorHAnsi" w:cstheme="minorHAnsi"/>
+        </w:rPr>
+        <w:t>Funkce 3, 4, …</w:t>
+      </w:r>
+    </w:p>
+    <w:p>
+      <w:pPr>
+        <w:pStyle w:val="Odstavecseseznamem"/>
+        <w:numPr>
+          <w:ilvl w:val="1"/>
+          <w:numId w:val="3"/>
+        </w:numPr>
+        <w:rPr>
+          <w:rFonts w:asciiTheme="minorHAnsi" w:hAnsiTheme="minorHAnsi" w:cstheme="minorHAnsi"/>
+        </w:rPr>
+      </w:pPr>
+      <w:r>
+        <w:rPr>
+          <w:rFonts w:asciiTheme="minorHAnsi" w:hAnsiTheme="minorHAnsi" w:cstheme="minorHAnsi"/>
+        </w:rPr>
+        <w:t>Okno Nastavení</w:t>
+      </w:r>
+    </w:p>
+    <w:p>
+      <w:pPr>
+        <w:pStyle w:val="Odstavecseseznamem"/>
+        <w:numPr>
+          <w:ilvl w:val="2"/>
+          <w:numId w:val="3"/>
+        </w:numPr>
+        <w:rPr>
+          <w:rFonts w:asciiTheme="minorHAnsi" w:hAnsiTheme="minorHAnsi" w:cstheme="minorHAnsi"/>
+        </w:rPr>
+      </w:pPr>
+      <w:r>
+        <w:rPr>
+          <w:rFonts w:asciiTheme="minorHAnsi" w:hAnsiTheme="minorHAnsi" w:cstheme="minorHAnsi"/>
+        </w:rPr>
+        <w:t>Funkce 1</w:t>
+      </w:r>
+    </w:p>
+    <w:p>
+      <w:pPr>
+        <w:pStyle w:val="Odstavecseseznamem"/>
+        <w:numPr>
+          <w:ilvl w:val="2"/>
+          <w:numId w:val="3"/>
+        </w:numPr>
+        <w:rPr>
+          <w:rFonts w:asciiTheme="minorHAnsi" w:hAnsiTheme="minorHAnsi" w:cstheme="minorHAnsi"/>
+        </w:rPr>
+      </w:pPr>
+      <w:r>
+        <w:rPr>
+          <w:rFonts w:asciiTheme="minorHAnsi" w:hAnsiTheme="minorHAnsi" w:cstheme="minorHAnsi"/>
+        </w:rPr>
+        <w:t>Funkce 2</w:t>
+      </w:r>
+    </w:p>
+    <w:p>
+      <w:pPr>
+        <w:pStyle w:val="Odstavecseseznamem"/>
+        <w:numPr>
+          <w:ilvl w:val="2"/>
+          <w:numId w:val="3"/>
+        </w:numPr>
+        <w:rPr>
+          <w:rFonts w:asciiTheme="minorHAnsi" w:hAnsiTheme="minorHAnsi" w:cstheme="minorHAnsi"/>
+        </w:rPr>
+      </w:pPr>
+      <w:r>
+        <w:rPr>
+          <w:rFonts w:asciiTheme="minorHAnsi" w:hAnsiTheme="minorHAnsi" w:cstheme="minorHAnsi"/>
+        </w:rPr>
+        <w:t>Funkce 3,</w:t>
+      </w:r>
+    </w:p>
+    <w:p>
+      <w:pPr>
+        <w:pStyle w:val="Odstavecseseznamem"/>
+        <w:numPr>
+          <w:ilvl w:val="0"/>
+          <w:numId w:val="3"/>
+        </w:numPr>
+        <w:rPr>
+          <w:rFonts w:asciiTheme="minorHAnsi" w:hAnsiTheme="minorHAnsi" w:cstheme="minorHAnsi"/>
+        </w:rPr>
+      </w:pPr>
+      <w:r>
+        <w:rPr>
+          <w:rFonts w:asciiTheme="minorHAnsi" w:hAnsiTheme="minorHAnsi" w:cstheme="minorHAnsi"/>
+        </w:rPr>
+        <w:t>Použité technologie</w:t>
+      </w:r>
+    </w:p>
+    <w:p>
+      <w:pPr>
+        <w:pStyle w:val="Odstavecseseznamem"/>
+        <w:numPr>
+          <w:ilvl w:val="1"/>
+          <w:numId w:val="3"/>
+        </w:numPr>
+        <w:rPr>
+          <w:rFonts w:asciiTheme="minorHAnsi" w:hAnsiTheme="minorHAnsi" w:cstheme="minorHAnsi"/>
+        </w:rPr>
+      </w:pPr>
+      <w:r>
+        <w:rPr>
+          <w:rFonts w:asciiTheme="minorHAnsi" w:hAnsiTheme="minorHAnsi" w:cstheme="minorHAnsi"/>
+        </w:rPr>
+        <w:t>Java</w:t>
+      </w:r>
+    </w:p>
+    <w:p>
+      <w:pPr>
+        <w:pStyle w:val="Odstavecseseznamem"/>
+        <w:numPr>
+          <w:ilvl w:val="1"/>
+          <w:numId w:val="3"/>
+        </w:numPr>
+        <w:rPr>
+          <w:rFonts w:asciiTheme="minorHAnsi" w:hAnsiTheme="minorHAnsi" w:cstheme="minorHAnsi"/>
+        </w:rPr>
+      </w:pPr>
+      <w:r>
+        <w:rPr>
+          <w:rFonts w:asciiTheme="minorHAnsi" w:hAnsiTheme="minorHAnsi" w:cstheme="minorHAnsi"/>
+        </w:rPr>
+        <w:t>XML</w:t>
+      </w:r>
+    </w:p>
+    <w:p>
+      <w:pPr>
+        <w:pStyle w:val="Odstavecseseznamem"/>
+        <w:numPr>
+          <w:ilvl w:val="1"/>
+          <w:numId w:val="3"/>
+        </w:numPr>
+        <w:rPr>
+          <w:rFonts w:asciiTheme="minorHAnsi" w:hAnsiTheme="minorHAnsi" w:cstheme="minorHAnsi"/>
+        </w:rPr>
+      </w:pPr>
+      <w:proofErr w:type="spellStart"/>
+      <w:r>
+        <w:rPr>
+          <w:rFonts w:asciiTheme="minorHAnsi" w:hAnsiTheme="minorHAnsi" w:cstheme="minorHAnsi"/>
+        </w:rPr>
+        <w:t>Gradle</w:t>
+      </w:r>
+      <w:proofErr w:type="spellEnd"/>
+    </w:p>
+    <w:p>
+      <w:pPr>
+        <w:pStyle w:val="Odstavecseseznamem"/>
+        <w:numPr>
+          <w:ilvl w:val="1"/>
+          <w:numId w:val="3"/>
+        </w:numPr>
+        <w:rPr>
+          <w:rFonts w:asciiTheme="minorHAnsi" w:hAnsiTheme="minorHAnsi" w:cstheme="minorHAnsi"/>
+        </w:rPr>
+      </w:pPr>
+      <w:proofErr w:type="spellStart"/>
+      <w:r>
+        <w:rPr>
+          <w:rFonts w:asciiTheme="minorHAnsi" w:hAnsiTheme="minorHAnsi" w:cstheme="minorHAnsi"/>
+        </w:rPr>
+        <w:t>SQLite</w:t>
+      </w:r>
+      <w:proofErr w:type="spellEnd"/>
+    </w:p>
+    <w:p>
+      <w:pPr>
+        <w:pStyle w:val="Odstavecseseznamem"/>
+        <w:numPr>
+          <w:ilvl w:val="1"/>
+          <w:numId w:val="3"/>
+        </w:numPr>
+        <w:rPr>
+          <w:rFonts w:asciiTheme="minorHAnsi" w:hAnsiTheme="minorHAnsi" w:cstheme="minorHAnsi"/>
+        </w:rPr>
+      </w:pPr>
+      <w:r>
+        <w:rPr>
+          <w:rFonts w:asciiTheme="minorHAnsi" w:hAnsiTheme="minorHAnsi" w:cstheme="minorHAnsi"/>
+        </w:rPr>
+        <w:t xml:space="preserve">Google </w:t>
+      </w:r>
+      <w:proofErr w:type="spellStart"/>
+      <w:r>
+        <w:rPr>
+          <w:rFonts w:asciiTheme="minorHAnsi" w:hAnsiTheme="minorHAnsi" w:cstheme="minorHAnsi"/>
+        </w:rPr>
+        <w:t>Maps</w:t>
+      </w:r>
+      <w:proofErr w:type="spellEnd"/>
+      <w:r>
+        <w:rPr>
+          <w:rFonts w:asciiTheme="minorHAnsi" w:hAnsiTheme="minorHAnsi" w:cstheme="minorHAnsi"/>
+        </w:rPr>
+        <w:t xml:space="preserve"> API</w:t>
+      </w:r>
+    </w:p>
+    <w:p>
+      <w:pPr>
+        <w:pStyle w:val="Odstavecseseznamem"/>
+        <w:numPr>
+          <w:ilvl w:val="0"/>
+          <w:numId w:val="3"/>
+        </w:numPr>
+        <w:rPr>
+          <w:rFonts w:asciiTheme="minorHAnsi" w:hAnsiTheme="minorHAnsi" w:cstheme="minorHAnsi"/>
+        </w:rPr>
+      </w:pPr>
+      <w:r>
+        <w:rPr>
+          <w:rFonts w:asciiTheme="minorHAnsi" w:hAnsiTheme="minorHAnsi" w:cstheme="minorHAnsi"/>
+        </w:rPr>
+        <w:t>Závěr</w:t>
+      </w:r>
+    </w:p>
+    <w:p>
+      <w:pPr>
+        <w:pStyle w:val="Odstavecseseznamem"/>
+        <w:numPr>
+          <w:ilvl w:val="0"/>
+          <w:numId w:val="3"/>
+        </w:numPr>
+        <w:rPr>
+          <w:rFonts w:asciiTheme="minorHAnsi" w:hAnsiTheme="minorHAnsi" w:cstheme="minorHAnsi"/>
+        </w:rPr>
+      </w:pPr>
+      <w:r>
+        <w:rPr>
+          <w:rFonts w:asciiTheme="minorHAnsi" w:hAnsiTheme="minorHAnsi" w:cstheme="minorHAnsi"/>
+        </w:rPr>
+        <w:t>Zdroje</w:t>
+      </w:r>
+    </w:p>
+    <w:p>
+      <w:pPr>
+        <w:pStyle w:val="Odstavecseseznamem"/>
+        <w:numPr>
+          <w:ilvl w:val="0"/>
+          <w:numId w:val="3"/>
+        </w:numPr>
+        <w:rPr>
+          <w:rFonts w:asciiTheme="minorHAnsi" w:hAnsiTheme="minorHAnsi" w:cstheme="minorHAnsi"/>
+        </w:rPr>
+      </w:pPr>
+      <w:r>
+        <w:rPr>
+          <w:rFonts w:asciiTheme="minorHAnsi" w:hAnsiTheme="minorHAnsi" w:cstheme="minorHAnsi"/>
+        </w:rPr>
+        <w:t>Seznam obrázků</w:t>
+      </w:r>
+    </w:p>
+    <w:p>
+      <w:pPr>
+        <w:rPr>
+          <w:rFonts w:asciiTheme="majorHAnsi" w:eastAsiaTheme="majorEastAsia" w:hAnsiTheme="majorHAnsi" w:cstheme="majorBidi"/>
+          <w:b/>
+          <w:sz w:val="40"/>
+          <w:szCs w:val="32"/>
+          <w:lang w:bidi="ar-SA"/>
+        </w:rPr>
+      </w:pPr>
+      <w:r>
+        <w:rPr>
+          <w:rFonts w:asciiTheme="majorHAnsi" w:eastAsiaTheme="majorEastAsia" w:hAnsiTheme="majorHAnsi" w:cstheme="majorBidi"/>
+          <w:b/>
+          <w:sz w:val="40"/>
+          <w:szCs w:val="32"/>
+          <w:lang w:bidi="ar-SA"/>
+        </w:rPr>
+        <w:br w:type="page"/>
+      </w:r>
+    </w:p>
+    <w:p>
+      <w:pPr>
+        <w:pStyle w:val="Nadpis1"/>
+        <w:jc w:val="both"/>
+      </w:pPr>
+      <w:bookmarkStart w:id="4" w:name="_Toc93347377"/>
       <w:r>
         <w:lastRenderedPageBreak/>
         <w:t>Úvod</w:t>
       </w:r>
-      <w:bookmarkEnd w:id="3"/>
+      <w:bookmarkEnd w:id="4"/>
     </w:p>
     <w:p>
       <w:pPr>
@@ -1222,354 +2232,56 @@
         <w:rPr>
           <w:lang w:bidi="ar-SA"/>
         </w:rPr>
-        <w:t xml:space="preserve">Trasovací aplikace je v dnešní době relativně běžná, </w:t>
+        <w:t>Trasovací aplikace je v dnešní době relativně běžná, u některých uživatelů skoro i povinná, součást mobilního zařízení. Ať už pro sledování polohy uživatele v reálném čase, nebo pro sledování (ztracených) předmětů. Nejlépe jsou vyvinuté aplikace od vývojářů map. Přeci jen, oni funkci trasování využívají nejvíce. Mnoho společností poskytuje také knihovnu API pro práci s jejich mapami v projektech jiných vývojářů. Získání polohy zařízení také není v dnešní době nijak složité. Proto jsou také podobných aplikací desítky. Jedny z nejpoužívanějších jsou Mapy od společnosti Google, uživatelé produktů firmy Apple mají předinstalované Mapy</w:t>
       </w:r>
       <w:r>
         <w:rPr>
           <w:lang w:bidi="ar-SA"/>
         </w:rPr>
-        <w:t xml:space="preserve">u </w:t>
+        <w:t xml:space="preserve"> </w:t>
       </w:r>
       <w:r>
         <w:rPr>
           <w:lang w:bidi="ar-SA"/>
         </w:rPr>
-        <w:t>některých</w:t>
-      </w:r>
-      <w:r>
+        <w:t>od společnosti Apple. V České republice se můžeme ve velkém setkat i s aplikací Mapy.cz. Ta je používána především k turistice a jiným pohybovým aktivitám v přírodě, po této stránce toho obsahuje mnohem více než předchozí zmíněné.</w:t>
+      </w:r>
+    </w:p>
+    <w:p>
+      <w:pPr>
+        <w:jc w:val="both"/>
         <w:rPr>
           <w:lang w:bidi="ar-SA"/>
         </w:rPr>
-        <w:t xml:space="preserve"> uživatelů</w:t>
-      </w:r>
+      </w:pPr>
       <w:r>
         <w:rPr>
           <w:lang w:bidi="ar-SA"/>
         </w:rPr>
-        <w:t xml:space="preserve"> skoro i povinná, součást mobilního zařízení. Ať už pro sledování polohy uživatele v reálném čase, nebo pro sledování </w:t>
-      </w:r>
-      <w:r>
+        <w:t>Potíže se objeví při trasování pohybu uživatele. Ve většině případů je vyžadováno internetové připojení. Ať už kvůli načítání map nebo datům o trase. Jako další problém, alespoň u některých map a převážně při pohybu po městě, se jeví, že se bod současné polohy připojí k nejbližší známé cestě. Je to dobré pro přesnost trasy, ne však, když chcete chodit mimo cesty.</w:t>
+      </w:r>
+    </w:p>
+    <w:p>
+      <w:pPr>
+        <w:jc w:val="both"/>
         <w:rPr>
           <w:lang w:bidi="ar-SA"/>
         </w:rPr>
-        <w:t xml:space="preserve">(ztracených) </w:t>
-      </w:r>
+      </w:pPr>
       <w:r>
         <w:rPr>
           <w:lang w:bidi="ar-SA"/>
         </w:rPr>
-        <w:t xml:space="preserve">předmětů. Nejlépe </w:t>
-      </w:r>
-      <w:r>
+        <w:t>Cílem mého projektu je pokusit se eliminovat co nejvíce těchto chyb, a naopak využít výhod jednotlivých aplikací a vytvořit aplikaci, která by byla podle mých představ.</w:t>
+      </w:r>
+    </w:p>
+    <w:p>
+      <w:pPr>
+        <w:jc w:val="both"/>
         <w:rPr>
           <w:lang w:bidi="ar-SA"/>
         </w:rPr>
-        <w:t xml:space="preserve">jsou vyvinuté </w:t>
-      </w:r>
-      <w:r>
-        <w:rPr>
-          <w:lang w:bidi="ar-SA"/>
-        </w:rPr>
-        <w:t>aplikace od vývojářů map. Přeci jen, oni funkci</w:t>
-      </w:r>
-      <w:r>
-        <w:rPr>
-          <w:lang w:bidi="ar-SA"/>
-        </w:rPr>
-        <w:t xml:space="preserve"> trasování </w:t>
-      </w:r>
-      <w:r>
-        <w:rPr>
-          <w:lang w:bidi="ar-SA"/>
-        </w:rPr>
-        <w:t>využívají nejvíce. Mnoho společností poskytuje</w:t>
-      </w:r>
-      <w:r>
-        <w:rPr>
-          <w:lang w:bidi="ar-SA"/>
-        </w:rPr>
-        <w:t xml:space="preserve"> také</w:t>
-      </w:r>
-      <w:r>
-        <w:rPr>
-          <w:lang w:bidi="ar-SA"/>
-        </w:rPr>
-        <w:t xml:space="preserve"> knihovnu API pro práci s jejich mapami </w:t>
-      </w:r>
-      <w:r>
-        <w:rPr>
-          <w:lang w:bidi="ar-SA"/>
-        </w:rPr>
-        <w:t>v projektech jiných vývojářů</w:t>
-      </w:r>
-      <w:r>
-        <w:rPr>
-          <w:lang w:bidi="ar-SA"/>
-        </w:rPr>
-        <w:t xml:space="preserve">. </w:t>
-      </w:r>
-      <w:r>
-        <w:rPr>
-          <w:lang w:bidi="ar-SA"/>
-        </w:rPr>
-        <w:t>Získ</w:t>
-      </w:r>
-      <w:r>
-        <w:rPr>
-          <w:lang w:bidi="ar-SA"/>
-        </w:rPr>
-        <w:t>ání</w:t>
-      </w:r>
-      <w:r>
-        <w:rPr>
-          <w:lang w:bidi="ar-SA"/>
-        </w:rPr>
-        <w:t xml:space="preserve"> poloh</w:t>
-      </w:r>
-      <w:r>
-        <w:rPr>
-          <w:lang w:bidi="ar-SA"/>
-        </w:rPr>
-        <w:t>y</w:t>
-      </w:r>
-      <w:r>
-        <w:rPr>
-          <w:lang w:bidi="ar-SA"/>
-        </w:rPr>
-        <w:t xml:space="preserve"> zařízení také není v dnešní době nijak složité. Proto jsou také podobných aplikací desítky. </w:t>
-      </w:r>
-      <w:r>
-        <w:rPr>
-          <w:lang w:bidi="ar-SA"/>
-        </w:rPr>
-        <w:t>Jedny z n</w:t>
-      </w:r>
-      <w:r>
-        <w:rPr>
-          <w:lang w:bidi="ar-SA"/>
-        </w:rPr>
-        <w:t>e</w:t>
-      </w:r>
-      <w:r>
-        <w:rPr>
-          <w:lang w:bidi="ar-SA"/>
-        </w:rPr>
-        <w:t>jpoužívanějš</w:t>
-      </w:r>
-      <w:r>
-        <w:rPr>
-          <w:lang w:bidi="ar-SA"/>
-        </w:rPr>
-        <w:t>í</w:t>
-      </w:r>
-      <w:r>
-        <w:rPr>
-          <w:lang w:bidi="ar-SA"/>
-        </w:rPr>
-        <w:t>ch</w:t>
-      </w:r>
-      <w:r>
-        <w:rPr>
-          <w:lang w:bidi="ar-SA"/>
-        </w:rPr>
-        <w:t xml:space="preserve"> j</w:t>
-      </w:r>
-      <w:r>
-        <w:rPr>
-          <w:lang w:bidi="ar-SA"/>
-        </w:rPr>
-        <w:t xml:space="preserve">sou </w:t>
-      </w:r>
-      <w:r>
-        <w:rPr>
-          <w:lang w:bidi="ar-SA"/>
-        </w:rPr>
-        <w:t>Mapy od společnosti Google</w:t>
-      </w:r>
-      <w:r>
-        <w:rPr>
-          <w:lang w:bidi="ar-SA"/>
-        </w:rPr>
-        <w:t>, uživatelé produktů firmy Apple mají předinstalované Mapy</w:t>
-      </w:r>
-      <w:r>
-        <w:rPr>
-          <w:lang w:bidi="ar-SA"/>
-        </w:rPr>
-        <w:t xml:space="preserve"> </w:t>
-      </w:r>
-      <w:r>
-        <w:rPr>
-          <w:lang w:bidi="ar-SA"/>
-        </w:rPr>
-        <w:t xml:space="preserve">od společnosti </w:t>
-      </w:r>
-      <w:r>
-        <w:rPr>
-          <w:lang w:bidi="ar-SA"/>
-        </w:rPr>
-        <w:t>Apple</w:t>
-      </w:r>
-      <w:r>
-        <w:rPr>
-          <w:lang w:bidi="ar-SA"/>
-        </w:rPr>
-        <w:t>. V České republice se můžeme ve velkém setkat i s aplikací Mapy.cz</w:t>
-      </w:r>
-      <w:r>
-        <w:rPr>
-          <w:lang w:bidi="ar-SA"/>
-        </w:rPr>
-        <w:t>. T</w:t>
-      </w:r>
-      <w:r>
-        <w:rPr>
-          <w:lang w:bidi="ar-SA"/>
-        </w:rPr>
-        <w:t>a</w:t>
-      </w:r>
-      <w:r>
-        <w:rPr>
-          <w:lang w:bidi="ar-SA"/>
-        </w:rPr>
-        <w:t xml:space="preserve"> j</w:t>
-      </w:r>
-      <w:r>
-        <w:rPr>
-          <w:lang w:bidi="ar-SA"/>
-        </w:rPr>
-        <w:t>e</w:t>
-      </w:r>
-      <w:r>
-        <w:rPr>
-          <w:lang w:bidi="ar-SA"/>
-        </w:rPr>
-        <w:t xml:space="preserve"> používán</w:t>
-      </w:r>
-      <w:r>
-        <w:rPr>
-          <w:lang w:bidi="ar-SA"/>
-        </w:rPr>
-        <w:t>a</w:t>
-      </w:r>
-      <w:r>
-        <w:rPr>
-          <w:lang w:bidi="ar-SA"/>
-        </w:rPr>
-        <w:t xml:space="preserve"> především k turistice a jiným pohybovým aktivitám v přírodě, po této stránce toho obsahuj</w:t>
-      </w:r>
-      <w:r>
-        <w:rPr>
-          <w:lang w:bidi="ar-SA"/>
-        </w:rPr>
-        <w:t>e</w:t>
-      </w:r>
-      <w:r>
-        <w:rPr>
-          <w:lang w:bidi="ar-SA"/>
-        </w:rPr>
-        <w:t xml:space="preserve"> mnohem více než předchozí zmíněné.</w:t>
-      </w:r>
-    </w:p>
-    <w:p>
-      <w:pPr>
-        <w:jc w:val="both"/>
-        <w:rPr>
-          <w:lang w:bidi="ar-SA"/>
-        </w:rPr>
-      </w:pPr>
-      <w:r>
-        <w:rPr>
-          <w:lang w:bidi="ar-SA"/>
-        </w:rPr>
-        <w:t>Potíže se objeví při trasování pohybu</w:t>
-      </w:r>
-      <w:r>
-        <w:rPr>
-          <w:lang w:bidi="ar-SA"/>
-        </w:rPr>
-        <w:t xml:space="preserve"> uživatele</w:t>
-      </w:r>
-      <w:r>
-        <w:rPr>
-          <w:lang w:bidi="ar-SA"/>
-        </w:rPr>
-        <w:t xml:space="preserve">. Ve většině případů je vyžadováno internetové připojení. Ať už kvůli </w:t>
-      </w:r>
-      <w:r>
-        <w:rPr>
-          <w:lang w:bidi="ar-SA"/>
-        </w:rPr>
-        <w:t xml:space="preserve">načítání </w:t>
-      </w:r>
-      <w:r>
-        <w:rPr>
-          <w:lang w:bidi="ar-SA"/>
-        </w:rPr>
-        <w:t xml:space="preserve">map nebo datům o trase. </w:t>
-      </w:r>
-      <w:r>
-        <w:rPr>
-          <w:lang w:bidi="ar-SA"/>
-        </w:rPr>
-        <w:t>J</w:t>
-      </w:r>
-      <w:r>
-        <w:rPr>
-          <w:lang w:bidi="ar-SA"/>
-        </w:rPr>
-        <w:t>ako další problém, alespoň u některých map</w:t>
-      </w:r>
-      <w:r>
-        <w:rPr>
-          <w:lang w:bidi="ar-SA"/>
-        </w:rPr>
-        <w:t xml:space="preserve"> a </w:t>
-      </w:r>
-      <w:r>
-        <w:rPr>
-          <w:lang w:bidi="ar-SA"/>
-        </w:rPr>
-        <w:t xml:space="preserve">převážně při pohybu po městě, </w:t>
-      </w:r>
-      <w:r>
-        <w:rPr>
-          <w:lang w:bidi="ar-SA"/>
-        </w:rPr>
-        <w:t xml:space="preserve">se jeví, že </w:t>
-      </w:r>
-      <w:r>
-        <w:rPr>
-          <w:lang w:bidi="ar-SA"/>
-        </w:rPr>
-        <w:t>se bod současné polohy připojí k nejbližší známé cestě. Je to dobré pro přesnost trasy, ne však, když chcete chodit mimo cesty.</w:t>
-      </w:r>
-    </w:p>
-    <w:p>
-      <w:pPr>
-        <w:jc w:val="both"/>
-        <w:rPr>
-          <w:lang w:bidi="ar-SA"/>
-        </w:rPr>
-      </w:pPr>
-      <w:r>
-        <w:rPr>
-          <w:lang w:bidi="ar-SA"/>
-        </w:rPr>
-        <w:t xml:space="preserve">Cílem mého projektu je pokusit se eliminovat co nejvíce těchto </w:t>
-      </w:r>
-      <w:r>
-        <w:rPr>
-          <w:lang w:bidi="ar-SA"/>
-        </w:rPr>
-        <w:t>chyb,</w:t>
-      </w:r>
-      <w:r>
-        <w:rPr>
-          <w:lang w:bidi="ar-SA"/>
-        </w:rPr>
-        <w:t xml:space="preserve"> a naopak využít výhod jednotlivých aplikací a vytvořit aplikaci, která by byla podle mých představ.</w:t>
-      </w:r>
+      </w:pPr>
     </w:p>
     <w:sectPr>
       <w:footerReference w:type="default" r:id="rId9"/>
@@ -1792,8 +2504,192 @@
       </w:rPr>
     </w:lvl>
   </w:abstractNum>
+  <w:abstractNum w:abstractNumId="1" w15:restartNumberingAfterBreak="0">
+    <w:nsid w:val="6B9754BD"/>
+    <w:multiLevelType w:val="hybridMultilevel"/>
+    <w:tmpl w:val="430C9352"/>
+    <w:lvl w:ilvl="0" w:tplc="0405000F">
+      <w:start w:val="1"/>
+      <w:numFmt w:val="decimal"/>
+      <w:lvlText w:val="%1."/>
+      <w:lvlJc w:val="left"/>
+      <w:pPr>
+        <w:ind w:left="720" w:hanging="360"/>
+      </w:pPr>
+      <w:rPr>
+        <w:rFonts w:hint="default"/>
+      </w:rPr>
+    </w:lvl>
+    <w:lvl w:ilvl="1" w:tplc="04050019" w:tentative="1">
+      <w:start w:val="1"/>
+      <w:numFmt w:val="lowerLetter"/>
+      <w:lvlText w:val="%2."/>
+      <w:lvlJc w:val="left"/>
+      <w:pPr>
+        <w:ind w:left="1440" w:hanging="360"/>
+      </w:pPr>
+    </w:lvl>
+    <w:lvl w:ilvl="2" w:tplc="0405001B" w:tentative="1">
+      <w:start w:val="1"/>
+      <w:numFmt w:val="lowerRoman"/>
+      <w:lvlText w:val="%3."/>
+      <w:lvlJc w:val="right"/>
+      <w:pPr>
+        <w:ind w:left="2160" w:hanging="180"/>
+      </w:pPr>
+    </w:lvl>
+    <w:lvl w:ilvl="3" w:tplc="0405000F" w:tentative="1">
+      <w:start w:val="1"/>
+      <w:numFmt w:val="decimal"/>
+      <w:lvlText w:val="%4."/>
+      <w:lvlJc w:val="left"/>
+      <w:pPr>
+        <w:ind w:left="2880" w:hanging="360"/>
+      </w:pPr>
+    </w:lvl>
+    <w:lvl w:ilvl="4" w:tplc="04050019" w:tentative="1">
+      <w:start w:val="1"/>
+      <w:numFmt w:val="lowerLetter"/>
+      <w:lvlText w:val="%5."/>
+      <w:lvlJc w:val="left"/>
+      <w:pPr>
+        <w:ind w:left="3600" w:hanging="360"/>
+      </w:pPr>
+    </w:lvl>
+    <w:lvl w:ilvl="5" w:tplc="0405001B" w:tentative="1">
+      <w:start w:val="1"/>
+      <w:numFmt w:val="lowerRoman"/>
+      <w:lvlText w:val="%6."/>
+      <w:lvlJc w:val="right"/>
+      <w:pPr>
+        <w:ind w:left="4320" w:hanging="180"/>
+      </w:pPr>
+    </w:lvl>
+    <w:lvl w:ilvl="6" w:tplc="0405000F" w:tentative="1">
+      <w:start w:val="1"/>
+      <w:numFmt w:val="decimal"/>
+      <w:lvlText w:val="%7."/>
+      <w:lvlJc w:val="left"/>
+      <w:pPr>
+        <w:ind w:left="5040" w:hanging="360"/>
+      </w:pPr>
+    </w:lvl>
+    <w:lvl w:ilvl="7" w:tplc="04050019" w:tentative="1">
+      <w:start w:val="1"/>
+      <w:numFmt w:val="lowerLetter"/>
+      <w:lvlText w:val="%8."/>
+      <w:lvlJc w:val="left"/>
+      <w:pPr>
+        <w:ind w:left="5760" w:hanging="360"/>
+      </w:pPr>
+    </w:lvl>
+    <w:lvl w:ilvl="8" w:tplc="0405001B" w:tentative="1">
+      <w:start w:val="1"/>
+      <w:numFmt w:val="lowerRoman"/>
+      <w:lvlText w:val="%9."/>
+      <w:lvlJc w:val="right"/>
+      <w:pPr>
+        <w:ind w:left="6480" w:hanging="180"/>
+      </w:pPr>
+    </w:lvl>
+  </w:abstractNum>
+  <w:abstractNum w:abstractNumId="2" w15:restartNumberingAfterBreak="0">
+    <w:nsid w:val="7820438C"/>
+    <w:multiLevelType w:val="hybridMultilevel"/>
+    <w:tmpl w:val="444C6844"/>
+    <w:lvl w:ilvl="0" w:tplc="0405000F">
+      <w:start w:val="1"/>
+      <w:numFmt w:val="decimal"/>
+      <w:lvlText w:val="%1."/>
+      <w:lvlJc w:val="left"/>
+      <w:pPr>
+        <w:ind w:left="720" w:hanging="360"/>
+      </w:pPr>
+      <w:rPr>
+        <w:rFonts w:hint="default"/>
+      </w:rPr>
+    </w:lvl>
+    <w:lvl w:ilvl="1" w:tplc="04050019">
+      <w:start w:val="1"/>
+      <w:numFmt w:val="lowerLetter"/>
+      <w:lvlText w:val="%2."/>
+      <w:lvlJc w:val="left"/>
+      <w:pPr>
+        <w:ind w:left="1440" w:hanging="360"/>
+      </w:pPr>
+    </w:lvl>
+    <w:lvl w:ilvl="2" w:tplc="0405001B">
+      <w:start w:val="1"/>
+      <w:numFmt w:val="lowerRoman"/>
+      <w:lvlText w:val="%3."/>
+      <w:lvlJc w:val="right"/>
+      <w:pPr>
+        <w:ind w:left="2160" w:hanging="180"/>
+      </w:pPr>
+    </w:lvl>
+    <w:lvl w:ilvl="3" w:tplc="0405000F" w:tentative="1">
+      <w:start w:val="1"/>
+      <w:numFmt w:val="decimal"/>
+      <w:lvlText w:val="%4."/>
+      <w:lvlJc w:val="left"/>
+      <w:pPr>
+        <w:ind w:left="2880" w:hanging="360"/>
+      </w:pPr>
+    </w:lvl>
+    <w:lvl w:ilvl="4" w:tplc="04050019" w:tentative="1">
+      <w:start w:val="1"/>
+      <w:numFmt w:val="lowerLetter"/>
+      <w:lvlText w:val="%5."/>
+      <w:lvlJc w:val="left"/>
+      <w:pPr>
+        <w:ind w:left="3600" w:hanging="360"/>
+      </w:pPr>
+    </w:lvl>
+    <w:lvl w:ilvl="5" w:tplc="0405001B" w:tentative="1">
+      <w:start w:val="1"/>
+      <w:numFmt w:val="lowerRoman"/>
+      <w:lvlText w:val="%6."/>
+      <w:lvlJc w:val="right"/>
+      <w:pPr>
+        <w:ind w:left="4320" w:hanging="180"/>
+      </w:pPr>
+    </w:lvl>
+    <w:lvl w:ilvl="6" w:tplc="0405000F" w:tentative="1">
+      <w:start w:val="1"/>
+      <w:numFmt w:val="decimal"/>
+      <w:lvlText w:val="%7."/>
+      <w:lvlJc w:val="left"/>
+      <w:pPr>
+        <w:ind w:left="5040" w:hanging="360"/>
+      </w:pPr>
+    </w:lvl>
+    <w:lvl w:ilvl="7" w:tplc="04050019" w:tentative="1">
+      <w:start w:val="1"/>
+      <w:numFmt w:val="lowerLetter"/>
+      <w:lvlText w:val="%8."/>
+      <w:lvlJc w:val="left"/>
+      <w:pPr>
+        <w:ind w:left="5760" w:hanging="360"/>
+      </w:pPr>
+    </w:lvl>
+    <w:lvl w:ilvl="8" w:tplc="0405001B" w:tentative="1">
+      <w:start w:val="1"/>
+      <w:numFmt w:val="lowerRoman"/>
+      <w:lvlText w:val="%9."/>
+      <w:lvlJc w:val="right"/>
+      <w:pPr>
+        <w:ind w:left="6480" w:hanging="180"/>
+      </w:pPr>
+    </w:lvl>
+  </w:abstractNum>
   <w:num w:numId="1">
     <w:abstractNumId w:val="0"/>
+  </w:num>
+  <w:num w:numId="2">
+    <w:abstractNumId w:val="1"/>
+  </w:num>
+  <w:num w:numId="3">
+    <w:abstractNumId w:val="2"/>
   </w:num>
 </w:numbering>
 </file>

</xml_diff>

<commit_message>
debug fix po prezentaci
</commit_message>
<xml_diff>
--- a/dokumentace.docx
+++ b/dokumentace.docx
@@ -1609,7 +1609,25 @@
         <w:rPr>
           <w:rFonts w:asciiTheme="minorHAnsi" w:hAnsiTheme="minorHAnsi" w:cstheme="minorHAnsi"/>
         </w:rPr>
-        <w:t>Výhody nevýhody současných aplikací</w:t>
+        <w:t>Výhody</w:t>
+      </w:r>
+      <w:r>
+        <w:rPr>
+          <w:rFonts w:asciiTheme="minorHAnsi" w:hAnsiTheme="minorHAnsi" w:cstheme="minorHAnsi"/>
+        </w:rPr>
+        <w:t xml:space="preserve"> a</w:t>
+      </w:r>
+      <w:r>
+        <w:rPr>
+          <w:rFonts w:asciiTheme="minorHAnsi" w:hAnsiTheme="minorHAnsi" w:cstheme="minorHAnsi"/>
+        </w:rPr>
+        <w:t xml:space="preserve"> nevýhody současných aplikací</w:t>
+      </w:r>
+      <w:r>
+        <w:rPr>
+          <w:rFonts w:asciiTheme="minorHAnsi" w:hAnsiTheme="minorHAnsi" w:cstheme="minorHAnsi"/>
+        </w:rPr>
+        <w:t xml:space="preserve"> (rešerše)</w:t>
       </w:r>
     </w:p>
     <w:p>
@@ -1771,7 +1789,7 @@
         <w:rPr>
           <w:rFonts w:asciiTheme="minorHAnsi" w:hAnsiTheme="minorHAnsi" w:cstheme="minorHAnsi"/>
         </w:rPr>
-        <w:t>Funkce aplikace</w:t>
+        <w:t>Popis aplikace</w:t>
       </w:r>
     </w:p>
     <w:p>
@@ -1789,6 +1807,42 @@
         <w:rPr>
           <w:rFonts w:asciiTheme="minorHAnsi" w:hAnsiTheme="minorHAnsi" w:cstheme="minorHAnsi"/>
         </w:rPr>
+        <w:t>O aplikaci</w:t>
+      </w:r>
+    </w:p>
+    <w:p>
+      <w:pPr>
+        <w:pStyle w:val="Odstavecseseznamem"/>
+        <w:numPr>
+          <w:ilvl w:val="0"/>
+          <w:numId w:val="3"/>
+        </w:numPr>
+        <w:rPr>
+          <w:rFonts w:asciiTheme="minorHAnsi" w:hAnsiTheme="minorHAnsi" w:cstheme="minorHAnsi"/>
+        </w:rPr>
+      </w:pPr>
+      <w:r>
+        <w:rPr>
+          <w:rFonts w:asciiTheme="minorHAnsi" w:hAnsiTheme="minorHAnsi" w:cstheme="minorHAnsi"/>
+        </w:rPr>
+        <w:t>Funkce aplikace</w:t>
+      </w:r>
+    </w:p>
+    <w:p>
+      <w:pPr>
+        <w:pStyle w:val="Odstavecseseznamem"/>
+        <w:numPr>
+          <w:ilvl w:val="1"/>
+          <w:numId w:val="3"/>
+        </w:numPr>
+        <w:rPr>
+          <w:rFonts w:asciiTheme="minorHAnsi" w:hAnsiTheme="minorHAnsi" w:cstheme="minorHAnsi"/>
+        </w:rPr>
+      </w:pPr>
+      <w:r>
+        <w:rPr>
+          <w:rFonts w:asciiTheme="minorHAnsi" w:hAnsiTheme="minorHAnsi" w:cstheme="minorHAnsi"/>
+        </w:rPr>
         <w:t xml:space="preserve">Okno </w:t>
       </w:r>
       <w:r>
@@ -1808,6 +1862,12 @@
           <w:rFonts w:asciiTheme="minorHAnsi" w:hAnsiTheme="minorHAnsi" w:cstheme="minorHAnsi"/>
         </w:rPr>
         <w:t>sování</w:t>
+      </w:r>
+      <w:r>
+        <w:rPr>
+          <w:rFonts w:asciiTheme="minorHAnsi" w:hAnsiTheme="minorHAnsi" w:cstheme="minorHAnsi"/>
+        </w:rPr>
+        <w:t xml:space="preserve"> (zmínit náročnost na baterii)</w:t>
       </w:r>
     </w:p>
     <w:p>
@@ -2005,7 +2065,7 @@
         <w:rPr>
           <w:rFonts w:asciiTheme="minorHAnsi" w:hAnsiTheme="minorHAnsi" w:cstheme="minorHAnsi"/>
         </w:rPr>
-        <w:t>Funkce 3,</w:t>
+        <w:t>Funkce 3</w:t>
       </w:r>
     </w:p>
     <w:p>
@@ -2023,6 +2083,24 @@
         <w:rPr>
           <w:rFonts w:asciiTheme="minorHAnsi" w:hAnsiTheme="minorHAnsi" w:cstheme="minorHAnsi"/>
         </w:rPr>
+        <w:t>Celkový technický popis</w:t>
+      </w:r>
+    </w:p>
+    <w:p>
+      <w:pPr>
+        <w:pStyle w:val="Odstavecseseznamem"/>
+        <w:numPr>
+          <w:ilvl w:val="0"/>
+          <w:numId w:val="3"/>
+        </w:numPr>
+        <w:rPr>
+          <w:rFonts w:asciiTheme="minorHAnsi" w:hAnsiTheme="minorHAnsi" w:cstheme="minorHAnsi"/>
+        </w:rPr>
+      </w:pPr>
+      <w:r>
+        <w:rPr>
+          <w:rFonts w:asciiTheme="minorHAnsi" w:hAnsiTheme="minorHAnsi" w:cstheme="minorHAnsi"/>
+        </w:rPr>
         <w:t>Použité technologie</w:t>
       </w:r>
     </w:p>
@@ -2185,7 +2263,13 @@
         <w:rPr>
           <w:rFonts w:asciiTheme="minorHAnsi" w:hAnsiTheme="minorHAnsi" w:cstheme="minorHAnsi"/>
         </w:rPr>
-        <w:t>Seznam obrázků</w:t>
+        <w:t xml:space="preserve">Seznam </w:t>
+      </w:r>
+      <w:r>
+        <w:rPr>
+          <w:rFonts w:asciiTheme="minorHAnsi" w:hAnsiTheme="minorHAnsi" w:cstheme="minorHAnsi"/>
+        </w:rPr>
+        <w:t>ilustrací</w:t>
       </w:r>
     </w:p>
     <w:p>
@@ -2627,7 +2711,7 @@
         <w:ind w:left="2160" w:hanging="180"/>
       </w:pPr>
     </w:lvl>
-    <w:lvl w:ilvl="3" w:tplc="0405000F" w:tentative="1">
+    <w:lvl w:ilvl="3" w:tplc="0405000F">
       <w:start w:val="1"/>
       <w:numFmt w:val="decimal"/>
       <w:lvlText w:val="%4."/>
@@ -2636,7 +2720,7 @@
         <w:ind w:left="2880" w:hanging="360"/>
       </w:pPr>
     </w:lvl>
-    <w:lvl w:ilvl="4" w:tplc="04050019" w:tentative="1">
+    <w:lvl w:ilvl="4" w:tplc="04050019">
       <w:start w:val="1"/>
       <w:numFmt w:val="lowerLetter"/>
       <w:lvlText w:val="%5."/>

</xml_diff>

<commit_message>
finální úpravy dokumentace a aplikace
</commit_message>
<xml_diff>
--- a/dokumentace.docx
+++ b/dokumentace.docx
@@ -925,7 +925,7 @@
           <w:sz w:val="24"/>
           <w:szCs w:val="32"/>
         </w:rPr>
-        <w:t>Prohlašuji, že jsem svou práci vypracoval samostatně a použil jsem pouze zdroje a literaturu uvedené v seznamu bibliografických záznamů.</w:t>
+        <w:t>Prohlašuji, že jsem svou práci vypracoval samostatně a použil jsem pouze zdroje uvedené v seznamu bibliografických záznamů.</w:t>
       </w:r>
     </w:p>
     <w:p>
@@ -6587,17 +6587,136 @@
           <w:szCs w:val="32"/>
           <w:lang w:bidi="ar-SA"/>
         </w:rPr>
-        <w:t>Logo aplikace jsem si navrhl sám, zhotovení ale nedosahovalo kvality, jakou jsem si představoval. Po konzultaci s</w:t>
-      </w:r>
-      <w:r>
-        <w:rPr>
-          <w:rFonts w:ascii="Times New Roman" w:hAnsi="Times New Roman" w:cs="Times New Roman"/>
-          <w:sz w:val="24"/>
-          <w:szCs w:val="32"/>
-          <w:lang w:bidi="ar-SA"/>
-        </w:rPr>
-        <w:t xml:space="preserve"> grafičkou Zuzanou Pánkovou jsme došli k výsledné podobě loga, které odpovídá mé představě. </w:t>
-      </w:r>
+        <w:t>Ikonu</w:t>
+      </w:r>
+      <w:r>
+        <w:rPr>
+          <w:rFonts w:ascii="Times New Roman" w:hAnsi="Times New Roman" w:cs="Times New Roman"/>
+          <w:sz w:val="24"/>
+          <w:szCs w:val="32"/>
+          <w:lang w:bidi="ar-SA"/>
+        </w:rPr>
+        <w:t xml:space="preserve"> aplikace jsem si navrhl sám, zhotovení ale nedosahovalo kvality, jakou jsem si představoval. Po konzultaci s</w:t>
+      </w:r>
+      <w:r>
+        <w:rPr>
+          <w:rFonts w:ascii="Times New Roman" w:hAnsi="Times New Roman" w:cs="Times New Roman"/>
+          <w:sz w:val="24"/>
+          <w:szCs w:val="32"/>
+          <w:lang w:bidi="ar-SA"/>
+        </w:rPr>
+        <w:t xml:space="preserve"> grafičkou Zuzanou Pánkovou jsme došli k výsledné podobě </w:t>
+      </w:r>
+      <w:r>
+        <w:rPr>
+          <w:rFonts w:ascii="Times New Roman" w:hAnsi="Times New Roman" w:cs="Times New Roman"/>
+          <w:sz w:val="24"/>
+          <w:szCs w:val="32"/>
+          <w:lang w:bidi="ar-SA"/>
+        </w:rPr>
+        <w:t>ikony</w:t>
+      </w:r>
+      <w:r>
+        <w:rPr>
+          <w:rFonts w:ascii="Times New Roman" w:hAnsi="Times New Roman" w:cs="Times New Roman"/>
+          <w:sz w:val="24"/>
+          <w:szCs w:val="32"/>
+          <w:lang w:bidi="ar-SA"/>
+        </w:rPr>
+        <w:t xml:space="preserve">, které odpovídá mé představě. </w:t>
+      </w:r>
+    </w:p>
+    <w:p>
+      <w:pPr>
+        <w:keepNext/>
+        <w:jc w:val="center"/>
+      </w:pPr>
+      <w:r>
+        <w:rPr>
+          <w:rFonts w:ascii="Times New Roman" w:hAnsi="Times New Roman" w:cs="Times New Roman"/>
+          <w:lang w:bidi="ar-SA"/>
+        </w:rPr>
+        <w:drawing>
+          <wp:inline distT="0" distB="0" distL="0" distR="0" wp14:anchorId="524A8A1F" wp14:editId="66A2E174">
+            <wp:extent cx="1826459" cy="2053087"/>
+            <wp:effectExtent l="0" t="0" r="2540" b="4445"/>
+            <wp:docPr id="2" name="Obrázek 2" descr="Obsah obrázku sekera, vektorová grafika&#10;&#10;Popis byl vytvořen automaticky"/>
+            <wp:cNvGraphicFramePr>
+              <a:graphicFrameLocks xmlns:a="http://schemas.openxmlformats.org/drawingml/2006/main" noChangeAspect="1"/>
+            </wp:cNvGraphicFramePr>
+            <a:graphic xmlns:a="http://schemas.openxmlformats.org/drawingml/2006/main">
+              <a:graphicData uri="http://schemas.openxmlformats.org/drawingml/2006/picture">
+                <pic:pic xmlns:pic="http://schemas.openxmlformats.org/drawingml/2006/picture">
+                  <pic:nvPicPr>
+                    <pic:cNvPr id="2" name="Obrázek 2" descr="Obsah obrázku sekera, vektorová grafika&#10;&#10;Popis byl vytvořen automaticky"/>
+                    <pic:cNvPicPr/>
+                  </pic:nvPicPr>
+                  <pic:blipFill rotWithShape="1">
+                    <a:blip r:embed="rId9" cstate="print">
+                      <a:extLst>
+                        <a:ext uri="{28A0092B-C50C-407E-A947-70E740481C1C}">
+                          <a14:useLocalDpi xmlns:a14="http://schemas.microsoft.com/office/drawing/2010/main" val="0"/>
+                        </a:ext>
+                      </a:extLst>
+                    </a:blip>
+                    <a:srcRect l="14973" t="22341" r="17466" b="23970"/>
+                    <a:stretch/>
+                  </pic:blipFill>
+                  <pic:spPr bwMode="auto">
+                    <a:xfrm>
+                      <a:off x="0" y="0"/>
+                      <a:ext cx="1826459" cy="2053087"/>
+                    </a:xfrm>
+                    <a:prstGeom prst="rect">
+                      <a:avLst/>
+                    </a:prstGeom>
+                    <a:ln>
+                      <a:noFill/>
+                    </a:ln>
+                    <a:extLst>
+                      <a:ext uri="{53640926-AAD7-44D8-BBD7-CCE9431645EC}">
+                        <a14:shadowObscured xmlns:a14="http://schemas.microsoft.com/office/drawing/2010/main"/>
+                      </a:ext>
+                    </a:extLst>
+                  </pic:spPr>
+                </pic:pic>
+              </a:graphicData>
+            </a:graphic>
+          </wp:inline>
+        </w:drawing>
+      </w:r>
+    </w:p>
+    <w:p>
+      <w:pPr>
+        <w:pStyle w:val="Titulek"/>
+        <w:jc w:val="center"/>
+        <w:rPr>
+          <w:rFonts w:ascii="Times New Roman" w:hAnsi="Times New Roman" w:cs="Times New Roman"/>
+          <w:sz w:val="24"/>
+          <w:szCs w:val="32"/>
+          <w:lang w:bidi="ar-SA"/>
+        </w:rPr>
+      </w:pPr>
+      <w:bookmarkStart w:id="18" w:name="_Toc98961689"/>
+      <w:bookmarkStart w:id="19" w:name="_Toc98961701"/>
+      <w:bookmarkStart w:id="20" w:name="_Toc98962436"/>
+      <w:r>
+        <w:t xml:space="preserve">Obrázek </w:t>
+      </w:r>
+      <w:fldSimple w:instr=" SEQ Obrázek \* ARABIC ">
+        <w:r>
+          <w:rPr>
+            <w:noProof/>
+          </w:rPr>
+          <w:t>1</w:t>
+        </w:r>
+      </w:fldSimple>
+      <w:r>
+        <w:t xml:space="preserve"> Ikona aplikace</w:t>
+      </w:r>
+      <w:bookmarkEnd w:id="18"/>
+      <w:bookmarkEnd w:id="19"/>
+      <w:bookmarkEnd w:id="20"/>
     </w:p>
     <w:p>
       <w:pPr>
@@ -6641,10 +6760,16 @@
         </w:rPr>
         <w:t>.</w:t>
       </w:r>
-    </w:p>
-    <w:p>
-      <w:pPr>
-        <w:jc w:val="both"/>
+      <w:r>
+        <w:rPr>
+          <w:noProof/>
+        </w:rPr>
+        <w:t xml:space="preserve"> </w:t>
+      </w:r>
+    </w:p>
+    <w:p>
+      <w:pPr>
+        <w:jc w:val="center"/>
         <w:rPr>
           <w:rFonts w:ascii="Times New Roman" w:eastAsiaTheme="majorEastAsia" w:hAnsi="Times New Roman" w:cs="Times New Roman"/>
           <w:b/>
@@ -6672,7 +6797,7 @@
           <w:rFonts w:cs="Times New Roman"/>
         </w:rPr>
       </w:pPr>
-      <w:bookmarkStart w:id="18" w:name="_Toc98274066"/>
+      <w:bookmarkStart w:id="21" w:name="_Toc98274066"/>
       <w:r>
         <w:rPr>
           <w:rFonts w:cs="Times New Roman"/>
@@ -6680,7 +6805,7 @@
         <w:lastRenderedPageBreak/>
         <w:t>Funkce aplikace</w:t>
       </w:r>
-      <w:bookmarkEnd w:id="18"/>
+      <w:bookmarkEnd w:id="21"/>
     </w:p>
     <w:p>
       <w:pPr>
@@ -6691,31 +6816,332 @@
         </w:numPr>
         <w:jc w:val="both"/>
       </w:pPr>
-      <w:bookmarkStart w:id="19" w:name="_Toc98274067"/>
+      <w:bookmarkStart w:id="22" w:name="_Toc98274067"/>
       <w:r>
         <w:t>Navigační menu</w:t>
       </w:r>
-      <w:bookmarkEnd w:id="19"/>
-    </w:p>
-    <w:p>
-      <w:pPr>
-        <w:jc w:val="both"/>
-        <w:rPr>
-          <w:rFonts w:ascii="Times New Roman" w:hAnsi="Times New Roman" w:cs="Times New Roman"/>
-          <w:sz w:val="24"/>
-          <w:szCs w:val="32"/>
-          <w:lang w:bidi="ar-SA"/>
-        </w:rPr>
-      </w:pPr>
-      <w:r>
-        <w:rPr>
-          <w:rFonts w:ascii="Times New Roman" w:hAnsi="Times New Roman" w:cs="Times New Roman"/>
-          <w:sz w:val="24"/>
-          <w:szCs w:val="32"/>
-          <w:lang w:bidi="ar-SA"/>
-        </w:rPr>
-        <w:t xml:space="preserve">Jako menu jsem zvolil ze strany vyjíždějící seznam, který je jinak skrytý. Otevírá se kliknutím na ikonu tří čar v levém horním rohu aplikace, zavírá se kliknutím do stejného místa, mimo menu nebo kliknutím na jedno z oken z nabídky. </w:t>
-      </w:r>
+      <w:bookmarkEnd w:id="22"/>
+    </w:p>
+    <w:p>
+      <w:pPr>
+        <w:jc w:val="both"/>
+        <w:rPr>
+          <w:rFonts w:ascii="Times New Roman" w:hAnsi="Times New Roman" w:cs="Times New Roman"/>
+          <w:sz w:val="24"/>
+          <w:szCs w:val="32"/>
+          <w:lang w:bidi="ar-SA"/>
+        </w:rPr>
+      </w:pPr>
+      <w:r>
+        <w:rPr>
+          <w:rFonts w:ascii="Times New Roman" w:hAnsi="Times New Roman" w:cs="Times New Roman"/>
+          <w:sz w:val="24"/>
+          <w:szCs w:val="32"/>
+          <w:lang w:bidi="ar-SA"/>
+        </w:rPr>
+        <w:t>Jako menu jsem zvolil ze strany vyjíždějící seznam, který je jinak skrytý. Otevírá se kliknutím na ikonu tří čar v levém horním rohu aplikace</w:t>
+      </w:r>
+      <w:r>
+        <w:rPr>
+          <w:rFonts w:ascii="Times New Roman" w:hAnsi="Times New Roman" w:cs="Times New Roman"/>
+          <w:sz w:val="24"/>
+          <w:szCs w:val="32"/>
+          <w:lang w:bidi="ar-SA"/>
+        </w:rPr>
+        <w:t>(obrázek č.2)</w:t>
+      </w:r>
+      <w:r>
+        <w:rPr>
+          <w:rFonts w:ascii="Times New Roman" w:hAnsi="Times New Roman" w:cs="Times New Roman"/>
+          <w:sz w:val="24"/>
+          <w:szCs w:val="32"/>
+          <w:lang w:bidi="ar-SA"/>
+        </w:rPr>
+        <w:t xml:space="preserve">, zavírá se kliknutím do stejného místa, mimo menu nebo kliknutím na jedno z oken z nabídky. </w:t>
+      </w:r>
+    </w:p>
+    <w:p>
+      <w:pPr>
+        <w:keepNext/>
+        <w:jc w:val="center"/>
+      </w:pPr>
+      <w:r>
+        <w:rPr>
+          <w:rFonts w:ascii="Times New Roman" w:hAnsi="Times New Roman" w:cs="Times New Roman"/>
+          <w:sz w:val="24"/>
+          <w:szCs w:val="32"/>
+          <w:lang w:bidi="ar-SA"/>
+        </w:rPr>
+        <w:drawing>
+          <wp:anchor distT="0" distB="0" distL="114300" distR="114300" simplePos="0" relativeHeight="251658240" behindDoc="0" locked="0" layoutInCell="1" allowOverlap="1" wp14:anchorId="6B3A1ACB" wp14:editId="517A4A95">
+            <wp:simplePos x="0" y="0"/>
+            <wp:positionH relativeFrom="column">
+              <wp:posOffset>485407</wp:posOffset>
+            </wp:positionH>
+            <wp:positionV relativeFrom="paragraph">
+              <wp:posOffset>17446</wp:posOffset>
+            </wp:positionV>
+            <wp:extent cx="2132655" cy="4680000"/>
+            <wp:effectExtent l="19050" t="19050" r="20320" b="25400"/>
+            <wp:wrapSquare wrapText="bothSides"/>
+            <wp:docPr id="3" name="Obrázek 3" descr="Obsah obrázku mapa&#10;&#10;Popis byl vytvořen automaticky"/>
+            <wp:cNvGraphicFramePr>
+              <a:graphicFrameLocks xmlns:a="http://schemas.openxmlformats.org/drawingml/2006/main" noChangeAspect="1"/>
+            </wp:cNvGraphicFramePr>
+            <a:graphic xmlns:a="http://schemas.openxmlformats.org/drawingml/2006/main">
+              <a:graphicData uri="http://schemas.openxmlformats.org/drawingml/2006/picture">
+                <pic:pic xmlns:pic="http://schemas.openxmlformats.org/drawingml/2006/picture">
+                  <pic:nvPicPr>
+                    <pic:cNvPr id="3" name="Obrázek 3" descr="Obsah obrázku mapa&#10;&#10;Popis byl vytvořen automaticky"/>
+                    <pic:cNvPicPr/>
+                  </pic:nvPicPr>
+                  <pic:blipFill rotWithShape="1">
+                    <a:blip r:embed="rId10">
+                      <a:extLst>
+                        <a:ext uri="{28A0092B-C50C-407E-A947-70E740481C1C}">
+                          <a14:useLocalDpi xmlns:a14="http://schemas.microsoft.com/office/drawing/2010/main" val="0"/>
+                        </a:ext>
+                      </a:extLst>
+                    </a:blip>
+                    <a:srcRect l="2275" t="1400" r="1039" b="549"/>
+                    <a:stretch/>
+                  </pic:blipFill>
+                  <pic:spPr bwMode="auto">
+                    <a:xfrm>
+                      <a:off x="0" y="0"/>
+                      <a:ext cx="2132655" cy="4680000"/>
+                    </a:xfrm>
+                    <a:prstGeom prst="rect">
+                      <a:avLst/>
+                    </a:prstGeom>
+                    <a:ln>
+                      <a:solidFill>
+                        <a:schemeClr val="tx1"/>
+                      </a:solidFill>
+                    </a:ln>
+                    <a:extLst>
+                      <a:ext uri="{53640926-AAD7-44D8-BBD7-CCE9431645EC}">
+                        <a14:shadowObscured xmlns:a14="http://schemas.microsoft.com/office/drawing/2010/main"/>
+                      </a:ext>
+                    </a:extLst>
+                  </pic:spPr>
+                </pic:pic>
+              </a:graphicData>
+            </a:graphic>
+          </wp:anchor>
+        </w:drawing>
+      </w:r>
+      <w:r>
+        <w:rPr>
+          <w:rFonts w:ascii="Times New Roman" w:hAnsi="Times New Roman" w:cs="Times New Roman"/>
+          <w:sz w:val="24"/>
+          <w:szCs w:val="32"/>
+          <w:lang w:bidi="ar-SA"/>
+        </w:rPr>
+        <w:drawing>
+          <wp:inline distT="0" distB="0" distL="0" distR="0" wp14:anchorId="6BFD7BFF" wp14:editId="15573483">
+            <wp:extent cx="2157095" cy="4679950"/>
+            <wp:effectExtent l="19050" t="19050" r="14605" b="25400"/>
+            <wp:docPr id="4" name="Obrázek 4"/>
+            <wp:cNvGraphicFramePr>
+              <a:graphicFrameLocks xmlns:a="http://schemas.openxmlformats.org/drawingml/2006/main" noChangeAspect="1"/>
+            </wp:cNvGraphicFramePr>
+            <a:graphic xmlns:a="http://schemas.openxmlformats.org/drawingml/2006/main">
+              <a:graphicData uri="http://schemas.openxmlformats.org/drawingml/2006/picture">
+                <pic:pic xmlns:pic="http://schemas.openxmlformats.org/drawingml/2006/picture">
+                  <pic:nvPicPr>
+                    <pic:cNvPr id="1" name=""/>
+                    <pic:cNvPicPr/>
+                  </pic:nvPicPr>
+                  <pic:blipFill>
+                    <a:blip r:embed="rId11">
+                      <a:extLst>
+                        <a:ext uri="{28A0092B-C50C-407E-A947-70E740481C1C}">
+                          <a14:useLocalDpi xmlns:a14="http://schemas.microsoft.com/office/drawing/2010/main" val="0"/>
+                        </a:ext>
+                      </a:extLst>
+                    </a:blip>
+                    <a:stretch>
+                      <a:fillRect/>
+                    </a:stretch>
+                  </pic:blipFill>
+                  <pic:spPr>
+                    <a:xfrm>
+                      <a:off x="0" y="0"/>
+                      <a:ext cx="2157095" cy="4679950"/>
+                    </a:xfrm>
+                    <a:prstGeom prst="rect">
+                      <a:avLst/>
+                    </a:prstGeom>
+                    <a:ln>
+                      <a:solidFill>
+                        <a:schemeClr val="tx1"/>
+                      </a:solidFill>
+                    </a:ln>
+                  </pic:spPr>
+                </pic:pic>
+              </a:graphicData>
+            </a:graphic>
+          </wp:inline>
+        </w:drawing>
+      </w:r>
+    </w:p>
+    <w:p>
+      <w:pPr>
+        <w:pStyle w:val="Titulek"/>
+        <w:jc w:val="center"/>
+      </w:pPr>
+      <w:bookmarkStart w:id="23" w:name="_Toc98962438"/>
+      <w:r>
+        <w:rPr>
+          <w:noProof/>
+        </w:rPr>
+        <mc:AlternateContent>
+          <mc:Choice Requires="wps">
+            <w:drawing>
+              <wp:anchor distT="0" distB="0" distL="114300" distR="114300" simplePos="0" relativeHeight="251660288" behindDoc="0" locked="0" layoutInCell="1" allowOverlap="1" wp14:anchorId="301D24F5" wp14:editId="7F7A3819">
+                <wp:simplePos x="0" y="0"/>
+                <wp:positionH relativeFrom="column">
+                  <wp:posOffset>494765</wp:posOffset>
+                </wp:positionH>
+                <wp:positionV relativeFrom="paragraph">
+                  <wp:posOffset>10527</wp:posOffset>
+                </wp:positionV>
+                <wp:extent cx="2132330" cy="635"/>
+                <wp:effectExtent l="0" t="0" r="0" b="0"/>
+                <wp:wrapSquare wrapText="bothSides"/>
+                <wp:docPr id="15" name="Textové pole 15"/>
+                <wp:cNvGraphicFramePr/>
+                <a:graphic xmlns:a="http://schemas.openxmlformats.org/drawingml/2006/main">
+                  <a:graphicData uri="http://schemas.microsoft.com/office/word/2010/wordprocessingShape">
+                    <wps:wsp>
+                      <wps:cNvSpPr txBox="1"/>
+                      <wps:spPr>
+                        <a:xfrm>
+                          <a:off x="0" y="0"/>
+                          <a:ext cx="2132330" cy="635"/>
+                        </a:xfrm>
+                        <a:prstGeom prst="rect">
+                          <a:avLst/>
+                        </a:prstGeom>
+                        <a:solidFill>
+                          <a:prstClr val="white"/>
+                        </a:solidFill>
+                        <a:ln>
+                          <a:noFill/>
+                        </a:ln>
+                      </wps:spPr>
+                      <wps:txbx>
+                        <w:txbxContent>
+                          <w:p>
+                            <w:pPr>
+                              <w:pStyle w:val="Titulek"/>
+                              <w:jc w:val="center"/>
+                              <w:rPr>
+                                <w:rFonts w:ascii="Times New Roman" w:hAnsi="Times New Roman" w:cs="Times New Roman"/>
+                                <w:sz w:val="24"/>
+                                <w:szCs w:val="32"/>
+                              </w:rPr>
+                            </w:pPr>
+                            <w:bookmarkStart w:id="24" w:name="_Toc98962437"/>
+                            <w:r>
+                              <w:t xml:space="preserve">Obrázek </w:t>
+                            </w:r>
+                            <w:fldSimple w:instr=" SEQ Obrázek \* ARABIC ">
+                              <w:r>
+                                <w:rPr>
+                                  <w:noProof/>
+                                </w:rPr>
+                                <w:t>2</w:t>
+                              </w:r>
+                            </w:fldSimple>
+                            <w:r>
+                              <w:t xml:space="preserve"> Okno Trasování</w:t>
+                            </w:r>
+                            <w:bookmarkEnd w:id="24"/>
+                          </w:p>
+                        </w:txbxContent>
+                      </wps:txbx>
+                      <wps:bodyPr rot="0" spcFirstLastPara="0" vertOverflow="overflow" horzOverflow="overflow" vert="horz" wrap="square" lIns="0" tIns="0" rIns="0" bIns="0" numCol="1" spcCol="0" rtlCol="0" fromWordArt="0" anchor="t" anchorCtr="0" forceAA="0" compatLnSpc="1">
+                        <a:prstTxWarp prst="textNoShape">
+                          <a:avLst/>
+                        </a:prstTxWarp>
+                        <a:spAutoFit/>
+                      </wps:bodyPr>
+                    </wps:wsp>
+                  </a:graphicData>
+                </a:graphic>
+              </wp:anchor>
+            </w:drawing>
+          </mc:Choice>
+          <mc:Fallback>
+            <w:pict>
+              <v:shapetype w14:anchorId="301D24F5" id="_x0000_t202" coordsize="21600,21600" o:spt="202" path="m,l,21600r21600,l21600,xe">
+                <v:stroke joinstyle="miter"/>
+                <v:path gradientshapeok="t" o:connecttype="rect"/>
+              </v:shapetype>
+              <v:shape id="Textové pole 15" o:spid="_x0000_s1026" type="#_x0000_t202" style="position:absolute;left:0;text-align:left;margin-left:38.95pt;margin-top:.85pt;width:167.9pt;height:.05pt;z-index:251660288;visibility:visible;mso-wrap-style:square;mso-wrap-distance-left:9pt;mso-wrap-distance-top:0;mso-wrap-distance-right:9pt;mso-wrap-distance-bottom:0;mso-position-horizontal:absolute;mso-position-horizontal-relative:text;mso-position-vertical:absolute;mso-position-vertical-relative:text;v-text-anchor:top" o:gfxdata="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" stroked="f">
+                <v:textbox style="mso-fit-shape-to-text:t" inset="0,0,0,0">
+                  <w:txbxContent>
+                    <w:p>
+                      <w:pPr>
+                        <w:pStyle w:val="Titulek"/>
+                        <w:jc w:val="center"/>
+                        <w:rPr>
+                          <w:rFonts w:ascii="Times New Roman" w:hAnsi="Times New Roman" w:cs="Times New Roman"/>
+                          <w:sz w:val="24"/>
+                          <w:szCs w:val="32"/>
+                        </w:rPr>
+                      </w:pPr>
+                      <w:bookmarkStart w:id="25" w:name="_Toc98962437"/>
+                      <w:r>
+                        <w:t xml:space="preserve">Obrázek </w:t>
+                      </w:r>
+                      <w:fldSimple w:instr=" SEQ Obrázek \* ARABIC ">
+                        <w:r>
+                          <w:rPr>
+                            <w:noProof/>
+                          </w:rPr>
+                          <w:t>2</w:t>
+                        </w:r>
+                      </w:fldSimple>
+                      <w:r>
+                        <w:t xml:space="preserve"> Okno Trasování</w:t>
+                      </w:r>
+                      <w:bookmarkEnd w:id="25"/>
+                    </w:p>
+                  </w:txbxContent>
+                </v:textbox>
+                <w10:wrap type="square"/>
+              </v:shape>
+            </w:pict>
+          </mc:Fallback>
+        </mc:AlternateContent>
+      </w:r>
+      <w:r>
+        <w:t xml:space="preserve">Obrázek </w:t>
+      </w:r>
+      <w:fldSimple w:instr=" SEQ Obrázek \* ARABIC ">
+        <w:r>
+          <w:rPr>
+            <w:noProof/>
+          </w:rPr>
+          <w:t>3</w:t>
+        </w:r>
+      </w:fldSimple>
+      <w:r>
+        <w:t xml:space="preserve"> Navigační menu</w:t>
+      </w:r>
+      <w:bookmarkEnd w:id="23"/>
+    </w:p>
+    <w:p>
+      <w:pPr>
+        <w:rPr>
+          <w:sz w:val="2"/>
+          <w:szCs w:val="2"/>
+        </w:rPr>
+      </w:pPr>
+      <w:bookmarkStart w:id="26" w:name="_Toc98274068"/>
     </w:p>
     <w:p>
       <w:pPr>
@@ -6729,26 +7155,13 @@
           <w:rFonts w:cs="Times New Roman"/>
         </w:rPr>
       </w:pPr>
-      <w:bookmarkStart w:id="20" w:name="_Toc98274068"/>
       <w:r>
         <w:rPr>
           <w:rFonts w:cs="Times New Roman"/>
         </w:rPr>
-        <w:t xml:space="preserve">Okno Trasování </w:t>
-      </w:r>
-      <w:r>
-        <w:rPr>
-          <w:rFonts w:cs="Times New Roman"/>
-        </w:rPr>
-        <w:t>//</w:t>
-      </w:r>
-      <w:r>
-        <w:rPr>
-          <w:rFonts w:cs="Times New Roman"/>
-        </w:rPr>
-        <w:t>zmínit náročnost na baterii</w:t>
-      </w:r>
-      <w:bookmarkEnd w:id="20"/>
+        <w:t>Okno Trasování</w:t>
+      </w:r>
+      <w:bookmarkEnd w:id="26"/>
     </w:p>
     <w:p>
       <w:pPr>
@@ -6803,6 +7216,7 @@
           <w:sz w:val="24"/>
           <w:szCs w:val="32"/>
         </w:rPr>
+        <w:lastRenderedPageBreak/>
         <w:t xml:space="preserve">Jednotlivá data, jako například typ mapy, barvu záznamu trasy nebo automatické ukládání má aplikace uložené v konfiguračním textovém souboru v JSON formátu pro snadnou orientaci v objektu. Výchozí hodnota pro barvu záznamu trasy je </w:t>
       </w:r>
       <w:r>
@@ -6820,6 +7234,14 @@
           <w:szCs w:val="32"/>
         </w:rPr>
         <w:t xml:space="preserve"> je zapnuto. </w:t>
+      </w:r>
+      <w:r>
+        <w:rPr>
+          <w:rFonts w:ascii="Times New Roman" w:hAnsi="Times New Roman" w:cs="Times New Roman"/>
+          <w:sz w:val="24"/>
+          <w:szCs w:val="32"/>
+        </w:rPr>
+        <w:t>Vzhled okna trasování lze vidět na obrázku č.2 v kapitole Navigační menu.</w:t>
       </w:r>
     </w:p>
     <w:p>
@@ -6834,14 +7256,14 @@
           <w:rFonts w:cs="Times New Roman"/>
         </w:rPr>
       </w:pPr>
-      <w:bookmarkStart w:id="21" w:name="_Toc98274069"/>
+      <w:bookmarkStart w:id="27" w:name="_Toc98274069"/>
       <w:r>
         <w:rPr>
           <w:rFonts w:cs="Times New Roman"/>
         </w:rPr>
         <w:t>Mapa</w:t>
       </w:r>
-      <w:bookmarkEnd w:id="21"/>
+      <w:bookmarkEnd w:id="27"/>
     </w:p>
     <w:p>
       <w:pPr>
@@ -6881,14 +7303,14 @@
           <w:rFonts w:cs="Times New Roman"/>
         </w:rPr>
       </w:pPr>
-      <w:bookmarkStart w:id="22" w:name="_Toc98274070"/>
+      <w:bookmarkStart w:id="28" w:name="_Toc98274070"/>
       <w:r>
         <w:rPr>
           <w:rFonts w:cs="Times New Roman"/>
         </w:rPr>
         <w:t>Spuštění trasování</w:t>
       </w:r>
-      <w:bookmarkEnd w:id="22"/>
+      <w:bookmarkEnd w:id="28"/>
     </w:p>
     <w:p>
       <w:pPr>
@@ -7085,16 +7507,7 @@
           <w:sz w:val="24"/>
           <w:szCs w:val="32"/>
         </w:rPr>
-        <w:t xml:space="preserve">stihla přijít odpověď před dalším zavoláním. Dalším důležitějším krokem je výpočet </w:t>
-      </w:r>
-      <w:r>
-        <w:rPr>
-          <w:rFonts w:ascii="Times New Roman" w:hAnsi="Times New Roman" w:cs="Times New Roman"/>
-          <w:sz w:val="24"/>
-          <w:szCs w:val="32"/>
-        </w:rPr>
-        <w:lastRenderedPageBreak/>
-        <w:t>vzdálenosti dvou posledních bodů a připočtení této hodnoty k celkové vzdálenosti. Na závěr se vykreslí trasa ze všech doposud zaznamenaných bodů v případě nežádoucího kliknutí na tlačítko Smaž vše</w:t>
+        <w:t>stihla přijít odpověď před dalším zavoláním. Dalším důležitějším krokem je výpočet vzdálenosti dvou posledních bodů a připočtení této hodnoty k celkové vzdálenosti. Na závěr se vykreslí trasa ze všech doposud zaznamenaných bodů v případě nežádoucího kliknutí na tlačítko Smaž vše</w:t>
       </w:r>
       <w:r>
         <w:rPr>
@@ -7117,14 +7530,14 @@
           <w:rFonts w:cs="Times New Roman"/>
         </w:rPr>
       </w:pPr>
-      <w:bookmarkStart w:id="23" w:name="_Toc98274071"/>
+      <w:bookmarkStart w:id="29" w:name="_Toc98274071"/>
       <w:r>
         <w:rPr>
           <w:rFonts w:cs="Times New Roman"/>
         </w:rPr>
         <w:t>Ukončení trasování</w:t>
       </w:r>
-      <w:bookmarkEnd w:id="23"/>
+      <w:bookmarkEnd w:id="29"/>
     </w:p>
     <w:p>
       <w:pPr>
@@ -7207,7 +7620,16 @@
           <w:sz w:val="24"/>
           <w:szCs w:val="32"/>
         </w:rPr>
-        <w:t>je zapnuté automatické ukládání. Pokud je, vypíše se i text „Trasa uložena“, v opačném případě se otevře výše zmíněné dialogové okno. Na závěr se ukončí funkčnost zařízení s vypnutým displejem, to bylo potřeba pouze pro záznam trasy.</w:t>
+        <w:t xml:space="preserve">je zapnuté automatické ukládání. Pokud je, vypíše se i text „Trasa uložena“, v opačném případě se otevře výše zmíněné dialogové </w:t>
+      </w:r>
+      <w:r>
+        <w:rPr>
+          <w:rFonts w:ascii="Times New Roman" w:hAnsi="Times New Roman" w:cs="Times New Roman"/>
+          <w:sz w:val="24"/>
+          <w:szCs w:val="32"/>
+        </w:rPr>
+        <w:lastRenderedPageBreak/>
+        <w:t>okno. Na závěr se ukončí funkčnost zařízení s vypnutým displejem, to bylo potřeba pouze pro záznam trasy.</w:t>
       </w:r>
     </w:p>
     <w:p>
@@ -7222,14 +7644,14 @@
           <w:rFonts w:cs="Times New Roman"/>
         </w:rPr>
       </w:pPr>
-      <w:bookmarkStart w:id="24" w:name="_Toc98274072"/>
+      <w:bookmarkStart w:id="30" w:name="_Toc98274072"/>
       <w:r>
         <w:rPr>
           <w:rFonts w:cs="Times New Roman"/>
         </w:rPr>
         <w:t>Vyčištění mapy</w:t>
       </w:r>
-      <w:bookmarkEnd w:id="24"/>
+      <w:bookmarkEnd w:id="30"/>
     </w:p>
     <w:p>
       <w:pPr>
@@ -7269,14 +7691,14 @@
           <w:rFonts w:cs="Times New Roman"/>
         </w:rPr>
       </w:pPr>
-      <w:bookmarkStart w:id="25" w:name="_Toc98274073"/>
+      <w:bookmarkStart w:id="31" w:name="_Toc98274073"/>
       <w:r>
         <w:rPr>
           <w:rFonts w:cs="Times New Roman"/>
         </w:rPr>
         <w:t>Okno Mé uložené trasy</w:t>
       </w:r>
-      <w:bookmarkEnd w:id="25"/>
+      <w:bookmarkEnd w:id="31"/>
     </w:p>
     <w:p>
       <w:pPr>
@@ -7297,6 +7719,82 @@
         </w:rPr>
         <w:t xml:space="preserve">Pro zobrazení uložených tras slouží okno Mé uložené trasy, kde se v seznamu zobrazí jednotlivé trasy v pořadí, jak byly zaznamenány. </w:t>
       </w:r>
+    </w:p>
+    <w:p>
+      <w:pPr>
+        <w:keepNext/>
+        <w:jc w:val="center"/>
+      </w:pPr>
+      <w:r>
+        <w:rPr>
+          <w:rFonts w:ascii="Times New Roman" w:hAnsi="Times New Roman" w:cs="Times New Roman"/>
+          <w:sz w:val="24"/>
+          <w:szCs w:val="32"/>
+          <w:lang w:bidi="ar-SA"/>
+        </w:rPr>
+        <w:drawing>
+          <wp:inline distT="0" distB="0" distL="0" distR="0" wp14:anchorId="4A7FB9AE" wp14:editId="5755C72B">
+            <wp:extent cx="2154348" cy="4680000"/>
+            <wp:effectExtent l="19050" t="19050" r="17780" b="25400"/>
+            <wp:docPr id="5" name="Obrázek 5" descr="Obsah obrázku stůl&#10;&#10;Popis byl vytvořen automaticky"/>
+            <wp:cNvGraphicFramePr>
+              <a:graphicFrameLocks xmlns:a="http://schemas.openxmlformats.org/drawingml/2006/main" noChangeAspect="1"/>
+            </wp:cNvGraphicFramePr>
+            <a:graphic xmlns:a="http://schemas.openxmlformats.org/drawingml/2006/main">
+              <a:graphicData uri="http://schemas.openxmlformats.org/drawingml/2006/picture">
+                <pic:pic xmlns:pic="http://schemas.openxmlformats.org/drawingml/2006/picture">
+                  <pic:nvPicPr>
+                    <pic:cNvPr id="5" name="Obrázek 5" descr="Obsah obrázku stůl&#10;&#10;Popis byl vytvořen automaticky"/>
+                    <pic:cNvPicPr/>
+                  </pic:nvPicPr>
+                  <pic:blipFill>
+                    <a:blip r:embed="rId12"/>
+                    <a:stretch>
+                      <a:fillRect/>
+                    </a:stretch>
+                  </pic:blipFill>
+                  <pic:spPr>
+                    <a:xfrm>
+                      <a:off x="0" y="0"/>
+                      <a:ext cx="2154348" cy="4680000"/>
+                    </a:xfrm>
+                    <a:prstGeom prst="rect">
+                      <a:avLst/>
+                    </a:prstGeom>
+                    <a:ln>
+                      <a:solidFill>
+                        <a:schemeClr val="tx1"/>
+                      </a:solidFill>
+                    </a:ln>
+                  </pic:spPr>
+                </pic:pic>
+              </a:graphicData>
+            </a:graphic>
+          </wp:inline>
+        </w:drawing>
+      </w:r>
+    </w:p>
+    <w:p>
+      <w:pPr>
+        <w:pStyle w:val="Titulek"/>
+        <w:jc w:val="center"/>
+      </w:pPr>
+      <w:bookmarkStart w:id="32" w:name="_Toc98962439"/>
+      <w:r>
+        <w:t xml:space="preserve">Obrázek </w:t>
+      </w:r>
+      <w:fldSimple w:instr=" SEQ Obrázek \* ARABIC ">
+        <w:r>
+          <w:rPr>
+            <w:noProof/>
+          </w:rPr>
+          <w:t>4</w:t>
+        </w:r>
+      </w:fldSimple>
+      <w:r>
+        <w:t xml:space="preserve"> Okno Mé uložené trasy</w:t>
+      </w:r>
+      <w:bookmarkEnd w:id="32"/>
     </w:p>
     <w:p>
       <w:pPr>
@@ -7310,14 +7808,14 @@
           <w:rFonts w:cs="Times New Roman"/>
         </w:rPr>
       </w:pPr>
-      <w:bookmarkStart w:id="26" w:name="_Toc98274074"/>
+      <w:bookmarkStart w:id="33" w:name="_Toc98274074"/>
       <w:r>
         <w:rPr>
           <w:rFonts w:cs="Times New Roman"/>
         </w:rPr>
         <w:t>Seznam tras</w:t>
       </w:r>
-      <w:bookmarkEnd w:id="26"/>
+      <w:bookmarkEnd w:id="33"/>
     </w:p>
     <w:p>
       <w:pPr>
@@ -7360,6 +7858,7 @@
           <w:sz w:val="24"/>
           <w:szCs w:val="32"/>
         </w:rPr>
+        <w:lastRenderedPageBreak/>
         <w:t xml:space="preserve">V tomto seznamu se vždy dynamicky vypíší všechny záznamy z databáze. Nejprve se zinicializuje celá databáze, abychom získali celkový počet záznamů, poté se uloží do připraveného seznamu a pomocí cyklu se skrze program vytvoří jednotlivé řádky výsledného seznamu tras. Každému řádku se přiřadí </w:t>
       </w:r>
       <w:r>
@@ -7398,14 +7897,14 @@
         </w:numPr>
         <w:jc w:val="both"/>
       </w:pPr>
-      <w:bookmarkStart w:id="27" w:name="_Toc98274075"/>
+      <w:bookmarkStart w:id="34" w:name="_Toc98274075"/>
       <w:r>
         <w:t xml:space="preserve">Okno </w:t>
       </w:r>
       <w:r>
         <w:t>Detail trasy</w:t>
       </w:r>
-      <w:bookmarkEnd w:id="27"/>
+      <w:bookmarkEnd w:id="34"/>
     </w:p>
     <w:p>
       <w:pPr>
@@ -7424,15 +7923,90 @@
         <w:rPr>
           <w:lang w:bidi="ar-SA"/>
         </w:rPr>
-        <w:t xml:space="preserve">, jen bez aktuální polohy. V dolní části stránky jsou tři tlačítka. Tlačítko Zpět odkazuje zpátky </w:t>
-      </w:r>
-      <w:r>
-        <w:rPr>
-          <w:lang w:bidi="ar-SA"/>
-        </w:rPr>
-        <w:lastRenderedPageBreak/>
-        <w:t>na seznam tras, tlačítko Smazat smaže trasu z databáze a vrátí uživatele na seznam tras. Tlačítko Uložit uloží aktuálně zobrazený detail trasy do galerie, kde si vytvoří vlastní složku.</w:t>
-      </w:r>
+        <w:t>, jen bez aktuální polohy. V dolní části stránky jsou tři tlačítka. Tlačítko Zpět odkazuje zpátky na seznam tras, tlačítko Smazat smaže trasu z databáze a vrátí uživatele na seznam tras. Tlačítko Uložit uloží aktuálně zobrazený detail trasy do galerie, kde si vytvoří vlastní složku.</w:t>
+      </w:r>
+    </w:p>
+    <w:p>
+      <w:pPr>
+        <w:keepNext/>
+        <w:jc w:val="center"/>
+      </w:pPr>
+      <w:r>
+        <w:rPr>
+          <w:lang w:bidi="ar-SA"/>
+        </w:rPr>
+        <w:drawing>
+          <wp:inline distT="0" distB="0" distL="0" distR="0" wp14:anchorId="70EF1C80" wp14:editId="08691D76">
+            <wp:extent cx="2153998" cy="4680000"/>
+            <wp:effectExtent l="19050" t="19050" r="17780" b="25400"/>
+            <wp:docPr id="6" name="Obrázek 6" descr="Obsah obrázku mapa&#10;&#10;Popis byl vytvořen automaticky"/>
+            <wp:cNvGraphicFramePr>
+              <a:graphicFrameLocks xmlns:a="http://schemas.openxmlformats.org/drawingml/2006/main" noChangeAspect="1"/>
+            </wp:cNvGraphicFramePr>
+            <a:graphic xmlns:a="http://schemas.openxmlformats.org/drawingml/2006/main">
+              <a:graphicData uri="http://schemas.openxmlformats.org/drawingml/2006/picture">
+                <pic:pic xmlns:pic="http://schemas.openxmlformats.org/drawingml/2006/picture">
+                  <pic:nvPicPr>
+                    <pic:cNvPr id="6" name="Obrázek 6" descr="Obsah obrázku mapa&#10;&#10;Popis byl vytvořen automaticky"/>
+                    <pic:cNvPicPr/>
+                  </pic:nvPicPr>
+                  <pic:blipFill>
+                    <a:blip r:embed="rId13">
+                      <a:extLst>
+                        <a:ext uri="{28A0092B-C50C-407E-A947-70E740481C1C}">
+                          <a14:useLocalDpi xmlns:a14="http://schemas.microsoft.com/office/drawing/2010/main" val="0"/>
+                        </a:ext>
+                      </a:extLst>
+                    </a:blip>
+                    <a:stretch>
+                      <a:fillRect/>
+                    </a:stretch>
+                  </pic:blipFill>
+                  <pic:spPr>
+                    <a:xfrm>
+                      <a:off x="0" y="0"/>
+                      <a:ext cx="2153998" cy="4680000"/>
+                    </a:xfrm>
+                    <a:prstGeom prst="rect">
+                      <a:avLst/>
+                    </a:prstGeom>
+                    <a:ln>
+                      <a:solidFill>
+                        <a:schemeClr val="tx1"/>
+                      </a:solidFill>
+                    </a:ln>
+                  </pic:spPr>
+                </pic:pic>
+              </a:graphicData>
+            </a:graphic>
+          </wp:inline>
+        </w:drawing>
+      </w:r>
+    </w:p>
+    <w:p>
+      <w:pPr>
+        <w:pStyle w:val="Titulek"/>
+        <w:jc w:val="center"/>
+        <w:rPr>
+          <w:lang w:bidi="ar-SA"/>
+        </w:rPr>
+      </w:pPr>
+      <w:bookmarkStart w:id="35" w:name="_Toc98962440"/>
+      <w:r>
+        <w:t xml:space="preserve">Obrázek </w:t>
+      </w:r>
+      <w:fldSimple w:instr=" SEQ Obrázek \* ARABIC ">
+        <w:r>
+          <w:rPr>
+            <w:noProof/>
+          </w:rPr>
+          <w:t>5</w:t>
+        </w:r>
+      </w:fldSimple>
+      <w:r>
+        <w:t xml:space="preserve"> Okno Detail trasy</w:t>
+      </w:r>
+      <w:bookmarkEnd w:id="35"/>
     </w:p>
     <w:p>
       <w:pPr>
@@ -7446,14 +8020,15 @@
           <w:rFonts w:cs="Times New Roman"/>
         </w:rPr>
       </w:pPr>
-      <w:bookmarkStart w:id="28" w:name="_Toc98274076"/>
+      <w:bookmarkStart w:id="36" w:name="_Toc98274076"/>
       <w:r>
         <w:rPr>
           <w:rFonts w:cs="Times New Roman"/>
         </w:rPr>
+        <w:lastRenderedPageBreak/>
         <w:t>Export trasy</w:t>
       </w:r>
-      <w:bookmarkEnd w:id="28"/>
+      <w:bookmarkEnd w:id="36"/>
     </w:p>
     <w:p>
       <w:pPr>
@@ -7514,6 +8089,276 @@
         </w:rPr>
         <w:t>Pořídit snímek celé obrazovky nelze, mapa by se zobrazila pouze jako bílý obdélník. Po spojení dvou snímků do jednoho se nastaví cílová cesta souboru a podle verze operačního systému se spustí ukládání. Při otevření nativní aplikace Galerie můžeme vidět složku s názvem aplikace a v ní uloženou vybranou trasu.</w:t>
       </w:r>
+    </w:p>
+    <w:p>
+      <w:pPr>
+        <w:keepNext/>
+        <w:jc w:val="center"/>
+      </w:pPr>
+      <w:r>
+        <w:rPr>
+          <w:rFonts w:ascii="Times New Roman" w:hAnsi="Times New Roman" w:cs="Times New Roman"/>
+          <w:sz w:val="24"/>
+          <w:szCs w:val="32"/>
+        </w:rPr>
+        <w:drawing>
+          <wp:anchor distT="0" distB="0" distL="114300" distR="114300" simplePos="0" relativeHeight="251661312" behindDoc="0" locked="0" layoutInCell="1" allowOverlap="1" wp14:anchorId="7967D894" wp14:editId="461CC170">
+            <wp:simplePos x="0" y="0"/>
+            <wp:positionH relativeFrom="column">
+              <wp:posOffset>398981</wp:posOffset>
+            </wp:positionH>
+            <wp:positionV relativeFrom="paragraph">
+              <wp:posOffset>2974</wp:posOffset>
+            </wp:positionV>
+            <wp:extent cx="2143200" cy="4680000"/>
+            <wp:effectExtent l="0" t="0" r="9525" b="6350"/>
+            <wp:wrapSquare wrapText="bothSides"/>
+            <wp:docPr id="8" name="Obrázek 8" descr="Obsah obrázku text&#10;&#10;Popis byl vytvořen automaticky"/>
+            <wp:cNvGraphicFramePr>
+              <a:graphicFrameLocks xmlns:a="http://schemas.openxmlformats.org/drawingml/2006/main" noChangeAspect="1"/>
+            </wp:cNvGraphicFramePr>
+            <a:graphic xmlns:a="http://schemas.openxmlformats.org/drawingml/2006/main">
+              <a:graphicData uri="http://schemas.openxmlformats.org/drawingml/2006/picture">
+                <pic:pic xmlns:pic="http://schemas.openxmlformats.org/drawingml/2006/picture">
+                  <pic:nvPicPr>
+                    <pic:cNvPr id="8" name="Obrázek 8" descr="Obsah obrázku text&#10;&#10;Popis byl vytvořen automaticky"/>
+                    <pic:cNvPicPr/>
+                  </pic:nvPicPr>
+                  <pic:blipFill>
+                    <a:blip r:embed="rId14">
+                      <a:extLst>
+                        <a:ext uri="{28A0092B-C50C-407E-A947-70E740481C1C}">
+                          <a14:useLocalDpi xmlns:a14="http://schemas.microsoft.com/office/drawing/2010/main" val="0"/>
+                        </a:ext>
+                      </a:extLst>
+                    </a:blip>
+                    <a:stretch>
+                      <a:fillRect/>
+                    </a:stretch>
+                  </pic:blipFill>
+                  <pic:spPr>
+                    <a:xfrm>
+                      <a:off x="0" y="0"/>
+                      <a:ext cx="2143200" cy="4680000"/>
+                    </a:xfrm>
+                    <a:prstGeom prst="rect">
+                      <a:avLst/>
+                    </a:prstGeom>
+                  </pic:spPr>
+                </pic:pic>
+              </a:graphicData>
+            </a:graphic>
+          </wp:anchor>
+        </w:drawing>
+      </w:r>
+      <w:r>
+        <w:rPr>
+          <w:rFonts w:ascii="Times New Roman" w:hAnsi="Times New Roman" w:cs="Times New Roman"/>
+          <w:sz w:val="24"/>
+          <w:szCs w:val="32"/>
+        </w:rPr>
+        <w:t xml:space="preserve">                 </w:t>
+      </w:r>
+      <w:r>
+        <w:rPr>
+          <w:rFonts w:ascii="Times New Roman" w:hAnsi="Times New Roman" w:cs="Times New Roman"/>
+          <w:sz w:val="24"/>
+          <w:szCs w:val="32"/>
+        </w:rPr>
+        <w:drawing>
+          <wp:inline distT="0" distB="0" distL="0" distR="0" wp14:anchorId="5E72B349" wp14:editId="346968F6">
+            <wp:extent cx="2152257" cy="4680000"/>
+            <wp:effectExtent l="0" t="0" r="635" b="6350"/>
+            <wp:docPr id="9" name="Obrázek 9" descr="Obsah obrázku mapa&#10;&#10;Popis byl vytvořen automaticky"/>
+            <wp:cNvGraphicFramePr>
+              <a:graphicFrameLocks xmlns:a="http://schemas.openxmlformats.org/drawingml/2006/main" noChangeAspect="1"/>
+            </wp:cNvGraphicFramePr>
+            <a:graphic xmlns:a="http://schemas.openxmlformats.org/drawingml/2006/main">
+              <a:graphicData uri="http://schemas.openxmlformats.org/drawingml/2006/picture">
+                <pic:pic xmlns:pic="http://schemas.openxmlformats.org/drawingml/2006/picture">
+                  <pic:nvPicPr>
+                    <pic:cNvPr id="9" name="Obrázek 9" descr="Obsah obrázku mapa&#10;&#10;Popis byl vytvořen automaticky"/>
+                    <pic:cNvPicPr/>
+                  </pic:nvPicPr>
+                  <pic:blipFill>
+                    <a:blip r:embed="rId15"/>
+                    <a:stretch>
+                      <a:fillRect/>
+                    </a:stretch>
+                  </pic:blipFill>
+                  <pic:spPr>
+                    <a:xfrm>
+                      <a:off x="0" y="0"/>
+                      <a:ext cx="2152257" cy="4680000"/>
+                    </a:xfrm>
+                    <a:prstGeom prst="rect">
+                      <a:avLst/>
+                    </a:prstGeom>
+                  </pic:spPr>
+                </pic:pic>
+              </a:graphicData>
+            </a:graphic>
+          </wp:inline>
+        </w:drawing>
+      </w:r>
+    </w:p>
+    <w:p>
+      <w:pPr>
+        <w:pStyle w:val="Titulek"/>
+        <w:jc w:val="center"/>
+        <w:rPr>
+          <w:rFonts w:ascii="Times New Roman" w:hAnsi="Times New Roman" w:cs="Times New Roman"/>
+          <w:sz w:val="24"/>
+          <w:szCs w:val="32"/>
+        </w:rPr>
+      </w:pPr>
+      <w:bookmarkStart w:id="37" w:name="_Toc98962441"/>
+      <w:r>
+        <w:rPr>
+          <w:noProof/>
+        </w:rPr>
+        <mc:AlternateContent>
+          <mc:Choice Requires="wps">
+            <w:drawing>
+              <wp:anchor distT="0" distB="0" distL="114300" distR="114300" simplePos="0" relativeHeight="251663360" behindDoc="0" locked="0" layoutInCell="1" allowOverlap="1" wp14:anchorId="0538D428" wp14:editId="5445CD65">
+                <wp:simplePos x="0" y="0"/>
+                <wp:positionH relativeFrom="column">
+                  <wp:posOffset>408405</wp:posOffset>
+                </wp:positionH>
+                <wp:positionV relativeFrom="paragraph">
+                  <wp:posOffset>14772</wp:posOffset>
+                </wp:positionV>
+                <wp:extent cx="2143125" cy="635"/>
+                <wp:effectExtent l="0" t="0" r="0" b="0"/>
+                <wp:wrapSquare wrapText="bothSides"/>
+                <wp:docPr id="16" name="Textové pole 16"/>
+                <wp:cNvGraphicFramePr/>
+                <a:graphic xmlns:a="http://schemas.openxmlformats.org/drawingml/2006/main">
+                  <a:graphicData uri="http://schemas.microsoft.com/office/word/2010/wordprocessingShape">
+                    <wps:wsp>
+                      <wps:cNvSpPr txBox="1"/>
+                      <wps:spPr>
+                        <a:xfrm>
+                          <a:off x="0" y="0"/>
+                          <a:ext cx="2143125" cy="635"/>
+                        </a:xfrm>
+                        <a:prstGeom prst="rect">
+                          <a:avLst/>
+                        </a:prstGeom>
+                        <a:solidFill>
+                          <a:prstClr val="white"/>
+                        </a:solidFill>
+                        <a:ln>
+                          <a:noFill/>
+                        </a:ln>
+                      </wps:spPr>
+                      <wps:txbx>
+                        <w:txbxContent>
+                          <w:p>
+                            <w:pPr>
+                              <w:pStyle w:val="Titulek"/>
+                              <w:jc w:val="center"/>
+                              <w:rPr>
+                                <w:rFonts w:ascii="Times New Roman" w:hAnsi="Times New Roman" w:cs="Times New Roman"/>
+                                <w:sz w:val="24"/>
+                                <w:szCs w:val="32"/>
+                              </w:rPr>
+                            </w:pPr>
+                            <w:bookmarkStart w:id="38" w:name="_Toc98962442"/>
+                            <w:r>
+                              <w:t xml:space="preserve">Obrázek </w:t>
+                            </w:r>
+                            <w:fldSimple w:instr=" SEQ Obrázek \* ARABIC ">
+                              <w:r>
+                                <w:rPr>
+                                  <w:noProof/>
+                                </w:rPr>
+                                <w:t>6</w:t>
+                              </w:r>
+                            </w:fldSimple>
+                            <w:r>
+                              <w:t xml:space="preserve"> Galerie zařízení</w:t>
+                            </w:r>
+                            <w:bookmarkEnd w:id="38"/>
+                          </w:p>
+                        </w:txbxContent>
+                      </wps:txbx>
+                      <wps:bodyPr rot="0" spcFirstLastPara="0" vertOverflow="overflow" horzOverflow="overflow" vert="horz" wrap="square" lIns="0" tIns="0" rIns="0" bIns="0" numCol="1" spcCol="0" rtlCol="0" fromWordArt="0" anchor="t" anchorCtr="0" forceAA="0" compatLnSpc="1">
+                        <a:prstTxWarp prst="textNoShape">
+                          <a:avLst/>
+                        </a:prstTxWarp>
+                        <a:spAutoFit/>
+                      </wps:bodyPr>
+                    </wps:wsp>
+                  </a:graphicData>
+                </a:graphic>
+              </wp:anchor>
+            </w:drawing>
+          </mc:Choice>
+          <mc:Fallback>
+            <w:pict>
+              <v:shape w14:anchorId="0538D428" id="Textové pole 16" o:spid="_x0000_s1027" type="#_x0000_t202" style="position:absolute;left:0;text-align:left;margin-left:32.15pt;margin-top:1.15pt;width:168.75pt;height:.05pt;z-index:251663360;visibility:visible;mso-wrap-style:square;mso-wrap-distance-left:9pt;mso-wrap-distance-top:0;mso-wrap-distance-right:9pt;mso-wrap-distance-bottom:0;mso-position-horizontal:absolute;mso-position-horizontal-relative:text;mso-position-vertical:absolute;mso-position-vertical-relative:text;v-text-anchor:top" o:gfxdata="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" stroked="f">
+                <v:textbox style="mso-fit-shape-to-text:t" inset="0,0,0,0">
+                  <w:txbxContent>
+                    <w:p>
+                      <w:pPr>
+                        <w:pStyle w:val="Titulek"/>
+                        <w:jc w:val="center"/>
+                        <w:rPr>
+                          <w:rFonts w:ascii="Times New Roman" w:hAnsi="Times New Roman" w:cs="Times New Roman"/>
+                          <w:sz w:val="24"/>
+                          <w:szCs w:val="32"/>
+                        </w:rPr>
+                      </w:pPr>
+                      <w:bookmarkStart w:id="39" w:name="_Toc98962442"/>
+                      <w:r>
+                        <w:t xml:space="preserve">Obrázek </w:t>
+                      </w:r>
+                      <w:fldSimple w:instr=" SEQ Obrázek \* ARABIC ">
+                        <w:r>
+                          <w:rPr>
+                            <w:noProof/>
+                          </w:rPr>
+                          <w:t>6</w:t>
+                        </w:r>
+                      </w:fldSimple>
+                      <w:r>
+                        <w:t xml:space="preserve"> Galerie zařízení</w:t>
+                      </w:r>
+                      <w:bookmarkEnd w:id="39"/>
+                    </w:p>
+                  </w:txbxContent>
+                </v:textbox>
+                <w10:wrap type="square"/>
+              </v:shape>
+            </w:pict>
+          </mc:Fallback>
+        </mc:AlternateContent>
+      </w:r>
+      <w:r>
+        <w:t xml:space="preserve">Obrázek </w:t>
+      </w:r>
+      <w:fldSimple w:instr=" SEQ Obrázek \* ARABIC ">
+        <w:r>
+          <w:rPr>
+            <w:noProof/>
+          </w:rPr>
+          <w:t>7</w:t>
+        </w:r>
+      </w:fldSimple>
+      <w:r>
+        <w:t xml:space="preserve"> Trasa uložená jako fotografie</w:t>
+      </w:r>
+      <w:bookmarkEnd w:id="37"/>
+    </w:p>
+    <w:p>
+      <w:pPr>
+        <w:rPr>
+          <w:sz w:val="2"/>
+          <w:szCs w:val="2"/>
+        </w:rPr>
+      </w:pPr>
+      <w:bookmarkStart w:id="40" w:name="_Toc98274077"/>
     </w:p>
     <w:p>
       <w:pPr>
@@ -7527,14 +8372,13 @@
           <w:rFonts w:cs="Times New Roman"/>
         </w:rPr>
       </w:pPr>
-      <w:bookmarkStart w:id="29" w:name="_Toc98274077"/>
       <w:r>
         <w:rPr>
           <w:rFonts w:cs="Times New Roman"/>
         </w:rPr>
         <w:t>Smazání trasy</w:t>
       </w:r>
-      <w:bookmarkEnd w:id="29"/>
+      <w:bookmarkEnd w:id="40"/>
     </w:p>
     <w:p>
       <w:pPr>
@@ -7577,8 +8421,295 @@
           <w:sz w:val="24"/>
           <w:szCs w:val="32"/>
         </w:rPr>
-        <w:t xml:space="preserve"> Protože po zavření dialogového okna by program v databázi tuto trasu nemohl nadále najít, vyústilo by to v chybu. Uživatel je proto přesměrován zpět na seznam tras, aby se těmto chybám vyhnul.</w:t>
-      </w:r>
+        <w:t xml:space="preserve"> Protože po zavření dialogového okna by program v databázi tuto trasu nemohl nadále najít, </w:t>
+      </w:r>
+      <w:r>
+        <w:rPr>
+          <w:rFonts w:ascii="Times New Roman" w:hAnsi="Times New Roman" w:cs="Times New Roman"/>
+          <w:sz w:val="24"/>
+          <w:szCs w:val="32"/>
+        </w:rPr>
+        <w:lastRenderedPageBreak/>
+        <w:t>vyústilo by to v chybu. Uživatel je proto přesměrován zpět na seznam tras, aby se těmto chybám vyhnul.</w:t>
+      </w:r>
+    </w:p>
+    <w:p>
+      <w:pPr>
+        <w:keepNext/>
+        <w:jc w:val="center"/>
+      </w:pPr>
+      <w:r>
+        <w:rPr>
+          <w:rFonts w:ascii="Times New Roman" w:hAnsi="Times New Roman" w:cs="Times New Roman"/>
+          <w:sz w:val="24"/>
+          <w:szCs w:val="32"/>
+        </w:rPr>
+        <w:drawing>
+          <wp:anchor distT="0" distB="0" distL="114300" distR="114300" simplePos="0" relativeHeight="251664384" behindDoc="0" locked="0" layoutInCell="1" allowOverlap="1" wp14:anchorId="2874F80E" wp14:editId="4A1504FF">
+            <wp:simplePos x="0" y="0"/>
+            <wp:positionH relativeFrom="column">
+              <wp:posOffset>418031</wp:posOffset>
+            </wp:positionH>
+            <wp:positionV relativeFrom="paragraph">
+              <wp:posOffset>18148</wp:posOffset>
+            </wp:positionV>
+            <wp:extent cx="2147380" cy="4680000"/>
+            <wp:effectExtent l="19050" t="19050" r="24765" b="25400"/>
+            <wp:wrapSquare wrapText="bothSides"/>
+            <wp:docPr id="7" name="Obrázek 7"/>
+            <wp:cNvGraphicFramePr>
+              <a:graphicFrameLocks xmlns:a="http://schemas.openxmlformats.org/drawingml/2006/main" noChangeAspect="1"/>
+            </wp:cNvGraphicFramePr>
+            <a:graphic xmlns:a="http://schemas.openxmlformats.org/drawingml/2006/main">
+              <a:graphicData uri="http://schemas.openxmlformats.org/drawingml/2006/picture">
+                <pic:pic xmlns:pic="http://schemas.openxmlformats.org/drawingml/2006/picture">
+                  <pic:nvPicPr>
+                    <pic:cNvPr id="1" name=""/>
+                    <pic:cNvPicPr/>
+                  </pic:nvPicPr>
+                  <pic:blipFill>
+                    <a:blip r:embed="rId16">
+                      <a:extLst>
+                        <a:ext uri="{28A0092B-C50C-407E-A947-70E740481C1C}">
+                          <a14:useLocalDpi xmlns:a14="http://schemas.microsoft.com/office/drawing/2010/main" val="0"/>
+                        </a:ext>
+                      </a:extLst>
+                    </a:blip>
+                    <a:stretch>
+                      <a:fillRect/>
+                    </a:stretch>
+                  </pic:blipFill>
+                  <pic:spPr>
+                    <a:xfrm>
+                      <a:off x="0" y="0"/>
+                      <a:ext cx="2147380" cy="4680000"/>
+                    </a:xfrm>
+                    <a:prstGeom prst="rect">
+                      <a:avLst/>
+                    </a:prstGeom>
+                    <a:ln>
+                      <a:solidFill>
+                        <a:schemeClr val="tx1"/>
+                      </a:solidFill>
+                    </a:ln>
+                  </pic:spPr>
+                </pic:pic>
+              </a:graphicData>
+            </a:graphic>
+          </wp:anchor>
+        </w:drawing>
+      </w:r>
+      <w:r>
+        <w:rPr>
+          <w:rFonts w:ascii="Times New Roman" w:hAnsi="Times New Roman" w:cs="Times New Roman"/>
+          <w:sz w:val="24"/>
+          <w:szCs w:val="32"/>
+        </w:rPr>
+        <w:t xml:space="preserve">               </w:t>
+      </w:r>
+      <w:r>
+        <w:rPr>
+          <w:lang w:bidi="ar-SA"/>
+        </w:rPr>
+        <w:drawing>
+          <wp:inline distT="0" distB="0" distL="0" distR="0" wp14:anchorId="0DDFD696" wp14:editId="4FC35D19">
+            <wp:extent cx="2147380" cy="4680000"/>
+            <wp:effectExtent l="19050" t="19050" r="24765" b="25400"/>
+            <wp:docPr id="10" name="Obrázek 10"/>
+            <wp:cNvGraphicFramePr>
+              <a:graphicFrameLocks xmlns:a="http://schemas.openxmlformats.org/drawingml/2006/main" noChangeAspect="1"/>
+            </wp:cNvGraphicFramePr>
+            <a:graphic xmlns:a="http://schemas.openxmlformats.org/drawingml/2006/main">
+              <a:graphicData uri="http://schemas.openxmlformats.org/drawingml/2006/picture">
+                <pic:pic xmlns:pic="http://schemas.openxmlformats.org/drawingml/2006/picture">
+                  <pic:nvPicPr>
+                    <pic:cNvPr id="1" name=""/>
+                    <pic:cNvPicPr/>
+                  </pic:nvPicPr>
+                  <pic:blipFill>
+                    <a:blip r:embed="rId17"/>
+                    <a:stretch>
+                      <a:fillRect/>
+                    </a:stretch>
+                  </pic:blipFill>
+                  <pic:spPr>
+                    <a:xfrm>
+                      <a:off x="0" y="0"/>
+                      <a:ext cx="2147380" cy="4680000"/>
+                    </a:xfrm>
+                    <a:prstGeom prst="rect">
+                      <a:avLst/>
+                    </a:prstGeom>
+                    <a:ln>
+                      <a:solidFill>
+                        <a:schemeClr val="tx1"/>
+                      </a:solidFill>
+                    </a:ln>
+                  </pic:spPr>
+                </pic:pic>
+              </a:graphicData>
+            </a:graphic>
+          </wp:inline>
+        </w:drawing>
+      </w:r>
+    </w:p>
+    <w:p>
+      <w:pPr>
+        <w:pStyle w:val="Titulek"/>
+        <w:jc w:val="center"/>
+        <w:rPr>
+          <w:rFonts w:ascii="Times New Roman" w:hAnsi="Times New Roman" w:cs="Times New Roman"/>
+          <w:sz w:val="24"/>
+          <w:szCs w:val="32"/>
+        </w:rPr>
+      </w:pPr>
+      <w:bookmarkStart w:id="41" w:name="_Toc98962443"/>
+      <w:r>
+        <w:rPr>
+          <w:noProof/>
+        </w:rPr>
+        <mc:AlternateContent>
+          <mc:Choice Requires="wps">
+            <w:drawing>
+              <wp:anchor distT="0" distB="0" distL="114300" distR="114300" simplePos="0" relativeHeight="251666432" behindDoc="0" locked="0" layoutInCell="1" allowOverlap="1" wp14:anchorId="6DC74A13" wp14:editId="618A9C41">
+                <wp:simplePos x="0" y="0"/>
+                <wp:positionH relativeFrom="column">
+                  <wp:posOffset>417830</wp:posOffset>
+                </wp:positionH>
+                <wp:positionV relativeFrom="paragraph">
+                  <wp:posOffset>11798</wp:posOffset>
+                </wp:positionV>
+                <wp:extent cx="2146935" cy="635"/>
+                <wp:effectExtent l="0" t="0" r="0" b="0"/>
+                <wp:wrapSquare wrapText="bothSides"/>
+                <wp:docPr id="17" name="Textové pole 17"/>
+                <wp:cNvGraphicFramePr/>
+                <a:graphic xmlns:a="http://schemas.openxmlformats.org/drawingml/2006/main">
+                  <a:graphicData uri="http://schemas.microsoft.com/office/word/2010/wordprocessingShape">
+                    <wps:wsp>
+                      <wps:cNvSpPr txBox="1"/>
+                      <wps:spPr>
+                        <a:xfrm>
+                          <a:off x="0" y="0"/>
+                          <a:ext cx="2146935" cy="635"/>
+                        </a:xfrm>
+                        <a:prstGeom prst="rect">
+                          <a:avLst/>
+                        </a:prstGeom>
+                        <a:solidFill>
+                          <a:prstClr val="white"/>
+                        </a:solidFill>
+                        <a:ln>
+                          <a:noFill/>
+                        </a:ln>
+                      </wps:spPr>
+                      <wps:txbx>
+                        <w:txbxContent>
+                          <w:p>
+                            <w:pPr>
+                              <w:pStyle w:val="Titulek"/>
+                              <w:jc w:val="center"/>
+                              <w:rPr>
+                                <w:rFonts w:ascii="Times New Roman" w:hAnsi="Times New Roman" w:cs="Times New Roman"/>
+                                <w:sz w:val="24"/>
+                                <w:szCs w:val="32"/>
+                              </w:rPr>
+                            </w:pPr>
+                            <w:bookmarkStart w:id="42" w:name="_Toc98962444"/>
+                            <w:r>
+                              <w:t xml:space="preserve">Obrázek </w:t>
+                            </w:r>
+                            <w:fldSimple w:instr=" SEQ Obrázek \* ARABIC ">
+                              <w:r>
+                                <w:rPr>
+                                  <w:noProof/>
+                                </w:rPr>
+                                <w:t>8</w:t>
+                              </w:r>
+                            </w:fldSimple>
+                            <w:r>
+                              <w:t xml:space="preserve"> Dialogové okno smazání trasy</w:t>
+                            </w:r>
+                            <w:bookmarkEnd w:id="42"/>
+                          </w:p>
+                        </w:txbxContent>
+                      </wps:txbx>
+                      <wps:bodyPr rot="0" spcFirstLastPara="0" vertOverflow="overflow" horzOverflow="overflow" vert="horz" wrap="square" lIns="0" tIns="0" rIns="0" bIns="0" numCol="1" spcCol="0" rtlCol="0" fromWordArt="0" anchor="t" anchorCtr="0" forceAA="0" compatLnSpc="1">
+                        <a:prstTxWarp prst="textNoShape">
+                          <a:avLst/>
+                        </a:prstTxWarp>
+                        <a:spAutoFit/>
+                      </wps:bodyPr>
+                    </wps:wsp>
+                  </a:graphicData>
+                </a:graphic>
+              </wp:anchor>
+            </w:drawing>
+          </mc:Choice>
+          <mc:Fallback>
+            <w:pict>
+              <v:shape w14:anchorId="6DC74A13" id="Textové pole 17" o:spid="_x0000_s1028" type="#_x0000_t202" style="position:absolute;left:0;text-align:left;margin-left:32.9pt;margin-top:.95pt;width:169.05pt;height:.05pt;z-index:251666432;visibility:visible;mso-wrap-style:square;mso-wrap-distance-left:9pt;mso-wrap-distance-top:0;mso-wrap-distance-right:9pt;mso-wrap-distance-bottom:0;mso-position-horizontal:absolute;mso-position-horizontal-relative:text;mso-position-vertical:absolute;mso-position-vertical-relative:text;v-text-anchor:top" o:gfxdata="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" stroked="f">
+                <v:textbox style="mso-fit-shape-to-text:t" inset="0,0,0,0">
+                  <w:txbxContent>
+                    <w:p>
+                      <w:pPr>
+                        <w:pStyle w:val="Titulek"/>
+                        <w:jc w:val="center"/>
+                        <w:rPr>
+                          <w:rFonts w:ascii="Times New Roman" w:hAnsi="Times New Roman" w:cs="Times New Roman"/>
+                          <w:sz w:val="24"/>
+                          <w:szCs w:val="32"/>
+                        </w:rPr>
+                      </w:pPr>
+                      <w:bookmarkStart w:id="43" w:name="_Toc98962444"/>
+                      <w:r>
+                        <w:t xml:space="preserve">Obrázek </w:t>
+                      </w:r>
+                      <w:fldSimple w:instr=" SEQ Obrázek \* ARABIC ">
+                        <w:r>
+                          <w:rPr>
+                            <w:noProof/>
+                          </w:rPr>
+                          <w:t>8</w:t>
+                        </w:r>
+                      </w:fldSimple>
+                      <w:r>
+                        <w:t xml:space="preserve"> Dialogové okno smazání trasy</w:t>
+                      </w:r>
+                      <w:bookmarkEnd w:id="43"/>
+                    </w:p>
+                  </w:txbxContent>
+                </v:textbox>
+                <w10:wrap type="square"/>
+              </v:shape>
+            </w:pict>
+          </mc:Fallback>
+        </mc:AlternateContent>
+      </w:r>
+      <w:r>
+        <w:t xml:space="preserve">Obrázek </w:t>
+      </w:r>
+      <w:fldSimple w:instr=" SEQ Obrázek \* ARABIC ">
+        <w:r>
+          <w:rPr>
+            <w:noProof/>
+          </w:rPr>
+          <w:t>9</w:t>
+        </w:r>
+      </w:fldSimple>
+      <w:r>
+        <w:t xml:space="preserve"> Okno Nastavení</w:t>
+      </w:r>
+      <w:bookmarkEnd w:id="41"/>
+    </w:p>
+    <w:p>
+      <w:pPr>
+        <w:rPr>
+          <w:sz w:val="2"/>
+          <w:szCs w:val="2"/>
+        </w:rPr>
+      </w:pPr>
+      <w:bookmarkStart w:id="44" w:name="_Toc98274078"/>
     </w:p>
     <w:p>
       <w:pPr>
@@ -7592,14 +8723,13 @@
           <w:rFonts w:cs="Times New Roman"/>
         </w:rPr>
       </w:pPr>
-      <w:bookmarkStart w:id="30" w:name="_Toc98274078"/>
       <w:r>
         <w:rPr>
           <w:rFonts w:cs="Times New Roman"/>
         </w:rPr>
         <w:t>Okno Nastavení</w:t>
       </w:r>
-      <w:bookmarkEnd w:id="30"/>
+      <w:bookmarkEnd w:id="44"/>
     </w:p>
     <w:p>
       <w:pPr>
@@ -7677,14 +8807,14 @@
           <w:rFonts w:cs="Times New Roman"/>
         </w:rPr>
       </w:pPr>
-      <w:bookmarkStart w:id="31" w:name="_Toc98274079"/>
+      <w:bookmarkStart w:id="45" w:name="_Toc98274079"/>
       <w:r>
         <w:rPr>
           <w:rFonts w:cs="Times New Roman"/>
         </w:rPr>
         <w:t>Výběr typu mapy</w:t>
       </w:r>
-      <w:bookmarkEnd w:id="31"/>
+      <w:bookmarkEnd w:id="45"/>
     </w:p>
     <w:p>
       <w:pPr>
@@ -7709,25 +8839,7 @@
           <w:sz w:val="24"/>
           <w:szCs w:val="32"/>
         </w:rPr>
-        <w:t>Vybrat u textu Typ mapy. Po stisknutí se otevře dialogové okno, kde si uživatel vybere typ mapy z nabídky, tedy Normální, Turistická, Satelitní nebo Hybridní. Normální mapa popisuje silnice, města, vesnice, veškerou přírodu označuje jednoduše zelenou barvou. Turistická mapa je zde i jako výchozí, od Normální se liší podrobnějším zpracováním oblastí mimo města, obsahuje také více zájmových bodů. Satelitní mapa je zkompletovaná fotogalerie zemského povrchu, foceného ať už z letadla nebo satelitem. Hybridní mapa kombinuje vlastnosti Turistické a Satelitní.</w:t>
-      </w:r>
-    </w:p>
-    <w:p>
-      <w:pPr>
-        <w:jc w:val="both"/>
-        <w:rPr>
-          <w:rFonts w:ascii="Times New Roman" w:hAnsi="Times New Roman" w:cs="Times New Roman"/>
-          <w:sz w:val="24"/>
-          <w:szCs w:val="32"/>
-        </w:rPr>
-      </w:pPr>
-      <w:r>
-        <w:rPr>
-          <w:rFonts w:ascii="Times New Roman" w:hAnsi="Times New Roman" w:cs="Times New Roman"/>
-          <w:sz w:val="24"/>
-          <w:szCs w:val="32"/>
-        </w:rPr>
-        <w:t xml:space="preserve">Dialogové okno s předdefinovanými možnostmi výběru se nejdříve pokusí získat data z uloženého souboru, aby byla vložena úplná data, když by soubor neexistoval. Poté se čeká na uživatelův výběr. Při stisknutí jakéhokoliv typu mapy se dialogové okno zavírá, není potřeba </w:t>
+        <w:t xml:space="preserve">Vybrat u textu Typ mapy. Po stisknutí se otevře dialogové okno, kde si uživatel vybere typ mapy z nabídky, tedy Normální, Turistická, Satelitní nebo Hybridní. Normální mapa popisuje silnice, města, vesnice, veškerou přírodu označuje jednoduše zelenou barvou. Turistická mapa je zde i jako výchozí, od Normální se liší </w:t>
       </w:r>
       <w:r>
         <w:rPr>
@@ -7736,7 +8848,25 @@
           <w:szCs w:val="32"/>
         </w:rPr>
         <w:lastRenderedPageBreak/>
-        <w:t xml:space="preserve">volbu potvrzovat. Vybraný typ mapy </w:t>
+        <w:t>podrobnějším zpracováním oblastí mimo města, obsahuje také více zájmových bodů. Satelitní mapa je zkompletovaná fotogalerie zemského povrchu, foceného ať už z letadla nebo satelitem. Hybridní mapa kombinuje vlastnosti Turistické a Satelitní.</w:t>
+      </w:r>
+    </w:p>
+    <w:p>
+      <w:pPr>
+        <w:jc w:val="both"/>
+        <w:rPr>
+          <w:rFonts w:ascii="Times New Roman" w:hAnsi="Times New Roman" w:cs="Times New Roman"/>
+          <w:sz w:val="24"/>
+          <w:szCs w:val="32"/>
+        </w:rPr>
+      </w:pPr>
+      <w:r>
+        <w:rPr>
+          <w:rFonts w:ascii="Times New Roman" w:hAnsi="Times New Roman" w:cs="Times New Roman"/>
+          <w:sz w:val="24"/>
+          <w:szCs w:val="32"/>
+        </w:rPr>
+        <w:t xml:space="preserve">Dialogové okno s předdefinovanými možnostmi výběru se nejdříve pokusí získat data z uloženého souboru, aby byla vložena úplná data, když by soubor neexistoval. Poté se čeká na uživatelův výběr. Při stisknutí jakéhokoliv typu mapy se dialogové okno zavírá, není potřeba volbu potvrzovat. Vybraný typ mapy </w:t>
       </w:r>
       <w:r>
         <w:rPr>
@@ -7746,6 +8876,279 @@
         </w:rPr>
         <w:t>přepíše původní v nalezeném nebo nově vytvořeném JSON objektu a konfigurační soubor se uloží. Nakonec se zobrazí text s vybraným typem mapy.</w:t>
       </w:r>
+    </w:p>
+    <w:p>
+      <w:pPr>
+        <w:keepNext/>
+        <w:jc w:val="center"/>
+      </w:pPr>
+      <w:r>
+        <w:rPr>
+          <w:rFonts w:ascii="Times New Roman" w:hAnsi="Times New Roman" w:cs="Times New Roman"/>
+          <w:sz w:val="24"/>
+          <w:szCs w:val="32"/>
+        </w:rPr>
+        <w:drawing>
+          <wp:anchor distT="0" distB="0" distL="114300" distR="114300" simplePos="0" relativeHeight="251667456" behindDoc="0" locked="0" layoutInCell="1" allowOverlap="1" wp14:anchorId="7AC8078B" wp14:editId="141D4A6B">
+            <wp:simplePos x="0" y="0"/>
+            <wp:positionH relativeFrom="column">
+              <wp:posOffset>446906</wp:posOffset>
+            </wp:positionH>
+            <wp:positionV relativeFrom="paragraph">
+              <wp:posOffset>17747</wp:posOffset>
+            </wp:positionV>
+            <wp:extent cx="2156436" cy="4680000"/>
+            <wp:effectExtent l="19050" t="19050" r="15875" b="25400"/>
+            <wp:wrapSquare wrapText="bothSides"/>
+            <wp:docPr id="11" name="Obrázek 11" descr="Obsah obrázku text&#10;&#10;Popis byl vytvořen automaticky"/>
+            <wp:cNvGraphicFramePr>
+              <a:graphicFrameLocks xmlns:a="http://schemas.openxmlformats.org/drawingml/2006/main" noChangeAspect="1"/>
+            </wp:cNvGraphicFramePr>
+            <a:graphic xmlns:a="http://schemas.openxmlformats.org/drawingml/2006/main">
+              <a:graphicData uri="http://schemas.openxmlformats.org/drawingml/2006/picture">
+                <pic:pic xmlns:pic="http://schemas.openxmlformats.org/drawingml/2006/picture">
+                  <pic:nvPicPr>
+                    <pic:cNvPr id="11" name="Obrázek 11" descr="Obsah obrázku text&#10;&#10;Popis byl vytvořen automaticky"/>
+                    <pic:cNvPicPr/>
+                  </pic:nvPicPr>
+                  <pic:blipFill>
+                    <a:blip r:embed="rId18">
+                      <a:extLst>
+                        <a:ext uri="{28A0092B-C50C-407E-A947-70E740481C1C}">
+                          <a14:useLocalDpi xmlns:a14="http://schemas.microsoft.com/office/drawing/2010/main" val="0"/>
+                        </a:ext>
+                      </a:extLst>
+                    </a:blip>
+                    <a:stretch>
+                      <a:fillRect/>
+                    </a:stretch>
+                  </pic:blipFill>
+                  <pic:spPr>
+                    <a:xfrm>
+                      <a:off x="0" y="0"/>
+                      <a:ext cx="2156436" cy="4680000"/>
+                    </a:xfrm>
+                    <a:prstGeom prst="rect">
+                      <a:avLst/>
+                    </a:prstGeom>
+                    <a:ln>
+                      <a:solidFill>
+                        <a:schemeClr val="tx1"/>
+                      </a:solidFill>
+                    </a:ln>
+                  </pic:spPr>
+                </pic:pic>
+              </a:graphicData>
+            </a:graphic>
+          </wp:anchor>
+        </w:drawing>
+      </w:r>
+      <w:r>
+        <w:rPr>
+          <w:rFonts w:ascii="Times New Roman" w:hAnsi="Times New Roman" w:cs="Times New Roman"/>
+          <w:sz w:val="24"/>
+          <w:szCs w:val="32"/>
+        </w:rPr>
+        <w:t xml:space="preserve">               </w:t>
+      </w:r>
+      <w:r>
+        <w:rPr>
+          <w:rFonts w:ascii="Times New Roman" w:hAnsi="Times New Roman" w:cs="Times New Roman"/>
+          <w:sz w:val="24"/>
+          <w:szCs w:val="32"/>
+        </w:rPr>
+        <w:drawing>
+          <wp:inline distT="0" distB="0" distL="0" distR="0" wp14:anchorId="43578604" wp14:editId="139894DA">
+            <wp:extent cx="2140065" cy="4680000"/>
+            <wp:effectExtent l="0" t="0" r="0" b="6350"/>
+            <wp:docPr id="12" name="Obrázek 12" descr="Obsah obrázku text&#10;&#10;Popis byl vytvořen automaticky"/>
+            <wp:cNvGraphicFramePr>
+              <a:graphicFrameLocks xmlns:a="http://schemas.openxmlformats.org/drawingml/2006/main" noChangeAspect="1"/>
+            </wp:cNvGraphicFramePr>
+            <a:graphic xmlns:a="http://schemas.openxmlformats.org/drawingml/2006/main">
+              <a:graphicData uri="http://schemas.openxmlformats.org/drawingml/2006/picture">
+                <pic:pic xmlns:pic="http://schemas.openxmlformats.org/drawingml/2006/picture">
+                  <pic:nvPicPr>
+                    <pic:cNvPr id="12" name="Obrázek 12" descr="Obsah obrázku text&#10;&#10;Popis byl vytvořen automaticky"/>
+                    <pic:cNvPicPr/>
+                  </pic:nvPicPr>
+                  <pic:blipFill>
+                    <a:blip r:embed="rId19"/>
+                    <a:stretch>
+                      <a:fillRect/>
+                    </a:stretch>
+                  </pic:blipFill>
+                  <pic:spPr>
+                    <a:xfrm>
+                      <a:off x="0" y="0"/>
+                      <a:ext cx="2140065" cy="4680000"/>
+                    </a:xfrm>
+                    <a:prstGeom prst="rect">
+                      <a:avLst/>
+                    </a:prstGeom>
+                  </pic:spPr>
+                </pic:pic>
+              </a:graphicData>
+            </a:graphic>
+          </wp:inline>
+        </w:drawing>
+      </w:r>
+    </w:p>
+    <w:p>
+      <w:pPr>
+        <w:pStyle w:val="Titulek"/>
+        <w:jc w:val="center"/>
+        <w:rPr>
+          <w:rFonts w:ascii="Times New Roman" w:hAnsi="Times New Roman" w:cs="Times New Roman"/>
+          <w:sz w:val="24"/>
+          <w:szCs w:val="32"/>
+        </w:rPr>
+      </w:pPr>
+      <w:bookmarkStart w:id="46" w:name="_Toc98962445"/>
+      <w:r>
+        <w:rPr>
+          <w:noProof/>
+        </w:rPr>
+        <mc:AlternateContent>
+          <mc:Choice Requires="wps">
+            <w:drawing>
+              <wp:anchor distT="0" distB="0" distL="114300" distR="114300" simplePos="0" relativeHeight="251669504" behindDoc="0" locked="0" layoutInCell="1" allowOverlap="1" wp14:anchorId="519878A4" wp14:editId="70BC8BD8">
+                <wp:simplePos x="0" y="0"/>
+                <wp:positionH relativeFrom="column">
+                  <wp:posOffset>465656</wp:posOffset>
+                </wp:positionH>
+                <wp:positionV relativeFrom="paragraph">
+                  <wp:posOffset>10126</wp:posOffset>
+                </wp:positionV>
+                <wp:extent cx="2155825" cy="635"/>
+                <wp:effectExtent l="0" t="0" r="0" b="0"/>
+                <wp:wrapSquare wrapText="bothSides"/>
+                <wp:docPr id="18" name="Textové pole 18"/>
+                <wp:cNvGraphicFramePr/>
+                <a:graphic xmlns:a="http://schemas.openxmlformats.org/drawingml/2006/main">
+                  <a:graphicData uri="http://schemas.microsoft.com/office/word/2010/wordprocessingShape">
+                    <wps:wsp>
+                      <wps:cNvSpPr txBox="1"/>
+                      <wps:spPr>
+                        <a:xfrm>
+                          <a:off x="0" y="0"/>
+                          <a:ext cx="2155825" cy="635"/>
+                        </a:xfrm>
+                        <a:prstGeom prst="rect">
+                          <a:avLst/>
+                        </a:prstGeom>
+                        <a:solidFill>
+                          <a:prstClr val="white"/>
+                        </a:solidFill>
+                        <a:ln>
+                          <a:noFill/>
+                        </a:ln>
+                      </wps:spPr>
+                      <wps:txbx>
+                        <w:txbxContent>
+                          <w:p>
+                            <w:pPr>
+                              <w:pStyle w:val="Titulek"/>
+                              <w:rPr>
+                                <w:rFonts w:ascii="Times New Roman" w:hAnsi="Times New Roman" w:cs="Times New Roman"/>
+                                <w:sz w:val="24"/>
+                                <w:szCs w:val="32"/>
+                              </w:rPr>
+                            </w:pPr>
+                            <w:bookmarkStart w:id="47" w:name="_Toc98962446"/>
+                            <w:r>
+                              <w:t xml:space="preserve">Obrázek </w:t>
+                            </w:r>
+                            <w:fldSimple w:instr=" SEQ Obrázek \* ARABIC ">
+                              <w:r>
+                                <w:rPr>
+                                  <w:noProof/>
+                                </w:rPr>
+                                <w:t>10</w:t>
+                              </w:r>
+                            </w:fldSimple>
+                            <w:r>
+                              <w:t xml:space="preserve"> Dialogové okno výběru typu mapy</w:t>
+                            </w:r>
+                            <w:bookmarkEnd w:id="47"/>
+                          </w:p>
+                        </w:txbxContent>
+                      </wps:txbx>
+                      <wps:bodyPr rot="0" spcFirstLastPara="0" vertOverflow="overflow" horzOverflow="overflow" vert="horz" wrap="square" lIns="0" tIns="0" rIns="0" bIns="0" numCol="1" spcCol="0" rtlCol="0" fromWordArt="0" anchor="t" anchorCtr="0" forceAA="0" compatLnSpc="1">
+                        <a:prstTxWarp prst="textNoShape">
+                          <a:avLst/>
+                        </a:prstTxWarp>
+                        <a:spAutoFit/>
+                      </wps:bodyPr>
+                    </wps:wsp>
+                  </a:graphicData>
+                </a:graphic>
+              </wp:anchor>
+            </w:drawing>
+          </mc:Choice>
+          <mc:Fallback>
+            <w:pict>
+              <v:shape w14:anchorId="519878A4" id="Textové pole 18" o:spid="_x0000_s1029" type="#_x0000_t202" style="position:absolute;left:0;text-align:left;margin-left:36.65pt;margin-top:.8pt;width:169.75pt;height:.05pt;z-index:251669504;visibility:visible;mso-wrap-style:square;mso-wrap-distance-left:9pt;mso-wrap-distance-top:0;mso-wrap-distance-right:9pt;mso-wrap-distance-bottom:0;mso-position-horizontal:absolute;mso-position-horizontal-relative:text;mso-position-vertical:absolute;mso-position-vertical-relative:text;v-text-anchor:top" o:gfxdata="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" stroked="f">
+                <v:textbox style="mso-fit-shape-to-text:t" inset="0,0,0,0">
+                  <w:txbxContent>
+                    <w:p>
+                      <w:pPr>
+                        <w:pStyle w:val="Titulek"/>
+                        <w:rPr>
+                          <w:rFonts w:ascii="Times New Roman" w:hAnsi="Times New Roman" w:cs="Times New Roman"/>
+                          <w:sz w:val="24"/>
+                          <w:szCs w:val="32"/>
+                        </w:rPr>
+                      </w:pPr>
+                      <w:bookmarkStart w:id="48" w:name="_Toc98962446"/>
+                      <w:r>
+                        <w:t xml:space="preserve">Obrázek </w:t>
+                      </w:r>
+                      <w:fldSimple w:instr=" SEQ Obrázek \* ARABIC ">
+                        <w:r>
+                          <w:rPr>
+                            <w:noProof/>
+                          </w:rPr>
+                          <w:t>10</w:t>
+                        </w:r>
+                      </w:fldSimple>
+                      <w:r>
+                        <w:t xml:space="preserve"> Dialogové okno výběru typu mapy</w:t>
+                      </w:r>
+                      <w:bookmarkEnd w:id="48"/>
+                    </w:p>
+                  </w:txbxContent>
+                </v:textbox>
+                <w10:wrap type="square"/>
+              </v:shape>
+            </w:pict>
+          </mc:Fallback>
+        </mc:AlternateContent>
+      </w:r>
+      <w:r>
+        <w:t xml:space="preserve">Obrázek </w:t>
+      </w:r>
+      <w:fldSimple w:instr=" SEQ Obrázek \* ARABIC ">
+        <w:r>
+          <w:rPr>
+            <w:noProof/>
+          </w:rPr>
+          <w:t>11</w:t>
+        </w:r>
+      </w:fldSimple>
+      <w:r>
+        <w:t xml:space="preserve"> Dialogové okno výběru barvy trasy</w:t>
+      </w:r>
+      <w:bookmarkEnd w:id="46"/>
+    </w:p>
+    <w:p>
+      <w:pPr>
+        <w:rPr>
+          <w:sz w:val="2"/>
+          <w:szCs w:val="2"/>
+        </w:rPr>
+      </w:pPr>
+      <w:bookmarkStart w:id="49" w:name="_Toc98274080"/>
     </w:p>
     <w:p>
       <w:pPr>
@@ -7759,14 +9162,13 @@
           <w:rFonts w:cs="Times New Roman"/>
         </w:rPr>
       </w:pPr>
-      <w:bookmarkStart w:id="32" w:name="_Toc98274080"/>
       <w:r>
         <w:rPr>
           <w:rFonts w:cs="Times New Roman"/>
         </w:rPr>
         <w:t>Výběr barvy trasy</w:t>
       </w:r>
-      <w:bookmarkEnd w:id="32"/>
+      <w:bookmarkEnd w:id="49"/>
     </w:p>
     <w:p>
       <w:pPr>
@@ -7801,6 +9203,7 @@
           <w:sz w:val="24"/>
           <w:szCs w:val="32"/>
         </w:rPr>
+        <w:lastRenderedPageBreak/>
         <w:t>Výběr barvy probíhá na stejném principu jako u výběru typu mapy, tedy po stisknutí tlačítka se otevře dialogové okno s</w:t>
       </w:r>
       <w:r>
@@ -7856,14 +9259,14 @@
           <w:rFonts w:cs="Times New Roman"/>
         </w:rPr>
       </w:pPr>
-      <w:bookmarkStart w:id="33" w:name="_Toc98274081"/>
+      <w:bookmarkStart w:id="50" w:name="_Toc98274081"/>
       <w:r>
         <w:rPr>
           <w:rFonts w:cs="Times New Roman"/>
         </w:rPr>
         <w:t>Automatické ukládání</w:t>
       </w:r>
-      <w:bookmarkEnd w:id="33"/>
+      <w:bookmarkEnd w:id="50"/>
     </w:p>
     <w:p>
       <w:pPr>
@@ -7919,11 +9322,11 @@
         <w:ind w:left="0" w:firstLine="0"/>
         <w:jc w:val="both"/>
       </w:pPr>
-      <w:bookmarkStart w:id="34" w:name="_Toc98274082"/>
+      <w:bookmarkStart w:id="51" w:name="_Toc98274082"/>
       <w:r>
         <w:t>Získání oprávnění</w:t>
       </w:r>
-      <w:bookmarkEnd w:id="34"/>
+      <w:bookmarkEnd w:id="51"/>
     </w:p>
     <w:p>
       <w:pPr>
@@ -7989,6 +9392,284 @@
         </w:rPr>
         <w:t xml:space="preserve"> a Detail trasy. Pro okno Trasování se jedná o povolení polohy, pro okno Detail trasy o čtení a zápis do úložiště zařízení.</w:t>
       </w:r>
+    </w:p>
+    <w:p>
+      <w:pPr>
+        <w:keepNext/>
+        <w:jc w:val="center"/>
+      </w:pPr>
+      <w:r>
+        <w:rPr>
+          <w:rFonts w:ascii="Times New Roman" w:hAnsi="Times New Roman" w:cs="Times New Roman"/>
+          <w:sz w:val="24"/>
+          <w:szCs w:val="32"/>
+          <w:lang w:bidi="ar-SA"/>
+        </w:rPr>
+        <w:lastRenderedPageBreak/>
+        <w:drawing>
+          <wp:anchor distT="0" distB="0" distL="114300" distR="114300" simplePos="0" relativeHeight="251670528" behindDoc="0" locked="0" layoutInCell="1" allowOverlap="1" wp14:anchorId="6ABDEDC7" wp14:editId="5230A160">
+            <wp:simplePos x="0" y="0"/>
+            <wp:positionH relativeFrom="column">
+              <wp:posOffset>427856</wp:posOffset>
+            </wp:positionH>
+            <wp:positionV relativeFrom="paragraph">
+              <wp:posOffset>434</wp:posOffset>
+            </wp:positionV>
+            <wp:extent cx="2166009" cy="4680000"/>
+            <wp:effectExtent l="0" t="0" r="5715" b="6350"/>
+            <wp:wrapSquare wrapText="bothSides"/>
+            <wp:docPr id="14" name="Obrázek 14" descr="Obsah obrázku text&#10;&#10;Popis byl vytvořen automaticky"/>
+            <wp:cNvGraphicFramePr>
+              <a:graphicFrameLocks xmlns:a="http://schemas.openxmlformats.org/drawingml/2006/main" noChangeAspect="1"/>
+            </wp:cNvGraphicFramePr>
+            <a:graphic xmlns:a="http://schemas.openxmlformats.org/drawingml/2006/main">
+              <a:graphicData uri="http://schemas.openxmlformats.org/drawingml/2006/picture">
+                <pic:pic xmlns:pic="http://schemas.openxmlformats.org/drawingml/2006/picture">
+                  <pic:nvPicPr>
+                    <pic:cNvPr id="14" name="Obrázek 14" descr="Obsah obrázku text&#10;&#10;Popis byl vytvořen automaticky"/>
+                    <pic:cNvPicPr/>
+                  </pic:nvPicPr>
+                  <pic:blipFill>
+                    <a:blip r:embed="rId20">
+                      <a:extLst>
+                        <a:ext uri="{28A0092B-C50C-407E-A947-70E740481C1C}">
+                          <a14:useLocalDpi xmlns:a14="http://schemas.microsoft.com/office/drawing/2010/main" val="0"/>
+                        </a:ext>
+                      </a:extLst>
+                    </a:blip>
+                    <a:stretch>
+                      <a:fillRect/>
+                    </a:stretch>
+                  </pic:blipFill>
+                  <pic:spPr>
+                    <a:xfrm>
+                      <a:off x="0" y="0"/>
+                      <a:ext cx="2166009" cy="4680000"/>
+                    </a:xfrm>
+                    <a:prstGeom prst="rect">
+                      <a:avLst/>
+                    </a:prstGeom>
+                  </pic:spPr>
+                </pic:pic>
+              </a:graphicData>
+            </a:graphic>
+          </wp:anchor>
+        </w:drawing>
+      </w:r>
+      <w:r>
+        <w:rPr>
+          <w:rFonts w:ascii="Times New Roman" w:hAnsi="Times New Roman" w:cs="Times New Roman"/>
+          <w:sz w:val="24"/>
+          <w:szCs w:val="32"/>
+          <w:lang w:bidi="ar-SA"/>
+        </w:rPr>
+        <w:t xml:space="preserve">               </w:t>
+      </w:r>
+      <w:r>
+        <w:rPr>
+          <w:rFonts w:ascii="Times New Roman" w:hAnsi="Times New Roman" w:cs="Times New Roman"/>
+          <w:sz w:val="24"/>
+          <w:szCs w:val="32"/>
+          <w:lang w:bidi="ar-SA"/>
+        </w:rPr>
+        <w:drawing>
+          <wp:inline distT="0" distB="0" distL="0" distR="0" wp14:anchorId="19AE0256" wp14:editId="162FE04E">
+            <wp:extent cx="2158907" cy="4680000"/>
+            <wp:effectExtent l="0" t="0" r="0" b="6350"/>
+            <wp:docPr id="13" name="Obrázek 13"/>
+            <wp:cNvGraphicFramePr>
+              <a:graphicFrameLocks xmlns:a="http://schemas.openxmlformats.org/drawingml/2006/main" noChangeAspect="1"/>
+            </wp:cNvGraphicFramePr>
+            <a:graphic xmlns:a="http://schemas.openxmlformats.org/drawingml/2006/main">
+              <a:graphicData uri="http://schemas.openxmlformats.org/drawingml/2006/picture">
+                <pic:pic xmlns:pic="http://schemas.openxmlformats.org/drawingml/2006/picture">
+                  <pic:nvPicPr>
+                    <pic:cNvPr id="1" name=""/>
+                    <pic:cNvPicPr/>
+                  </pic:nvPicPr>
+                  <pic:blipFill>
+                    <a:blip r:embed="rId21"/>
+                    <a:stretch>
+                      <a:fillRect/>
+                    </a:stretch>
+                  </pic:blipFill>
+                  <pic:spPr>
+                    <a:xfrm>
+                      <a:off x="0" y="0"/>
+                      <a:ext cx="2158907" cy="4680000"/>
+                    </a:xfrm>
+                    <a:prstGeom prst="rect">
+                      <a:avLst/>
+                    </a:prstGeom>
+                  </pic:spPr>
+                </pic:pic>
+              </a:graphicData>
+            </a:graphic>
+          </wp:inline>
+        </w:drawing>
+      </w:r>
+    </w:p>
+    <w:p>
+      <w:pPr>
+        <w:pStyle w:val="Titulek"/>
+        <w:jc w:val="center"/>
+        <w:rPr>
+          <w:rFonts w:ascii="Times New Roman" w:hAnsi="Times New Roman" w:cs="Times New Roman"/>
+          <w:sz w:val="24"/>
+          <w:szCs w:val="32"/>
+          <w:lang w:bidi="ar-SA"/>
+        </w:rPr>
+      </w:pPr>
+      <w:bookmarkStart w:id="52" w:name="_Toc98962448"/>
+      <w:r>
+        <w:rPr>
+          <w:noProof/>
+        </w:rPr>
+        <mc:AlternateContent>
+          <mc:Choice Requires="wps">
+            <w:drawing>
+              <wp:anchor distT="0" distB="0" distL="114300" distR="114300" simplePos="0" relativeHeight="251672576" behindDoc="0" locked="0" layoutInCell="1" allowOverlap="1" wp14:anchorId="40D98FD2" wp14:editId="6C2B57F6">
+                <wp:simplePos x="0" y="0"/>
+                <wp:positionH relativeFrom="column">
+                  <wp:posOffset>369604</wp:posOffset>
+                </wp:positionH>
+                <wp:positionV relativeFrom="paragraph">
+                  <wp:posOffset>8422</wp:posOffset>
+                </wp:positionV>
+                <wp:extent cx="2348230" cy="635"/>
+                <wp:effectExtent l="0" t="0" r="0" b="0"/>
+                <wp:wrapSquare wrapText="bothSides"/>
+                <wp:docPr id="19" name="Textové pole 19"/>
+                <wp:cNvGraphicFramePr/>
+                <a:graphic xmlns:a="http://schemas.openxmlformats.org/drawingml/2006/main">
+                  <a:graphicData uri="http://schemas.microsoft.com/office/word/2010/wordprocessingShape">
+                    <wps:wsp>
+                      <wps:cNvSpPr txBox="1"/>
+                      <wps:spPr>
+                        <a:xfrm>
+                          <a:off x="0" y="0"/>
+                          <a:ext cx="2348230" cy="635"/>
+                        </a:xfrm>
+                        <a:prstGeom prst="rect">
+                          <a:avLst/>
+                        </a:prstGeom>
+                        <a:solidFill>
+                          <a:prstClr val="white"/>
+                        </a:solidFill>
+                        <a:ln>
+                          <a:noFill/>
+                        </a:ln>
+                      </wps:spPr>
+                      <wps:txbx>
+                        <w:txbxContent>
+                          <w:p>
+                            <w:pPr>
+                              <w:pStyle w:val="Titulek"/>
+                              <w:rPr>
+                                <w:rFonts w:ascii="Times New Roman" w:hAnsi="Times New Roman" w:cs="Times New Roman"/>
+                                <w:sz w:val="24"/>
+                                <w:szCs w:val="32"/>
+                              </w:rPr>
+                            </w:pPr>
+                            <w:bookmarkStart w:id="53" w:name="_Toc98962447"/>
+                            <w:r>
+                              <w:t xml:space="preserve">Obrázek </w:t>
+                            </w:r>
+                            <w:fldSimple w:instr=" SEQ Obrázek \* ARABIC ">
+                              <w:r>
+                                <w:rPr>
+                                  <w:noProof/>
+                                </w:rPr>
+                                <w:t>12</w:t>
+                              </w:r>
+                            </w:fldSimple>
+                            <w:r>
+                              <w:t xml:space="preserve"> Získávání oprávnění Android SDK 23</w:t>
+                            </w:r>
+                            <w:bookmarkEnd w:id="53"/>
+                          </w:p>
+                        </w:txbxContent>
+                      </wps:txbx>
+                      <wps:bodyPr rot="0" spcFirstLastPara="0" vertOverflow="overflow" horzOverflow="overflow" vert="horz" wrap="square" lIns="0" tIns="0" rIns="0" bIns="0" numCol="1" spcCol="0" rtlCol="0" fromWordArt="0" anchor="t" anchorCtr="0" forceAA="0" compatLnSpc="1">
+                        <a:prstTxWarp prst="textNoShape">
+                          <a:avLst/>
+                        </a:prstTxWarp>
+                        <a:spAutoFit/>
+                      </wps:bodyPr>
+                    </wps:wsp>
+                  </a:graphicData>
+                </a:graphic>
+                <wp14:sizeRelH relativeFrom="margin">
+                  <wp14:pctWidth>0</wp14:pctWidth>
+                </wp14:sizeRelH>
+              </wp:anchor>
+            </w:drawing>
+          </mc:Choice>
+          <mc:Fallback>
+            <w:pict>
+              <v:shape w14:anchorId="40D98FD2" id="Textové pole 19" o:spid="_x0000_s1030" type="#_x0000_t202" style="position:absolute;left:0;text-align:left;margin-left:29.1pt;margin-top:.65pt;width:184.9pt;height:.05pt;z-index:251672576;visibility:visible;mso-wrap-style:square;mso-width-percent:0;mso-wrap-distance-left:9pt;mso-wrap-distance-top:0;mso-wrap-distance-right:9pt;mso-wrap-distance-bottom:0;mso-position-horizontal:absolute;mso-position-horizontal-relative:text;mso-position-vertical:absolute;mso-position-vertical-relative:text;mso-width-percent:0;mso-width-relative:margin;v-text-anchor:top" o:gfxdata="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" stroked="f">
+                <v:textbox style="mso-fit-shape-to-text:t" inset="0,0,0,0">
+                  <w:txbxContent>
+                    <w:p>
+                      <w:pPr>
+                        <w:pStyle w:val="Titulek"/>
+                        <w:rPr>
+                          <w:rFonts w:ascii="Times New Roman" w:hAnsi="Times New Roman" w:cs="Times New Roman"/>
+                          <w:sz w:val="24"/>
+                          <w:szCs w:val="32"/>
+                        </w:rPr>
+                      </w:pPr>
+                      <w:bookmarkStart w:id="54" w:name="_Toc98962447"/>
+                      <w:r>
+                        <w:t xml:space="preserve">Obrázek </w:t>
+                      </w:r>
+                      <w:fldSimple w:instr=" SEQ Obrázek \* ARABIC ">
+                        <w:r>
+                          <w:rPr>
+                            <w:noProof/>
+                          </w:rPr>
+                          <w:t>12</w:t>
+                        </w:r>
+                      </w:fldSimple>
+                      <w:r>
+                        <w:t xml:space="preserve"> Získávání oprávnění Android SDK 23</w:t>
+                      </w:r>
+                      <w:bookmarkEnd w:id="54"/>
+                    </w:p>
+                  </w:txbxContent>
+                </v:textbox>
+                <w10:wrap type="square"/>
+              </v:shape>
+            </w:pict>
+          </mc:Fallback>
+        </mc:AlternateContent>
+      </w:r>
+      <w:r>
+        <w:t xml:space="preserve">Obrázek </w:t>
+      </w:r>
+      <w:fldSimple w:instr=" SEQ Obrázek \* ARABIC ">
+        <w:r>
+          <w:rPr>
+            <w:noProof/>
+          </w:rPr>
+          <w:t>13</w:t>
+        </w:r>
+      </w:fldSimple>
+      <w:r>
+        <w:t xml:space="preserve"> Získávání oprávnění Android SDK 30</w:t>
+      </w:r>
+      <w:bookmarkEnd w:id="52"/>
+    </w:p>
+    <w:p>
+      <w:pPr>
+        <w:jc w:val="both"/>
+        <w:rPr>
+          <w:rFonts w:ascii="Times New Roman" w:hAnsi="Times New Roman" w:cs="Times New Roman"/>
+          <w:sz w:val="14"/>
+          <w:szCs w:val="16"/>
+          <w:lang w:bidi="ar-SA"/>
+        </w:rPr>
+      </w:pPr>
     </w:p>
     <w:p>
       <w:pPr>
@@ -8102,7 +9783,7 @@
           <w:rFonts w:cs="Times New Roman"/>
         </w:rPr>
       </w:pPr>
-      <w:bookmarkStart w:id="35" w:name="_Toc98274083"/>
+      <w:bookmarkStart w:id="55" w:name="_Toc98274083"/>
       <w:r>
         <w:rPr>
           <w:rFonts w:cs="Times New Roman"/>
@@ -8110,7 +9791,7 @@
         <w:lastRenderedPageBreak/>
         <w:t>Celkový technický popis</w:t>
       </w:r>
-      <w:bookmarkEnd w:id="35"/>
+      <w:bookmarkEnd w:id="55"/>
     </w:p>
     <w:p>
       <w:pPr>
@@ -8121,11 +9802,11 @@
         </w:numPr>
         <w:jc w:val="both"/>
       </w:pPr>
-      <w:bookmarkStart w:id="36" w:name="_Toc98274084"/>
+      <w:bookmarkStart w:id="56" w:name="_Toc98274084"/>
       <w:r>
         <w:t>Databáze</w:t>
       </w:r>
-      <w:bookmarkEnd w:id="36"/>
+      <w:bookmarkEnd w:id="56"/>
     </w:p>
     <w:p>
       <w:pPr>
@@ -8307,14 +9988,14 @@
           <w:rFonts w:cs="Times New Roman"/>
         </w:rPr>
       </w:pPr>
-      <w:bookmarkStart w:id="37" w:name="_Toc98274085"/>
+      <w:bookmarkStart w:id="57" w:name="_Toc98274085"/>
       <w:r>
         <w:rPr>
           <w:rFonts w:cs="Times New Roman"/>
         </w:rPr>
         <w:t>Použité technologie</w:t>
       </w:r>
-      <w:bookmarkEnd w:id="37"/>
+      <w:bookmarkEnd w:id="57"/>
     </w:p>
     <w:p>
       <w:pPr>
@@ -8348,14 +10029,14 @@
           <w:rFonts w:cs="Times New Roman"/>
         </w:rPr>
       </w:pPr>
-      <w:bookmarkStart w:id="38" w:name="_Toc98274086"/>
+      <w:bookmarkStart w:id="58" w:name="_Toc98274086"/>
       <w:r>
         <w:rPr>
           <w:rFonts w:cs="Times New Roman"/>
         </w:rPr>
         <w:t>Android Studio</w:t>
       </w:r>
-      <w:bookmarkEnd w:id="38"/>
+      <w:bookmarkEnd w:id="58"/>
     </w:p>
     <w:p>
       <w:pPr>
@@ -8434,12 +10115,12 @@
         </w:numPr>
         <w:jc w:val="both"/>
       </w:pPr>
-      <w:bookmarkStart w:id="39" w:name="_Toc98274087"/>
+      <w:bookmarkStart w:id="59" w:name="_Toc98274087"/>
       <w:r>
         <w:lastRenderedPageBreak/>
         <w:t>Java</w:t>
       </w:r>
-      <w:bookmarkEnd w:id="39"/>
+      <w:bookmarkEnd w:id="59"/>
     </w:p>
     <w:p>
       <w:pPr>
@@ -8641,7 +10322,7 @@
           <w:rFonts w:cs="Times New Roman"/>
         </w:rPr>
       </w:pPr>
-      <w:bookmarkStart w:id="40" w:name="_Toc98274088"/>
+      <w:bookmarkStart w:id="60" w:name="_Toc98274088"/>
       <w:r>
         <w:rPr>
           <w:rFonts w:cs="Times New Roman"/>
@@ -8654,7 +10335,7 @@
         </w:rPr>
         <w:t>L</w:t>
       </w:r>
-      <w:bookmarkEnd w:id="40"/>
+      <w:bookmarkEnd w:id="60"/>
     </w:p>
     <w:p>
       <w:pPr>
@@ -8776,14 +10457,14 @@
           <w:rFonts w:cs="Times New Roman"/>
         </w:rPr>
       </w:pPr>
-      <w:bookmarkStart w:id="41" w:name="_Toc98274089"/>
+      <w:bookmarkStart w:id="61" w:name="_Toc98274089"/>
       <w:r>
         <w:rPr>
           <w:rFonts w:cs="Times New Roman"/>
         </w:rPr>
         <w:t>Gradle</w:t>
       </w:r>
-      <w:bookmarkEnd w:id="41"/>
+      <w:bookmarkEnd w:id="61"/>
     </w:p>
     <w:p>
       <w:pPr>
@@ -8985,7 +10666,7 @@
           <w:rFonts w:cs="Times New Roman"/>
         </w:rPr>
       </w:pPr>
-      <w:bookmarkStart w:id="42" w:name="_Toc98274090"/>
+      <w:bookmarkStart w:id="62" w:name="_Toc98274090"/>
       <w:r>
         <w:rPr>
           <w:rFonts w:cs="Times New Roman"/>
@@ -8998,7 +10679,7 @@
         </w:rPr>
         <w:t xml:space="preserve"> a RoomDB</w:t>
       </w:r>
-      <w:bookmarkEnd w:id="42"/>
+      <w:bookmarkEnd w:id="62"/>
     </w:p>
     <w:p>
       <w:pPr>
@@ -9233,14 +10914,14 @@
           <w:rFonts w:cs="Times New Roman"/>
         </w:rPr>
       </w:pPr>
-      <w:bookmarkStart w:id="43" w:name="_Toc98274091"/>
+      <w:bookmarkStart w:id="63" w:name="_Toc98274091"/>
       <w:r>
         <w:rPr>
           <w:rFonts w:cs="Times New Roman"/>
         </w:rPr>
         <w:t>Google Maps API</w:t>
       </w:r>
-      <w:bookmarkEnd w:id="43"/>
+      <w:bookmarkEnd w:id="63"/>
     </w:p>
     <w:p>
       <w:pPr>
@@ -9390,7 +11071,7 @@
           <w:rFonts w:cs="Times New Roman"/>
         </w:rPr>
       </w:pPr>
-      <w:bookmarkStart w:id="44" w:name="_Toc98274092"/>
+      <w:bookmarkStart w:id="64" w:name="_Toc98274092"/>
       <w:r>
         <w:rPr>
           <w:rFonts w:cs="Times New Roman"/>
@@ -9398,7 +11079,7 @@
         <w:lastRenderedPageBreak/>
         <w:t>Závěr</w:t>
       </w:r>
-      <w:bookmarkEnd w:id="44"/>
+      <w:bookmarkEnd w:id="64"/>
     </w:p>
     <w:p>
       <w:pPr>
@@ -9589,7 +11270,7 @@
           <w:rFonts w:cs="Times New Roman"/>
         </w:rPr>
       </w:pPr>
-      <w:bookmarkStart w:id="45" w:name="_Toc98274093"/>
+      <w:bookmarkStart w:id="65" w:name="_Toc98274093"/>
       <w:r>
         <w:rPr>
           <w:rFonts w:cs="Times New Roman"/>
@@ -9597,7 +11278,7 @@
         <w:lastRenderedPageBreak/>
         <w:t>Zdroje</w:t>
       </w:r>
-      <w:bookmarkEnd w:id="45"/>
+      <w:bookmarkEnd w:id="65"/>
     </w:p>
     <w:p>
       <w:pPr>
@@ -10724,11 +12405,8 @@
           <w:numId w:val="10"/>
         </w:numPr>
         <w:jc w:val="both"/>
-        <w:rPr>
-          <w:rFonts w:cs="Times New Roman"/>
-        </w:rPr>
-      </w:pPr>
-      <w:bookmarkStart w:id="46" w:name="_Toc98274094"/>
+      </w:pPr>
+      <w:bookmarkStart w:id="66" w:name="_Toc98274094"/>
       <w:r>
         <w:rPr>
           <w:rFonts w:cs="Times New Roman"/>
@@ -10736,21 +12414,1315 @@
         <w:lastRenderedPageBreak/>
         <w:t>Seznam ilustrací</w:t>
       </w:r>
-      <w:bookmarkEnd w:id="46"/>
-    </w:p>
-    <w:p>
-      <w:pPr>
-        <w:jc w:val="both"/>
-        <w:rPr>
-          <w:rFonts w:ascii="Times New Roman" w:hAnsi="Times New Roman" w:cs="Times New Roman"/>
-          <w:sz w:val="24"/>
-          <w:szCs w:val="32"/>
-          <w:lang w:bidi="ar-SA"/>
-        </w:rPr>
-      </w:pPr>
+      <w:bookmarkEnd w:id="66"/>
+    </w:p>
+    <w:p>
+      <w:pPr>
+        <w:pStyle w:val="Seznamobrzk"/>
+        <w:tabs>
+          <w:tab w:val="right" w:leader="dot" w:pos="9060"/>
+        </w:tabs>
+        <w:spacing w:line="360" w:lineRule="auto"/>
+        <w:rPr>
+          <w:rFonts w:ascii="Times New Roman" w:eastAsiaTheme="minorEastAsia" w:hAnsi="Times New Roman" w:cs="Times New Roman"/>
+          <w:noProof/>
+          <w:sz w:val="24"/>
+          <w:szCs w:val="24"/>
+          <w:lang w:eastAsia="cs-CZ" w:bidi="ar-SA"/>
+        </w:rPr>
+      </w:pPr>
+      <w:r>
+        <w:rPr>
+          <w:rFonts w:ascii="Times New Roman" w:hAnsi="Times New Roman" w:cs="Times New Roman"/>
+          <w:sz w:val="24"/>
+          <w:szCs w:val="24"/>
+          <w:lang w:bidi="ar-SA"/>
+        </w:rPr>
+        <w:fldChar w:fldCharType="begin"/>
+      </w:r>
+      <w:r>
+        <w:rPr>
+          <w:rFonts w:ascii="Times New Roman" w:hAnsi="Times New Roman" w:cs="Times New Roman"/>
+          <w:sz w:val="24"/>
+          <w:szCs w:val="24"/>
+          <w:lang w:bidi="ar-SA"/>
+        </w:rPr>
+        <w:instrText xml:space="preserve"> TOC \h \z \c "Obrázek" </w:instrText>
+      </w:r>
+      <w:r>
+        <w:rPr>
+          <w:rFonts w:ascii="Times New Roman" w:hAnsi="Times New Roman" w:cs="Times New Roman"/>
+          <w:sz w:val="24"/>
+          <w:szCs w:val="24"/>
+          <w:lang w:bidi="ar-SA"/>
+        </w:rPr>
+        <w:fldChar w:fldCharType="separate"/>
+      </w:r>
+      <w:hyperlink w:anchor="_Toc98962436" w:history="1">
+        <w:r>
+          <w:rPr>
+            <w:rStyle w:val="Hypertextovodkaz"/>
+            <w:rFonts w:ascii="Times New Roman" w:hAnsi="Times New Roman" w:cs="Times New Roman"/>
+            <w:noProof/>
+            <w:sz w:val="24"/>
+            <w:szCs w:val="24"/>
+          </w:rPr>
+          <w:t>Obrázek 1 Ikona aplikace</w:t>
+        </w:r>
+        <w:r>
+          <w:rPr>
+            <w:rFonts w:ascii="Times New Roman" w:hAnsi="Times New Roman" w:cs="Times New Roman"/>
+            <w:noProof/>
+            <w:webHidden/>
+            <w:sz w:val="24"/>
+            <w:szCs w:val="24"/>
+          </w:rPr>
+          <w:tab/>
+        </w:r>
+        <w:r>
+          <w:rPr>
+            <w:rFonts w:ascii="Times New Roman" w:hAnsi="Times New Roman" w:cs="Times New Roman"/>
+            <w:noProof/>
+            <w:webHidden/>
+            <w:sz w:val="24"/>
+            <w:szCs w:val="24"/>
+          </w:rPr>
+          <w:fldChar w:fldCharType="begin"/>
+        </w:r>
+        <w:r>
+          <w:rPr>
+            <w:rFonts w:ascii="Times New Roman" w:hAnsi="Times New Roman" w:cs="Times New Roman"/>
+            <w:noProof/>
+            <w:webHidden/>
+            <w:sz w:val="24"/>
+            <w:szCs w:val="24"/>
+          </w:rPr>
+          <w:instrText xml:space="preserve"> PAGEREF _Toc98962436 \h </w:instrText>
+        </w:r>
+        <w:r>
+          <w:rPr>
+            <w:rFonts w:ascii="Times New Roman" w:hAnsi="Times New Roman" w:cs="Times New Roman"/>
+            <w:noProof/>
+            <w:webHidden/>
+            <w:sz w:val="24"/>
+            <w:szCs w:val="24"/>
+          </w:rPr>
+        </w:r>
+        <w:r>
+          <w:rPr>
+            <w:rFonts w:ascii="Times New Roman" w:hAnsi="Times New Roman" w:cs="Times New Roman"/>
+            <w:noProof/>
+            <w:webHidden/>
+            <w:sz w:val="24"/>
+            <w:szCs w:val="24"/>
+          </w:rPr>
+          <w:fldChar w:fldCharType="separate"/>
+        </w:r>
+        <w:r>
+          <w:rPr>
+            <w:rFonts w:ascii="Times New Roman" w:hAnsi="Times New Roman" w:cs="Times New Roman"/>
+            <w:noProof/>
+            <w:webHidden/>
+            <w:sz w:val="24"/>
+            <w:szCs w:val="24"/>
+          </w:rPr>
+          <w:t>10</w:t>
+        </w:r>
+        <w:r>
+          <w:rPr>
+            <w:rFonts w:ascii="Times New Roman" w:hAnsi="Times New Roman" w:cs="Times New Roman"/>
+            <w:noProof/>
+            <w:webHidden/>
+            <w:sz w:val="24"/>
+            <w:szCs w:val="24"/>
+          </w:rPr>
+          <w:fldChar w:fldCharType="end"/>
+        </w:r>
+      </w:hyperlink>
+    </w:p>
+    <w:p>
+      <w:pPr>
+        <w:pStyle w:val="Seznamobrzk"/>
+        <w:tabs>
+          <w:tab w:val="right" w:leader="dot" w:pos="9060"/>
+        </w:tabs>
+        <w:spacing w:line="360" w:lineRule="auto"/>
+        <w:rPr>
+          <w:rFonts w:ascii="Times New Roman" w:eastAsiaTheme="minorEastAsia" w:hAnsi="Times New Roman" w:cs="Times New Roman"/>
+          <w:noProof/>
+          <w:sz w:val="24"/>
+          <w:szCs w:val="24"/>
+          <w:lang w:eastAsia="cs-CZ" w:bidi="ar-SA"/>
+        </w:rPr>
+      </w:pPr>
+      <w:hyperlink r:id="rId22" w:anchor="_Toc98962437" w:history="1">
+        <w:r>
+          <w:rPr>
+            <w:rStyle w:val="Hypertextovodkaz"/>
+            <w:rFonts w:ascii="Times New Roman" w:hAnsi="Times New Roman" w:cs="Times New Roman"/>
+            <w:noProof/>
+            <w:sz w:val="24"/>
+            <w:szCs w:val="24"/>
+          </w:rPr>
+          <w:t>Obrázek 2 Okno Trasování</w:t>
+        </w:r>
+        <w:r>
+          <w:rPr>
+            <w:rFonts w:ascii="Times New Roman" w:hAnsi="Times New Roman" w:cs="Times New Roman"/>
+            <w:noProof/>
+            <w:webHidden/>
+            <w:sz w:val="24"/>
+            <w:szCs w:val="24"/>
+          </w:rPr>
+          <w:tab/>
+        </w:r>
+        <w:r>
+          <w:rPr>
+            <w:rFonts w:ascii="Times New Roman" w:hAnsi="Times New Roman" w:cs="Times New Roman"/>
+            <w:noProof/>
+            <w:webHidden/>
+            <w:sz w:val="24"/>
+            <w:szCs w:val="24"/>
+          </w:rPr>
+          <w:fldChar w:fldCharType="begin"/>
+        </w:r>
+        <w:r>
+          <w:rPr>
+            <w:rFonts w:ascii="Times New Roman" w:hAnsi="Times New Roman" w:cs="Times New Roman"/>
+            <w:noProof/>
+            <w:webHidden/>
+            <w:sz w:val="24"/>
+            <w:szCs w:val="24"/>
+          </w:rPr>
+          <w:instrText xml:space="preserve"> PAGEREF _Toc98962437 \h </w:instrText>
+        </w:r>
+        <w:r>
+          <w:rPr>
+            <w:rFonts w:ascii="Times New Roman" w:hAnsi="Times New Roman" w:cs="Times New Roman"/>
+            <w:noProof/>
+            <w:webHidden/>
+            <w:sz w:val="24"/>
+            <w:szCs w:val="24"/>
+          </w:rPr>
+        </w:r>
+        <w:r>
+          <w:rPr>
+            <w:rFonts w:ascii="Times New Roman" w:hAnsi="Times New Roman" w:cs="Times New Roman"/>
+            <w:noProof/>
+            <w:webHidden/>
+            <w:sz w:val="24"/>
+            <w:szCs w:val="24"/>
+          </w:rPr>
+          <w:fldChar w:fldCharType="separate"/>
+        </w:r>
+        <w:r>
+          <w:rPr>
+            <w:rFonts w:ascii="Times New Roman" w:hAnsi="Times New Roman" w:cs="Times New Roman"/>
+            <w:noProof/>
+            <w:webHidden/>
+            <w:sz w:val="24"/>
+            <w:szCs w:val="24"/>
+          </w:rPr>
+          <w:t>11</w:t>
+        </w:r>
+        <w:r>
+          <w:rPr>
+            <w:rFonts w:ascii="Times New Roman" w:hAnsi="Times New Roman" w:cs="Times New Roman"/>
+            <w:noProof/>
+            <w:webHidden/>
+            <w:sz w:val="24"/>
+            <w:szCs w:val="24"/>
+          </w:rPr>
+          <w:fldChar w:fldCharType="end"/>
+        </w:r>
+      </w:hyperlink>
+    </w:p>
+    <w:p>
+      <w:pPr>
+        <w:pStyle w:val="Seznamobrzk"/>
+        <w:tabs>
+          <w:tab w:val="right" w:leader="dot" w:pos="9060"/>
+        </w:tabs>
+        <w:spacing w:line="360" w:lineRule="auto"/>
+        <w:rPr>
+          <w:rFonts w:ascii="Times New Roman" w:eastAsiaTheme="minorEastAsia" w:hAnsi="Times New Roman" w:cs="Times New Roman"/>
+          <w:noProof/>
+          <w:sz w:val="24"/>
+          <w:szCs w:val="24"/>
+          <w:lang w:eastAsia="cs-CZ" w:bidi="ar-SA"/>
+        </w:rPr>
+      </w:pPr>
+      <w:hyperlink w:anchor="_Toc98962438" w:history="1">
+        <w:r>
+          <w:rPr>
+            <w:rStyle w:val="Hypertextovodkaz"/>
+            <w:rFonts w:ascii="Times New Roman" w:hAnsi="Times New Roman" w:cs="Times New Roman"/>
+            <w:noProof/>
+            <w:sz w:val="24"/>
+            <w:szCs w:val="24"/>
+          </w:rPr>
+          <w:t>Obrázek 3 Navigační menu</w:t>
+        </w:r>
+        <w:r>
+          <w:rPr>
+            <w:rFonts w:ascii="Times New Roman" w:hAnsi="Times New Roman" w:cs="Times New Roman"/>
+            <w:noProof/>
+            <w:webHidden/>
+            <w:sz w:val="24"/>
+            <w:szCs w:val="24"/>
+          </w:rPr>
+          <w:tab/>
+        </w:r>
+        <w:r>
+          <w:rPr>
+            <w:rFonts w:ascii="Times New Roman" w:hAnsi="Times New Roman" w:cs="Times New Roman"/>
+            <w:noProof/>
+            <w:webHidden/>
+            <w:sz w:val="24"/>
+            <w:szCs w:val="24"/>
+          </w:rPr>
+          <w:fldChar w:fldCharType="begin"/>
+        </w:r>
+        <w:r>
+          <w:rPr>
+            <w:rFonts w:ascii="Times New Roman" w:hAnsi="Times New Roman" w:cs="Times New Roman"/>
+            <w:noProof/>
+            <w:webHidden/>
+            <w:sz w:val="24"/>
+            <w:szCs w:val="24"/>
+          </w:rPr>
+          <w:instrText xml:space="preserve"> PAGEREF _Toc98962438 \h </w:instrText>
+        </w:r>
+        <w:r>
+          <w:rPr>
+            <w:rFonts w:ascii="Times New Roman" w:hAnsi="Times New Roman" w:cs="Times New Roman"/>
+            <w:noProof/>
+            <w:webHidden/>
+            <w:sz w:val="24"/>
+            <w:szCs w:val="24"/>
+          </w:rPr>
+        </w:r>
+        <w:r>
+          <w:rPr>
+            <w:rFonts w:ascii="Times New Roman" w:hAnsi="Times New Roman" w:cs="Times New Roman"/>
+            <w:noProof/>
+            <w:webHidden/>
+            <w:sz w:val="24"/>
+            <w:szCs w:val="24"/>
+          </w:rPr>
+          <w:fldChar w:fldCharType="separate"/>
+        </w:r>
+        <w:r>
+          <w:rPr>
+            <w:rFonts w:ascii="Times New Roman" w:hAnsi="Times New Roman" w:cs="Times New Roman"/>
+            <w:noProof/>
+            <w:webHidden/>
+            <w:sz w:val="24"/>
+            <w:szCs w:val="24"/>
+          </w:rPr>
+          <w:t>11</w:t>
+        </w:r>
+        <w:r>
+          <w:rPr>
+            <w:rFonts w:ascii="Times New Roman" w:hAnsi="Times New Roman" w:cs="Times New Roman"/>
+            <w:noProof/>
+            <w:webHidden/>
+            <w:sz w:val="24"/>
+            <w:szCs w:val="24"/>
+          </w:rPr>
+          <w:fldChar w:fldCharType="end"/>
+        </w:r>
+      </w:hyperlink>
+    </w:p>
+    <w:p>
+      <w:pPr>
+        <w:pStyle w:val="Seznamobrzk"/>
+        <w:tabs>
+          <w:tab w:val="right" w:leader="dot" w:pos="9060"/>
+        </w:tabs>
+        <w:spacing w:line="360" w:lineRule="auto"/>
+        <w:rPr>
+          <w:rFonts w:ascii="Times New Roman" w:eastAsiaTheme="minorEastAsia" w:hAnsi="Times New Roman" w:cs="Times New Roman"/>
+          <w:noProof/>
+          <w:sz w:val="24"/>
+          <w:szCs w:val="24"/>
+          <w:lang w:eastAsia="cs-CZ" w:bidi="ar-SA"/>
+        </w:rPr>
+      </w:pPr>
+      <w:hyperlink w:anchor="_Toc98962439" w:history="1">
+        <w:r>
+          <w:rPr>
+            <w:rStyle w:val="Hypertextovodkaz"/>
+            <w:rFonts w:ascii="Times New Roman" w:hAnsi="Times New Roman" w:cs="Times New Roman"/>
+            <w:noProof/>
+            <w:sz w:val="24"/>
+            <w:szCs w:val="24"/>
+          </w:rPr>
+          <w:t>Obrázek 4 Okno Mé uložené trasy</w:t>
+        </w:r>
+        <w:r>
+          <w:rPr>
+            <w:rFonts w:ascii="Times New Roman" w:hAnsi="Times New Roman" w:cs="Times New Roman"/>
+            <w:noProof/>
+            <w:webHidden/>
+            <w:sz w:val="24"/>
+            <w:szCs w:val="24"/>
+          </w:rPr>
+          <w:tab/>
+        </w:r>
+        <w:r>
+          <w:rPr>
+            <w:rFonts w:ascii="Times New Roman" w:hAnsi="Times New Roman" w:cs="Times New Roman"/>
+            <w:noProof/>
+            <w:webHidden/>
+            <w:sz w:val="24"/>
+            <w:szCs w:val="24"/>
+          </w:rPr>
+          <w:fldChar w:fldCharType="begin"/>
+        </w:r>
+        <w:r>
+          <w:rPr>
+            <w:rFonts w:ascii="Times New Roman" w:hAnsi="Times New Roman" w:cs="Times New Roman"/>
+            <w:noProof/>
+            <w:webHidden/>
+            <w:sz w:val="24"/>
+            <w:szCs w:val="24"/>
+          </w:rPr>
+          <w:instrText xml:space="preserve"> PAGEREF _Toc98962439 \h </w:instrText>
+        </w:r>
+        <w:r>
+          <w:rPr>
+            <w:rFonts w:ascii="Times New Roman" w:hAnsi="Times New Roman" w:cs="Times New Roman"/>
+            <w:noProof/>
+            <w:webHidden/>
+            <w:sz w:val="24"/>
+            <w:szCs w:val="24"/>
+          </w:rPr>
+        </w:r>
+        <w:r>
+          <w:rPr>
+            <w:rFonts w:ascii="Times New Roman" w:hAnsi="Times New Roman" w:cs="Times New Roman"/>
+            <w:noProof/>
+            <w:webHidden/>
+            <w:sz w:val="24"/>
+            <w:szCs w:val="24"/>
+          </w:rPr>
+          <w:fldChar w:fldCharType="separate"/>
+        </w:r>
+        <w:r>
+          <w:rPr>
+            <w:rFonts w:ascii="Times New Roman" w:hAnsi="Times New Roman" w:cs="Times New Roman"/>
+            <w:noProof/>
+            <w:webHidden/>
+            <w:sz w:val="24"/>
+            <w:szCs w:val="24"/>
+          </w:rPr>
+          <w:t>13</w:t>
+        </w:r>
+        <w:r>
+          <w:rPr>
+            <w:rFonts w:ascii="Times New Roman" w:hAnsi="Times New Roman" w:cs="Times New Roman"/>
+            <w:noProof/>
+            <w:webHidden/>
+            <w:sz w:val="24"/>
+            <w:szCs w:val="24"/>
+          </w:rPr>
+          <w:fldChar w:fldCharType="end"/>
+        </w:r>
+      </w:hyperlink>
+    </w:p>
+    <w:p>
+      <w:pPr>
+        <w:pStyle w:val="Seznamobrzk"/>
+        <w:tabs>
+          <w:tab w:val="right" w:leader="dot" w:pos="9060"/>
+        </w:tabs>
+        <w:spacing w:line="360" w:lineRule="auto"/>
+        <w:rPr>
+          <w:rFonts w:ascii="Times New Roman" w:eastAsiaTheme="minorEastAsia" w:hAnsi="Times New Roman" w:cs="Times New Roman"/>
+          <w:noProof/>
+          <w:sz w:val="24"/>
+          <w:szCs w:val="24"/>
+          <w:lang w:eastAsia="cs-CZ" w:bidi="ar-SA"/>
+        </w:rPr>
+      </w:pPr>
+      <w:hyperlink w:anchor="_Toc98962440" w:history="1">
+        <w:r>
+          <w:rPr>
+            <w:rStyle w:val="Hypertextovodkaz"/>
+            <w:rFonts w:ascii="Times New Roman" w:hAnsi="Times New Roman" w:cs="Times New Roman"/>
+            <w:noProof/>
+            <w:sz w:val="24"/>
+            <w:szCs w:val="24"/>
+          </w:rPr>
+          <w:t>Obrázek 5 Okno Detail trasy</w:t>
+        </w:r>
+        <w:r>
+          <w:rPr>
+            <w:rFonts w:ascii="Times New Roman" w:hAnsi="Times New Roman" w:cs="Times New Roman"/>
+            <w:noProof/>
+            <w:webHidden/>
+            <w:sz w:val="24"/>
+            <w:szCs w:val="24"/>
+          </w:rPr>
+          <w:tab/>
+        </w:r>
+        <w:r>
+          <w:rPr>
+            <w:rFonts w:ascii="Times New Roman" w:hAnsi="Times New Roman" w:cs="Times New Roman"/>
+            <w:noProof/>
+            <w:webHidden/>
+            <w:sz w:val="24"/>
+            <w:szCs w:val="24"/>
+          </w:rPr>
+          <w:fldChar w:fldCharType="begin"/>
+        </w:r>
+        <w:r>
+          <w:rPr>
+            <w:rFonts w:ascii="Times New Roman" w:hAnsi="Times New Roman" w:cs="Times New Roman"/>
+            <w:noProof/>
+            <w:webHidden/>
+            <w:sz w:val="24"/>
+            <w:szCs w:val="24"/>
+          </w:rPr>
+          <w:instrText xml:space="preserve"> PAGEREF _Toc98962440 \h </w:instrText>
+        </w:r>
+        <w:r>
+          <w:rPr>
+            <w:rFonts w:ascii="Times New Roman" w:hAnsi="Times New Roman" w:cs="Times New Roman"/>
+            <w:noProof/>
+            <w:webHidden/>
+            <w:sz w:val="24"/>
+            <w:szCs w:val="24"/>
+          </w:rPr>
+        </w:r>
+        <w:r>
+          <w:rPr>
+            <w:rFonts w:ascii="Times New Roman" w:hAnsi="Times New Roman" w:cs="Times New Roman"/>
+            <w:noProof/>
+            <w:webHidden/>
+            <w:sz w:val="24"/>
+            <w:szCs w:val="24"/>
+          </w:rPr>
+          <w:fldChar w:fldCharType="separate"/>
+        </w:r>
+        <w:r>
+          <w:rPr>
+            <w:rFonts w:ascii="Times New Roman" w:hAnsi="Times New Roman" w:cs="Times New Roman"/>
+            <w:noProof/>
+            <w:webHidden/>
+            <w:sz w:val="24"/>
+            <w:szCs w:val="24"/>
+          </w:rPr>
+          <w:t>14</w:t>
+        </w:r>
+        <w:r>
+          <w:rPr>
+            <w:rFonts w:ascii="Times New Roman" w:hAnsi="Times New Roman" w:cs="Times New Roman"/>
+            <w:noProof/>
+            <w:webHidden/>
+            <w:sz w:val="24"/>
+            <w:szCs w:val="24"/>
+          </w:rPr>
+          <w:fldChar w:fldCharType="end"/>
+        </w:r>
+      </w:hyperlink>
+    </w:p>
+    <w:p>
+      <w:pPr>
+        <w:pStyle w:val="Seznamobrzk"/>
+        <w:tabs>
+          <w:tab w:val="right" w:leader="dot" w:pos="9060"/>
+        </w:tabs>
+        <w:spacing w:line="360" w:lineRule="auto"/>
+        <w:rPr>
+          <w:rFonts w:ascii="Times New Roman" w:eastAsiaTheme="minorEastAsia" w:hAnsi="Times New Roman" w:cs="Times New Roman"/>
+          <w:noProof/>
+          <w:sz w:val="24"/>
+          <w:szCs w:val="24"/>
+          <w:lang w:eastAsia="cs-CZ" w:bidi="ar-SA"/>
+        </w:rPr>
+      </w:pPr>
+      <w:hyperlink w:anchor="_Toc98962441" w:history="1">
+        <w:r>
+          <w:rPr>
+            <w:rStyle w:val="Hypertextovodkaz"/>
+            <w:rFonts w:ascii="Times New Roman" w:hAnsi="Times New Roman" w:cs="Times New Roman"/>
+            <w:noProof/>
+            <w:sz w:val="24"/>
+            <w:szCs w:val="24"/>
+          </w:rPr>
+          <w:t>Obrázek 7 Trasa uložená jako fotografie</w:t>
+        </w:r>
+        <w:r>
+          <w:rPr>
+            <w:rFonts w:ascii="Times New Roman" w:hAnsi="Times New Roman" w:cs="Times New Roman"/>
+            <w:noProof/>
+            <w:webHidden/>
+            <w:sz w:val="24"/>
+            <w:szCs w:val="24"/>
+          </w:rPr>
+          <w:tab/>
+        </w:r>
+        <w:r>
+          <w:rPr>
+            <w:rFonts w:ascii="Times New Roman" w:hAnsi="Times New Roman" w:cs="Times New Roman"/>
+            <w:noProof/>
+            <w:webHidden/>
+            <w:sz w:val="24"/>
+            <w:szCs w:val="24"/>
+          </w:rPr>
+          <w:fldChar w:fldCharType="begin"/>
+        </w:r>
+        <w:r>
+          <w:rPr>
+            <w:rFonts w:ascii="Times New Roman" w:hAnsi="Times New Roman" w:cs="Times New Roman"/>
+            <w:noProof/>
+            <w:webHidden/>
+            <w:sz w:val="24"/>
+            <w:szCs w:val="24"/>
+          </w:rPr>
+          <w:instrText xml:space="preserve"> PAGEREF _Toc98962441 \h </w:instrText>
+        </w:r>
+        <w:r>
+          <w:rPr>
+            <w:rFonts w:ascii="Times New Roman" w:hAnsi="Times New Roman" w:cs="Times New Roman"/>
+            <w:noProof/>
+            <w:webHidden/>
+            <w:sz w:val="24"/>
+            <w:szCs w:val="24"/>
+          </w:rPr>
+        </w:r>
+        <w:r>
+          <w:rPr>
+            <w:rFonts w:ascii="Times New Roman" w:hAnsi="Times New Roman" w:cs="Times New Roman"/>
+            <w:noProof/>
+            <w:webHidden/>
+            <w:sz w:val="24"/>
+            <w:szCs w:val="24"/>
+          </w:rPr>
+          <w:fldChar w:fldCharType="separate"/>
+        </w:r>
+        <w:r>
+          <w:rPr>
+            <w:rFonts w:ascii="Times New Roman" w:hAnsi="Times New Roman" w:cs="Times New Roman"/>
+            <w:noProof/>
+            <w:webHidden/>
+            <w:sz w:val="24"/>
+            <w:szCs w:val="24"/>
+          </w:rPr>
+          <w:t>15</w:t>
+        </w:r>
+        <w:r>
+          <w:rPr>
+            <w:rFonts w:ascii="Times New Roman" w:hAnsi="Times New Roman" w:cs="Times New Roman"/>
+            <w:noProof/>
+            <w:webHidden/>
+            <w:sz w:val="24"/>
+            <w:szCs w:val="24"/>
+          </w:rPr>
+          <w:fldChar w:fldCharType="end"/>
+        </w:r>
+      </w:hyperlink>
+    </w:p>
+    <w:p>
+      <w:pPr>
+        <w:pStyle w:val="Seznamobrzk"/>
+        <w:tabs>
+          <w:tab w:val="right" w:leader="dot" w:pos="9060"/>
+        </w:tabs>
+        <w:spacing w:line="360" w:lineRule="auto"/>
+        <w:rPr>
+          <w:rFonts w:ascii="Times New Roman" w:eastAsiaTheme="minorEastAsia" w:hAnsi="Times New Roman" w:cs="Times New Roman"/>
+          <w:noProof/>
+          <w:sz w:val="24"/>
+          <w:szCs w:val="24"/>
+          <w:lang w:eastAsia="cs-CZ" w:bidi="ar-SA"/>
+        </w:rPr>
+      </w:pPr>
+      <w:hyperlink r:id="rId23" w:anchor="_Toc98962442" w:history="1">
+        <w:r>
+          <w:rPr>
+            <w:rStyle w:val="Hypertextovodkaz"/>
+            <w:rFonts w:ascii="Times New Roman" w:hAnsi="Times New Roman" w:cs="Times New Roman"/>
+            <w:noProof/>
+            <w:sz w:val="24"/>
+            <w:szCs w:val="24"/>
+          </w:rPr>
+          <w:t>Obrázek 6 Galerie zařízení</w:t>
+        </w:r>
+        <w:r>
+          <w:rPr>
+            <w:rFonts w:ascii="Times New Roman" w:hAnsi="Times New Roman" w:cs="Times New Roman"/>
+            <w:noProof/>
+            <w:webHidden/>
+            <w:sz w:val="24"/>
+            <w:szCs w:val="24"/>
+          </w:rPr>
+          <w:tab/>
+        </w:r>
+        <w:r>
+          <w:rPr>
+            <w:rFonts w:ascii="Times New Roman" w:hAnsi="Times New Roman" w:cs="Times New Roman"/>
+            <w:noProof/>
+            <w:webHidden/>
+            <w:sz w:val="24"/>
+            <w:szCs w:val="24"/>
+          </w:rPr>
+          <w:fldChar w:fldCharType="begin"/>
+        </w:r>
+        <w:r>
+          <w:rPr>
+            <w:rFonts w:ascii="Times New Roman" w:hAnsi="Times New Roman" w:cs="Times New Roman"/>
+            <w:noProof/>
+            <w:webHidden/>
+            <w:sz w:val="24"/>
+            <w:szCs w:val="24"/>
+          </w:rPr>
+          <w:instrText xml:space="preserve"> PAGEREF _Toc98962442 \h </w:instrText>
+        </w:r>
+        <w:r>
+          <w:rPr>
+            <w:rFonts w:ascii="Times New Roman" w:hAnsi="Times New Roman" w:cs="Times New Roman"/>
+            <w:noProof/>
+            <w:webHidden/>
+            <w:sz w:val="24"/>
+            <w:szCs w:val="24"/>
+          </w:rPr>
+        </w:r>
+        <w:r>
+          <w:rPr>
+            <w:rFonts w:ascii="Times New Roman" w:hAnsi="Times New Roman" w:cs="Times New Roman"/>
+            <w:noProof/>
+            <w:webHidden/>
+            <w:sz w:val="24"/>
+            <w:szCs w:val="24"/>
+          </w:rPr>
+          <w:fldChar w:fldCharType="separate"/>
+        </w:r>
+        <w:r>
+          <w:rPr>
+            <w:rFonts w:ascii="Times New Roman" w:hAnsi="Times New Roman" w:cs="Times New Roman"/>
+            <w:noProof/>
+            <w:webHidden/>
+            <w:sz w:val="24"/>
+            <w:szCs w:val="24"/>
+          </w:rPr>
+          <w:t>15</w:t>
+        </w:r>
+        <w:r>
+          <w:rPr>
+            <w:rFonts w:ascii="Times New Roman" w:hAnsi="Times New Roman" w:cs="Times New Roman"/>
+            <w:noProof/>
+            <w:webHidden/>
+            <w:sz w:val="24"/>
+            <w:szCs w:val="24"/>
+          </w:rPr>
+          <w:fldChar w:fldCharType="end"/>
+        </w:r>
+      </w:hyperlink>
+    </w:p>
+    <w:p>
+      <w:pPr>
+        <w:pStyle w:val="Seznamobrzk"/>
+        <w:tabs>
+          <w:tab w:val="right" w:leader="dot" w:pos="9060"/>
+        </w:tabs>
+        <w:spacing w:line="360" w:lineRule="auto"/>
+        <w:rPr>
+          <w:rFonts w:ascii="Times New Roman" w:eastAsiaTheme="minorEastAsia" w:hAnsi="Times New Roman" w:cs="Times New Roman"/>
+          <w:noProof/>
+          <w:sz w:val="24"/>
+          <w:szCs w:val="24"/>
+          <w:lang w:eastAsia="cs-CZ" w:bidi="ar-SA"/>
+        </w:rPr>
+      </w:pPr>
+      <w:hyperlink w:anchor="_Toc98962443" w:history="1">
+        <w:r>
+          <w:rPr>
+            <w:rStyle w:val="Hypertextovodkaz"/>
+            <w:rFonts w:ascii="Times New Roman" w:hAnsi="Times New Roman" w:cs="Times New Roman"/>
+            <w:noProof/>
+            <w:sz w:val="24"/>
+            <w:szCs w:val="24"/>
+          </w:rPr>
+          <w:t>Obrázek 9 Okno Nastavení</w:t>
+        </w:r>
+        <w:r>
+          <w:rPr>
+            <w:rFonts w:ascii="Times New Roman" w:hAnsi="Times New Roman" w:cs="Times New Roman"/>
+            <w:noProof/>
+            <w:webHidden/>
+            <w:sz w:val="24"/>
+            <w:szCs w:val="24"/>
+          </w:rPr>
+          <w:tab/>
+        </w:r>
+        <w:r>
+          <w:rPr>
+            <w:rFonts w:ascii="Times New Roman" w:hAnsi="Times New Roman" w:cs="Times New Roman"/>
+            <w:noProof/>
+            <w:webHidden/>
+            <w:sz w:val="24"/>
+            <w:szCs w:val="24"/>
+          </w:rPr>
+          <w:fldChar w:fldCharType="begin"/>
+        </w:r>
+        <w:r>
+          <w:rPr>
+            <w:rFonts w:ascii="Times New Roman" w:hAnsi="Times New Roman" w:cs="Times New Roman"/>
+            <w:noProof/>
+            <w:webHidden/>
+            <w:sz w:val="24"/>
+            <w:szCs w:val="24"/>
+          </w:rPr>
+          <w:instrText xml:space="preserve"> PAGEREF _Toc98962443 \h </w:instrText>
+        </w:r>
+        <w:r>
+          <w:rPr>
+            <w:rFonts w:ascii="Times New Roman" w:hAnsi="Times New Roman" w:cs="Times New Roman"/>
+            <w:noProof/>
+            <w:webHidden/>
+            <w:sz w:val="24"/>
+            <w:szCs w:val="24"/>
+          </w:rPr>
+        </w:r>
+        <w:r>
+          <w:rPr>
+            <w:rFonts w:ascii="Times New Roman" w:hAnsi="Times New Roman" w:cs="Times New Roman"/>
+            <w:noProof/>
+            <w:webHidden/>
+            <w:sz w:val="24"/>
+            <w:szCs w:val="24"/>
+          </w:rPr>
+          <w:fldChar w:fldCharType="separate"/>
+        </w:r>
+        <w:r>
+          <w:rPr>
+            <w:rFonts w:ascii="Times New Roman" w:hAnsi="Times New Roman" w:cs="Times New Roman"/>
+            <w:noProof/>
+            <w:webHidden/>
+            <w:sz w:val="24"/>
+            <w:szCs w:val="24"/>
+          </w:rPr>
+          <w:t>16</w:t>
+        </w:r>
+        <w:r>
+          <w:rPr>
+            <w:rFonts w:ascii="Times New Roman" w:hAnsi="Times New Roman" w:cs="Times New Roman"/>
+            <w:noProof/>
+            <w:webHidden/>
+            <w:sz w:val="24"/>
+            <w:szCs w:val="24"/>
+          </w:rPr>
+          <w:fldChar w:fldCharType="end"/>
+        </w:r>
+      </w:hyperlink>
+    </w:p>
+    <w:p>
+      <w:pPr>
+        <w:pStyle w:val="Seznamobrzk"/>
+        <w:tabs>
+          <w:tab w:val="right" w:leader="dot" w:pos="9060"/>
+        </w:tabs>
+        <w:spacing w:line="360" w:lineRule="auto"/>
+        <w:rPr>
+          <w:rFonts w:ascii="Times New Roman" w:eastAsiaTheme="minorEastAsia" w:hAnsi="Times New Roman" w:cs="Times New Roman"/>
+          <w:noProof/>
+          <w:sz w:val="24"/>
+          <w:szCs w:val="24"/>
+          <w:lang w:eastAsia="cs-CZ" w:bidi="ar-SA"/>
+        </w:rPr>
+      </w:pPr>
+      <w:hyperlink r:id="rId24" w:anchor="_Toc98962444" w:history="1">
+        <w:r>
+          <w:rPr>
+            <w:rStyle w:val="Hypertextovodkaz"/>
+            <w:rFonts w:ascii="Times New Roman" w:hAnsi="Times New Roman" w:cs="Times New Roman"/>
+            <w:noProof/>
+            <w:sz w:val="24"/>
+            <w:szCs w:val="24"/>
+          </w:rPr>
+          <w:t>Obrázek 8 Dialogové okno smazání trasy</w:t>
+        </w:r>
+        <w:r>
+          <w:rPr>
+            <w:rFonts w:ascii="Times New Roman" w:hAnsi="Times New Roman" w:cs="Times New Roman"/>
+            <w:noProof/>
+            <w:webHidden/>
+            <w:sz w:val="24"/>
+            <w:szCs w:val="24"/>
+          </w:rPr>
+          <w:tab/>
+        </w:r>
+        <w:r>
+          <w:rPr>
+            <w:rFonts w:ascii="Times New Roman" w:hAnsi="Times New Roman" w:cs="Times New Roman"/>
+            <w:noProof/>
+            <w:webHidden/>
+            <w:sz w:val="24"/>
+            <w:szCs w:val="24"/>
+          </w:rPr>
+          <w:fldChar w:fldCharType="begin"/>
+        </w:r>
+        <w:r>
+          <w:rPr>
+            <w:rFonts w:ascii="Times New Roman" w:hAnsi="Times New Roman" w:cs="Times New Roman"/>
+            <w:noProof/>
+            <w:webHidden/>
+            <w:sz w:val="24"/>
+            <w:szCs w:val="24"/>
+          </w:rPr>
+          <w:instrText xml:space="preserve"> PAGEREF _Toc98962444 \h </w:instrText>
+        </w:r>
+        <w:r>
+          <w:rPr>
+            <w:rFonts w:ascii="Times New Roman" w:hAnsi="Times New Roman" w:cs="Times New Roman"/>
+            <w:noProof/>
+            <w:webHidden/>
+            <w:sz w:val="24"/>
+            <w:szCs w:val="24"/>
+          </w:rPr>
+        </w:r>
+        <w:r>
+          <w:rPr>
+            <w:rFonts w:ascii="Times New Roman" w:hAnsi="Times New Roman" w:cs="Times New Roman"/>
+            <w:noProof/>
+            <w:webHidden/>
+            <w:sz w:val="24"/>
+            <w:szCs w:val="24"/>
+          </w:rPr>
+          <w:fldChar w:fldCharType="separate"/>
+        </w:r>
+        <w:r>
+          <w:rPr>
+            <w:rFonts w:ascii="Times New Roman" w:hAnsi="Times New Roman" w:cs="Times New Roman"/>
+            <w:noProof/>
+            <w:webHidden/>
+            <w:sz w:val="24"/>
+            <w:szCs w:val="24"/>
+          </w:rPr>
+          <w:t>16</w:t>
+        </w:r>
+        <w:r>
+          <w:rPr>
+            <w:rFonts w:ascii="Times New Roman" w:hAnsi="Times New Roman" w:cs="Times New Roman"/>
+            <w:noProof/>
+            <w:webHidden/>
+            <w:sz w:val="24"/>
+            <w:szCs w:val="24"/>
+          </w:rPr>
+          <w:fldChar w:fldCharType="end"/>
+        </w:r>
+      </w:hyperlink>
+    </w:p>
+    <w:p>
+      <w:pPr>
+        <w:pStyle w:val="Seznamobrzk"/>
+        <w:tabs>
+          <w:tab w:val="right" w:leader="dot" w:pos="9060"/>
+        </w:tabs>
+        <w:spacing w:line="360" w:lineRule="auto"/>
+        <w:rPr>
+          <w:rFonts w:ascii="Times New Roman" w:eastAsiaTheme="minorEastAsia" w:hAnsi="Times New Roman" w:cs="Times New Roman"/>
+          <w:noProof/>
+          <w:sz w:val="24"/>
+          <w:szCs w:val="24"/>
+          <w:lang w:eastAsia="cs-CZ" w:bidi="ar-SA"/>
+        </w:rPr>
+      </w:pPr>
+      <w:hyperlink w:anchor="_Toc98962445" w:history="1">
+        <w:r>
+          <w:rPr>
+            <w:rStyle w:val="Hypertextovodkaz"/>
+            <w:rFonts w:ascii="Times New Roman" w:hAnsi="Times New Roman" w:cs="Times New Roman"/>
+            <w:noProof/>
+            <w:sz w:val="24"/>
+            <w:szCs w:val="24"/>
+          </w:rPr>
+          <w:t>Obrázek 11 Dialogové okno výběru barvy trasy</w:t>
+        </w:r>
+        <w:r>
+          <w:rPr>
+            <w:rFonts w:ascii="Times New Roman" w:hAnsi="Times New Roman" w:cs="Times New Roman"/>
+            <w:noProof/>
+            <w:webHidden/>
+            <w:sz w:val="24"/>
+            <w:szCs w:val="24"/>
+          </w:rPr>
+          <w:tab/>
+        </w:r>
+        <w:r>
+          <w:rPr>
+            <w:rFonts w:ascii="Times New Roman" w:hAnsi="Times New Roman" w:cs="Times New Roman"/>
+            <w:noProof/>
+            <w:webHidden/>
+            <w:sz w:val="24"/>
+            <w:szCs w:val="24"/>
+          </w:rPr>
+          <w:fldChar w:fldCharType="begin"/>
+        </w:r>
+        <w:r>
+          <w:rPr>
+            <w:rFonts w:ascii="Times New Roman" w:hAnsi="Times New Roman" w:cs="Times New Roman"/>
+            <w:noProof/>
+            <w:webHidden/>
+            <w:sz w:val="24"/>
+            <w:szCs w:val="24"/>
+          </w:rPr>
+          <w:instrText xml:space="preserve"> PAGEREF _Toc98962445 \h </w:instrText>
+        </w:r>
+        <w:r>
+          <w:rPr>
+            <w:rFonts w:ascii="Times New Roman" w:hAnsi="Times New Roman" w:cs="Times New Roman"/>
+            <w:noProof/>
+            <w:webHidden/>
+            <w:sz w:val="24"/>
+            <w:szCs w:val="24"/>
+          </w:rPr>
+        </w:r>
+        <w:r>
+          <w:rPr>
+            <w:rFonts w:ascii="Times New Roman" w:hAnsi="Times New Roman" w:cs="Times New Roman"/>
+            <w:noProof/>
+            <w:webHidden/>
+            <w:sz w:val="24"/>
+            <w:szCs w:val="24"/>
+          </w:rPr>
+          <w:fldChar w:fldCharType="separate"/>
+        </w:r>
+        <w:r>
+          <w:rPr>
+            <w:rFonts w:ascii="Times New Roman" w:hAnsi="Times New Roman" w:cs="Times New Roman"/>
+            <w:noProof/>
+            <w:webHidden/>
+            <w:sz w:val="24"/>
+            <w:szCs w:val="24"/>
+          </w:rPr>
+          <w:t>17</w:t>
+        </w:r>
+        <w:r>
+          <w:rPr>
+            <w:rFonts w:ascii="Times New Roman" w:hAnsi="Times New Roman" w:cs="Times New Roman"/>
+            <w:noProof/>
+            <w:webHidden/>
+            <w:sz w:val="24"/>
+            <w:szCs w:val="24"/>
+          </w:rPr>
+          <w:fldChar w:fldCharType="end"/>
+        </w:r>
+      </w:hyperlink>
+    </w:p>
+    <w:p>
+      <w:pPr>
+        <w:pStyle w:val="Seznamobrzk"/>
+        <w:tabs>
+          <w:tab w:val="right" w:leader="dot" w:pos="9060"/>
+        </w:tabs>
+        <w:spacing w:line="360" w:lineRule="auto"/>
+        <w:rPr>
+          <w:rFonts w:ascii="Times New Roman" w:eastAsiaTheme="minorEastAsia" w:hAnsi="Times New Roman" w:cs="Times New Roman"/>
+          <w:noProof/>
+          <w:sz w:val="24"/>
+          <w:szCs w:val="24"/>
+          <w:lang w:eastAsia="cs-CZ" w:bidi="ar-SA"/>
+        </w:rPr>
+      </w:pPr>
+      <w:hyperlink r:id="rId25" w:anchor="_Toc98962446" w:history="1">
+        <w:r>
+          <w:rPr>
+            <w:rStyle w:val="Hypertextovodkaz"/>
+            <w:rFonts w:ascii="Times New Roman" w:hAnsi="Times New Roman" w:cs="Times New Roman"/>
+            <w:noProof/>
+            <w:sz w:val="24"/>
+            <w:szCs w:val="24"/>
+          </w:rPr>
+          <w:t>Obrázek 10 Dialogové okno výběru typu mapy</w:t>
+        </w:r>
+        <w:r>
+          <w:rPr>
+            <w:rFonts w:ascii="Times New Roman" w:hAnsi="Times New Roman" w:cs="Times New Roman"/>
+            <w:noProof/>
+            <w:webHidden/>
+            <w:sz w:val="24"/>
+            <w:szCs w:val="24"/>
+          </w:rPr>
+          <w:tab/>
+        </w:r>
+        <w:r>
+          <w:rPr>
+            <w:rFonts w:ascii="Times New Roman" w:hAnsi="Times New Roman" w:cs="Times New Roman"/>
+            <w:noProof/>
+            <w:webHidden/>
+            <w:sz w:val="24"/>
+            <w:szCs w:val="24"/>
+          </w:rPr>
+          <w:fldChar w:fldCharType="begin"/>
+        </w:r>
+        <w:r>
+          <w:rPr>
+            <w:rFonts w:ascii="Times New Roman" w:hAnsi="Times New Roman" w:cs="Times New Roman"/>
+            <w:noProof/>
+            <w:webHidden/>
+            <w:sz w:val="24"/>
+            <w:szCs w:val="24"/>
+          </w:rPr>
+          <w:instrText xml:space="preserve"> PAGEREF _Toc98962446 \h </w:instrText>
+        </w:r>
+        <w:r>
+          <w:rPr>
+            <w:rFonts w:ascii="Times New Roman" w:hAnsi="Times New Roman" w:cs="Times New Roman"/>
+            <w:noProof/>
+            <w:webHidden/>
+            <w:sz w:val="24"/>
+            <w:szCs w:val="24"/>
+          </w:rPr>
+        </w:r>
+        <w:r>
+          <w:rPr>
+            <w:rFonts w:ascii="Times New Roman" w:hAnsi="Times New Roman" w:cs="Times New Roman"/>
+            <w:noProof/>
+            <w:webHidden/>
+            <w:sz w:val="24"/>
+            <w:szCs w:val="24"/>
+          </w:rPr>
+          <w:fldChar w:fldCharType="separate"/>
+        </w:r>
+        <w:r>
+          <w:rPr>
+            <w:rFonts w:ascii="Times New Roman" w:hAnsi="Times New Roman" w:cs="Times New Roman"/>
+            <w:noProof/>
+            <w:webHidden/>
+            <w:sz w:val="24"/>
+            <w:szCs w:val="24"/>
+          </w:rPr>
+          <w:t>17</w:t>
+        </w:r>
+        <w:r>
+          <w:rPr>
+            <w:rFonts w:ascii="Times New Roman" w:hAnsi="Times New Roman" w:cs="Times New Roman"/>
+            <w:noProof/>
+            <w:webHidden/>
+            <w:sz w:val="24"/>
+            <w:szCs w:val="24"/>
+          </w:rPr>
+          <w:fldChar w:fldCharType="end"/>
+        </w:r>
+      </w:hyperlink>
+    </w:p>
+    <w:p>
+      <w:pPr>
+        <w:pStyle w:val="Seznamobrzk"/>
+        <w:tabs>
+          <w:tab w:val="right" w:leader="dot" w:pos="9060"/>
+        </w:tabs>
+        <w:spacing w:line="360" w:lineRule="auto"/>
+        <w:rPr>
+          <w:rFonts w:ascii="Times New Roman" w:eastAsiaTheme="minorEastAsia" w:hAnsi="Times New Roman" w:cs="Times New Roman"/>
+          <w:noProof/>
+          <w:sz w:val="24"/>
+          <w:szCs w:val="24"/>
+          <w:lang w:eastAsia="cs-CZ" w:bidi="ar-SA"/>
+        </w:rPr>
+      </w:pPr>
+      <w:hyperlink r:id="rId26" w:anchor="_Toc98962447" w:history="1">
+        <w:r>
+          <w:rPr>
+            <w:rStyle w:val="Hypertextovodkaz"/>
+            <w:rFonts w:ascii="Times New Roman" w:hAnsi="Times New Roman" w:cs="Times New Roman"/>
+            <w:noProof/>
+            <w:sz w:val="24"/>
+            <w:szCs w:val="24"/>
+          </w:rPr>
+          <w:t>Obrázek 12 Získávání oprávnění Android SDK 23</w:t>
+        </w:r>
+        <w:r>
+          <w:rPr>
+            <w:rFonts w:ascii="Times New Roman" w:hAnsi="Times New Roman" w:cs="Times New Roman"/>
+            <w:noProof/>
+            <w:webHidden/>
+            <w:sz w:val="24"/>
+            <w:szCs w:val="24"/>
+          </w:rPr>
+          <w:tab/>
+        </w:r>
+        <w:r>
+          <w:rPr>
+            <w:rFonts w:ascii="Times New Roman" w:hAnsi="Times New Roman" w:cs="Times New Roman"/>
+            <w:noProof/>
+            <w:webHidden/>
+            <w:sz w:val="24"/>
+            <w:szCs w:val="24"/>
+          </w:rPr>
+          <w:fldChar w:fldCharType="begin"/>
+        </w:r>
+        <w:r>
+          <w:rPr>
+            <w:rFonts w:ascii="Times New Roman" w:hAnsi="Times New Roman" w:cs="Times New Roman"/>
+            <w:noProof/>
+            <w:webHidden/>
+            <w:sz w:val="24"/>
+            <w:szCs w:val="24"/>
+          </w:rPr>
+          <w:instrText xml:space="preserve"> PAGEREF _Toc98962447 \h </w:instrText>
+        </w:r>
+        <w:r>
+          <w:rPr>
+            <w:rFonts w:ascii="Times New Roman" w:hAnsi="Times New Roman" w:cs="Times New Roman"/>
+            <w:noProof/>
+            <w:webHidden/>
+            <w:sz w:val="24"/>
+            <w:szCs w:val="24"/>
+          </w:rPr>
+        </w:r>
+        <w:r>
+          <w:rPr>
+            <w:rFonts w:ascii="Times New Roman" w:hAnsi="Times New Roman" w:cs="Times New Roman"/>
+            <w:noProof/>
+            <w:webHidden/>
+            <w:sz w:val="24"/>
+            <w:szCs w:val="24"/>
+          </w:rPr>
+          <w:fldChar w:fldCharType="separate"/>
+        </w:r>
+        <w:r>
+          <w:rPr>
+            <w:rFonts w:ascii="Times New Roman" w:hAnsi="Times New Roman" w:cs="Times New Roman"/>
+            <w:noProof/>
+            <w:webHidden/>
+            <w:sz w:val="24"/>
+            <w:szCs w:val="24"/>
+          </w:rPr>
+          <w:t>19</w:t>
+        </w:r>
+        <w:r>
+          <w:rPr>
+            <w:rFonts w:ascii="Times New Roman" w:hAnsi="Times New Roman" w:cs="Times New Roman"/>
+            <w:noProof/>
+            <w:webHidden/>
+            <w:sz w:val="24"/>
+            <w:szCs w:val="24"/>
+          </w:rPr>
+          <w:fldChar w:fldCharType="end"/>
+        </w:r>
+      </w:hyperlink>
+    </w:p>
+    <w:p>
+      <w:pPr>
+        <w:pStyle w:val="Seznamobrzk"/>
+        <w:tabs>
+          <w:tab w:val="right" w:leader="dot" w:pos="9060"/>
+        </w:tabs>
+        <w:spacing w:line="360" w:lineRule="auto"/>
+        <w:rPr>
+          <w:rFonts w:ascii="Times New Roman" w:eastAsiaTheme="minorEastAsia" w:hAnsi="Times New Roman" w:cs="Times New Roman"/>
+          <w:noProof/>
+          <w:sz w:val="24"/>
+          <w:szCs w:val="24"/>
+          <w:lang w:eastAsia="cs-CZ" w:bidi="ar-SA"/>
+        </w:rPr>
+      </w:pPr>
+      <w:hyperlink w:anchor="_Toc98962448" w:history="1">
+        <w:r>
+          <w:rPr>
+            <w:rStyle w:val="Hypertextovodkaz"/>
+            <w:rFonts w:ascii="Times New Roman" w:hAnsi="Times New Roman" w:cs="Times New Roman"/>
+            <w:noProof/>
+            <w:sz w:val="24"/>
+            <w:szCs w:val="24"/>
+          </w:rPr>
+          <w:t>Obrázek 13 Získávání oprávnění Android SDK 30</w:t>
+        </w:r>
+        <w:r>
+          <w:rPr>
+            <w:rFonts w:ascii="Times New Roman" w:hAnsi="Times New Roman" w:cs="Times New Roman"/>
+            <w:noProof/>
+            <w:webHidden/>
+            <w:sz w:val="24"/>
+            <w:szCs w:val="24"/>
+          </w:rPr>
+          <w:tab/>
+        </w:r>
+        <w:r>
+          <w:rPr>
+            <w:rFonts w:ascii="Times New Roman" w:hAnsi="Times New Roman" w:cs="Times New Roman"/>
+            <w:noProof/>
+            <w:webHidden/>
+            <w:sz w:val="24"/>
+            <w:szCs w:val="24"/>
+          </w:rPr>
+          <w:fldChar w:fldCharType="begin"/>
+        </w:r>
+        <w:r>
+          <w:rPr>
+            <w:rFonts w:ascii="Times New Roman" w:hAnsi="Times New Roman" w:cs="Times New Roman"/>
+            <w:noProof/>
+            <w:webHidden/>
+            <w:sz w:val="24"/>
+            <w:szCs w:val="24"/>
+          </w:rPr>
+          <w:instrText xml:space="preserve"> PAGEREF _Toc98962448 \h </w:instrText>
+        </w:r>
+        <w:r>
+          <w:rPr>
+            <w:rFonts w:ascii="Times New Roman" w:hAnsi="Times New Roman" w:cs="Times New Roman"/>
+            <w:noProof/>
+            <w:webHidden/>
+            <w:sz w:val="24"/>
+            <w:szCs w:val="24"/>
+          </w:rPr>
+        </w:r>
+        <w:r>
+          <w:rPr>
+            <w:rFonts w:ascii="Times New Roman" w:hAnsi="Times New Roman" w:cs="Times New Roman"/>
+            <w:noProof/>
+            <w:webHidden/>
+            <w:sz w:val="24"/>
+            <w:szCs w:val="24"/>
+          </w:rPr>
+          <w:fldChar w:fldCharType="separate"/>
+        </w:r>
+        <w:r>
+          <w:rPr>
+            <w:rFonts w:ascii="Times New Roman" w:hAnsi="Times New Roman" w:cs="Times New Roman"/>
+            <w:noProof/>
+            <w:webHidden/>
+            <w:sz w:val="24"/>
+            <w:szCs w:val="24"/>
+          </w:rPr>
+          <w:t>19</w:t>
+        </w:r>
+        <w:r>
+          <w:rPr>
+            <w:rFonts w:ascii="Times New Roman" w:hAnsi="Times New Roman" w:cs="Times New Roman"/>
+            <w:noProof/>
+            <w:webHidden/>
+            <w:sz w:val="24"/>
+            <w:szCs w:val="24"/>
+          </w:rPr>
+          <w:fldChar w:fldCharType="end"/>
+        </w:r>
+      </w:hyperlink>
+    </w:p>
+    <w:p>
+      <w:pPr>
+        <w:spacing w:line="360" w:lineRule="auto"/>
+        <w:rPr>
+          <w:lang w:bidi="ar-SA"/>
+        </w:rPr>
+      </w:pPr>
+      <w:r>
+        <w:rPr>
+          <w:rFonts w:ascii="Times New Roman" w:hAnsi="Times New Roman" w:cs="Times New Roman"/>
+          <w:sz w:val="24"/>
+          <w:szCs w:val="24"/>
+          <w:lang w:bidi="ar-SA"/>
+        </w:rPr>
+        <w:fldChar w:fldCharType="end"/>
+      </w:r>
     </w:p>
     <w:sectPr>
-      <w:footerReference w:type="default" r:id="rId9"/>
+      <w:footerReference w:type="default" r:id="rId27"/>
       <w:pgSz w:w="11906" w:h="16838" w:code="9"/>
       <w:pgMar w:top="1701" w:right="1418" w:bottom="1701" w:left="1418" w:header="709" w:footer="709" w:gutter="0"/>
       <w:pgNumType w:start="0"/>
@@ -13589,7 +16561,6 @@
   <w:style w:type="character" w:default="1" w:styleId="Standardnpsmoodstavce">
     <w:name w:val="Default Paragraph Font"/>
     <w:uiPriority w:val="1"/>
-    <w:semiHidden/>
     <w:unhideWhenUsed/>
   </w:style>
   <w:style w:type="table" w:default="1" w:styleId="Normlntabulka">
@@ -13808,6 +16779,36 @@
       <w:color w:val="605E5C"/>
       <w:shd w:val="clear" w:color="auto" w:fill="E1DFDD"/>
     </w:rPr>
+  </w:style>
+  <w:style w:type="paragraph" w:styleId="Titulek">
+    <w:name w:val="caption"/>
+    <w:basedOn w:val="Normln"/>
+    <w:next w:val="Normln"/>
+    <w:uiPriority w:val="35"/>
+    <w:unhideWhenUsed/>
+    <w:qFormat/>
+    <w:rsid w:val="00F302E4"/>
+    <w:pPr>
+      <w:spacing w:after="200" w:line="240" w:lineRule="auto"/>
+    </w:pPr>
+    <w:rPr>
+      <w:i/>
+      <w:iCs/>
+      <w:color w:val="44546A" w:themeColor="text2"/>
+      <w:sz w:val="18"/>
+      <w:szCs w:val="22"/>
+    </w:rPr>
+  </w:style>
+  <w:style w:type="paragraph" w:styleId="Seznamobrzk">
+    <w:name w:val="table of figures"/>
+    <w:basedOn w:val="Normln"/>
+    <w:next w:val="Normln"/>
+    <w:uiPriority w:val="99"/>
+    <w:unhideWhenUsed/>
+    <w:rsid w:val="00430DE4"/>
+    <w:pPr>
+      <w:spacing w:after="0"/>
+    </w:pPr>
   </w:style>
 </w:styles>
 </file>

</xml_diff>